<commit_message>
Update assignments and C4G Course Design Outline
</commit_message>
<xml_diff>
--- a/assignments.docx
+++ b/assignments.docx
@@ -1,6 +1,6 @@
 
 <file path=word/document.xml><?xml version="1.0" encoding="utf-8"?>
-<w:document xmlns:wpc="http://schemas.microsoft.com/office/word/2010/wordprocessingCanvas" xmlns:cx="http://schemas.microsoft.com/office/drawing/2014/chartex" xmlns:cx1="http://schemas.microsoft.com/office/drawing/2015/9/8/chartex" xmlns:cx2="http://schemas.microsoft.com/office/drawing/2015/10/21/chartex" xmlns:cx3="http://schemas.microsoft.com/office/drawing/2016/5/9/chartex" xmlns:cx4="http://schemas.microsoft.com/office/drawing/2016/5/10/chartex" xmlns:cx5="http://schemas.microsoft.com/office/drawing/2016/5/11/chartex" xmlns:cx6="http://schemas.microsoft.com/office/drawing/2016/5/12/chartex" xmlns:cx7="http://schemas.microsoft.com/office/drawing/2016/5/13/chartex" xmlns:cx8="http://schemas.microsoft.com/office/drawing/2016/5/14/chartex" xmlns:mc="http://schemas.openxmlformats.org/markup-compatibility/2006" xmlns:aink="http://schemas.microsoft.com/office/drawing/2016/ink" xmlns:am3d="http://schemas.microsoft.com/office/drawing/2017/model3d" xmlns:o="urn:schemas-microsoft-com:office:office" xmlns:r="http://schemas.openxmlformats.org/officeDocument/2006/relationships" xmlns:m="http://schemas.openxmlformats.org/officeDocument/2006/math" xmlns:v="urn:schemas-microsoft-com:vml" xmlns:wp14="http://schemas.microsoft.com/office/word/2010/wordprocessingDrawing" xmlns:wp="http://schemas.openxmlformats.org/drawingml/2006/wordprocessingDrawing" xmlns:w10="urn:schemas-microsoft-com:office:word" xmlns:w="http://schemas.openxmlformats.org/wordprocessingml/2006/main" xmlns:w14="http://schemas.microsoft.com/office/word/2010/wordml" xmlns:w15="http://schemas.microsoft.com/office/word/2012/wordml" xmlns:w16cex="http://schemas.microsoft.com/office/word/2018/wordml/cex" xmlns:w16cid="http://schemas.microsoft.com/office/word/2016/wordml/cid" xmlns:w16="http://schemas.microsoft.com/office/word/2018/wordml" xmlns:w16se="http://schemas.microsoft.com/office/word/2015/wordml/symex" xmlns:wpg="http://schemas.microsoft.com/office/word/2010/wordprocessingGroup" xmlns:wpi="http://schemas.microsoft.com/office/word/2010/wordprocessingInk" xmlns:wne="http://schemas.microsoft.com/office/word/2006/wordml" xmlns:wps="http://schemas.microsoft.com/office/word/2010/wordprocessingShape" mc:Ignorable="w14 w15 w16se w16cid w16 w16cex wp14">
+<w:document xmlns:wpc="http://schemas.microsoft.com/office/word/2010/wordprocessingCanvas" xmlns:cx="http://schemas.microsoft.com/office/drawing/2014/chartex" xmlns:cx1="http://schemas.microsoft.com/office/drawing/2015/9/8/chartex" xmlns:cx2="http://schemas.microsoft.com/office/drawing/2015/10/21/chartex" xmlns:cx3="http://schemas.microsoft.com/office/drawing/2016/5/9/chartex" xmlns:cx4="http://schemas.microsoft.com/office/drawing/2016/5/10/chartex" xmlns:cx5="http://schemas.microsoft.com/office/drawing/2016/5/11/chartex" xmlns:cx6="http://schemas.microsoft.com/office/drawing/2016/5/12/chartex" xmlns:cx7="http://schemas.microsoft.com/office/drawing/2016/5/13/chartex" xmlns:cx8="http://schemas.microsoft.com/office/drawing/2016/5/14/chartex" xmlns:mc="http://schemas.openxmlformats.org/markup-compatibility/2006" xmlns:aink="http://schemas.microsoft.com/office/drawing/2016/ink" xmlns:am3d="http://schemas.microsoft.com/office/drawing/2017/model3d" xmlns:o="urn:schemas-microsoft-com:office:office" xmlns:r="http://schemas.openxmlformats.org/officeDocument/2006/relationships" xmlns:m="http://schemas.openxmlformats.org/officeDocument/2006/math" xmlns:v="urn:schemas-microsoft-com:vml" xmlns:wp14="http://schemas.microsoft.com/office/word/2010/wordprocessingDrawing" xmlns:wp="http://schemas.openxmlformats.org/drawingml/2006/wordprocessingDrawing" xmlns:w10="urn:schemas-microsoft-com:office:word" xmlns:w="http://schemas.openxmlformats.org/wordprocessingml/2006/main" xmlns:w14="http://schemas.microsoft.com/office/word/2010/wordml" xmlns:w15="http://schemas.microsoft.com/office/word/2012/wordml" xmlns:w16cex="http://schemas.microsoft.com/office/word/2018/wordml/cex" xmlns:w16cid="http://schemas.microsoft.com/office/word/2016/wordml/cid" xmlns:w16="http://schemas.microsoft.com/office/word/2018/wordml" xmlns:w16sdtdh="http://schemas.microsoft.com/office/word/2020/wordml/sdtdatahash" xmlns:w16se="http://schemas.microsoft.com/office/word/2015/wordml/symex" xmlns:wpg="http://schemas.microsoft.com/office/word/2010/wordprocessingGroup" xmlns:wpi="http://schemas.microsoft.com/office/word/2010/wordprocessingInk" xmlns:wne="http://schemas.microsoft.com/office/word/2006/wordml" xmlns:wps="http://schemas.microsoft.com/office/word/2010/wordprocessingShape" mc:Ignorable="w14 w15 w16se w16cid w16 w16cex w16sdtdh wp14">
   <w:body>
     <w:p>
       <w:pPr>
@@ -11,6 +11,8 @@
           <w:szCs w:val="24"/>
         </w:rPr>
       </w:pPr>
+      <w:bookmarkStart w:id="0" w:name="_top"/>
+      <w:bookmarkEnd w:id="0"/>
       <w:r>
         <w:rPr>
           <w:sz w:val="40"/>
@@ -359,7 +361,7 @@
         </w:rPr>
         <w:t xml:space="preserve">the </w:t>
       </w:r>
-      <w:hyperlink r:id="rId5" w:history="1">
+      <w:hyperlink r:id="rId6" w:history="1">
         <w:r>
           <w:rPr>
             <w:rStyle w:val="Hyperlink"/>
@@ -1029,7 +1031,7 @@
         </w:rPr>
         <w:t xml:space="preserve">Here’s a </w:t>
       </w:r>
-      <w:hyperlink r:id="rId6" w:history="1">
+      <w:hyperlink r:id="rId7" w:history="1">
         <w:r>
           <w:rPr>
             <w:rStyle w:val="Hyperlink"/>
@@ -1065,8 +1067,245 @@
         <w:rPr>
           <w:sz w:val="32"/>
           <w:szCs w:val="32"/>
-        </w:rPr>
-        <w:t>Reflection Papers</w:t>
+          <w:highlight w:val="yellow"/>
+        </w:rPr>
+        <w:t>Mid</w:t>
+      </w:r>
+      <w:r>
+        <w:rPr>
+          <w:sz w:val="32"/>
+          <w:szCs w:val="32"/>
+          <w:highlight w:val="yellow"/>
+        </w:rPr>
+        <w:t>-</w:t>
+      </w:r>
+      <w:r>
+        <w:rPr>
+          <w:sz w:val="32"/>
+          <w:szCs w:val="32"/>
+          <w:highlight w:val="yellow"/>
+        </w:rPr>
+        <w:t xml:space="preserve">Term </w:t>
+      </w:r>
+      <w:r>
+        <w:rPr>
+          <w:sz w:val="32"/>
+          <w:szCs w:val="32"/>
+          <w:highlight w:val="yellow"/>
+        </w:rPr>
+        <w:t xml:space="preserve">Exam </w:t>
+      </w:r>
+      <w:r>
+        <w:rPr>
+          <w:sz w:val="32"/>
+          <w:szCs w:val="32"/>
+          <w:highlight w:val="yellow"/>
+        </w:rPr>
+        <w:t>(</w:t>
+      </w:r>
+      <w:r>
+        <w:rPr>
+          <w:sz w:val="32"/>
+          <w:szCs w:val="32"/>
+          <w:highlight w:val="yellow"/>
+        </w:rPr>
+        <w:t>Reflection Paper</w:t>
+      </w:r>
+      <w:r>
+        <w:rPr>
+          <w:sz w:val="32"/>
+          <w:szCs w:val="32"/>
+          <w:highlight w:val="yellow"/>
+        </w:rPr>
+        <w:t>)</w:t>
+      </w:r>
+    </w:p>
+    <w:p>
+      <w:pPr>
+        <w:rPr>
+          <w:szCs w:val="24"/>
+        </w:rPr>
+      </w:pPr>
+      <w:r>
+        <w:rPr>
+          <w:szCs w:val="24"/>
+        </w:rPr>
+        <w:t xml:space="preserve">The midterm “exam” is a reflection paper on the broad topic of </w:t>
+      </w:r>
+      <w:r>
+        <w:rPr>
+          <w:b/>
+          <w:bCs/>
+          <w:i/>
+          <w:iCs/>
+          <w:szCs w:val="24"/>
+        </w:rPr>
+        <w:t>sustainability</w:t>
+      </w:r>
+      <w:r>
+        <w:rPr>
+          <w:szCs w:val="24"/>
+        </w:rPr>
+        <w:t xml:space="preserve">. </w:t>
+      </w:r>
+      <w:r>
+        <w:rPr>
+          <w:szCs w:val="24"/>
+        </w:rPr>
+        <w:t>Please abide by the following guidelines:</w:t>
+      </w:r>
+    </w:p>
+    <w:p>
+      <w:pPr>
+        <w:pStyle w:val="ListParagraph"/>
+        <w:numPr>
+          <w:ilvl w:val="0"/>
+          <w:numId w:val="9"/>
+        </w:numPr>
+        <w:rPr>
+          <w:szCs w:val="24"/>
+        </w:rPr>
+      </w:pPr>
+      <w:r>
+        <w:rPr>
+          <w:szCs w:val="24"/>
+        </w:rPr>
+        <w:t>5-8 pp</w:t>
+      </w:r>
+    </w:p>
+    <w:p>
+      <w:pPr>
+        <w:pStyle w:val="ListParagraph"/>
+        <w:numPr>
+          <w:ilvl w:val="0"/>
+          <w:numId w:val="9"/>
+        </w:numPr>
+        <w:rPr>
+          <w:szCs w:val="24"/>
+        </w:rPr>
+      </w:pPr>
+      <w:r>
+        <w:rPr>
+          <w:szCs w:val="24"/>
+        </w:rPr>
+        <w:t>Use any resources you would like (text, Google Scholar, etc.)</w:t>
+      </w:r>
+    </w:p>
+    <w:p>
+      <w:pPr>
+        <w:pStyle w:val="ListParagraph"/>
+        <w:numPr>
+          <w:ilvl w:val="0"/>
+          <w:numId w:val="9"/>
+        </w:numPr>
+        <w:rPr>
+          <w:szCs w:val="24"/>
+        </w:rPr>
+      </w:pPr>
+      <w:r>
+        <w:rPr>
+          <w:szCs w:val="24"/>
+        </w:rPr>
+        <w:t>Cite per scholarly best practices</w:t>
+      </w:r>
+    </w:p>
+    <w:p>
+      <w:pPr>
+        <w:pStyle w:val="ListParagraph"/>
+        <w:numPr>
+          <w:ilvl w:val="0"/>
+          <w:numId w:val="9"/>
+        </w:numPr>
+        <w:rPr>
+          <w:szCs w:val="24"/>
+        </w:rPr>
+      </w:pPr>
+      <w:r>
+        <w:rPr>
+          <w:szCs w:val="24"/>
+        </w:rPr>
+        <w:t>Include but do not limit your paper to the following:</w:t>
+      </w:r>
+    </w:p>
+    <w:p>
+      <w:pPr>
+        <w:pStyle w:val="ListParagraph"/>
+        <w:numPr>
+          <w:ilvl w:val="1"/>
+          <w:numId w:val="9"/>
+        </w:numPr>
+        <w:rPr>
+          <w:szCs w:val="24"/>
+        </w:rPr>
+      </w:pPr>
+      <w:r>
+        <w:rPr>
+          <w:szCs w:val="24"/>
+        </w:rPr>
+        <w:t>Important general considerations</w:t>
+      </w:r>
+    </w:p>
+    <w:p>
+      <w:pPr>
+        <w:pStyle w:val="ListParagraph"/>
+        <w:numPr>
+          <w:ilvl w:val="1"/>
+          <w:numId w:val="9"/>
+        </w:numPr>
+        <w:rPr>
+          <w:szCs w:val="24"/>
+        </w:rPr>
+      </w:pPr>
+      <w:r>
+        <w:rPr>
+          <w:szCs w:val="24"/>
+        </w:rPr>
+        <w:t>Stakeholder impact on sustainability</w:t>
+      </w:r>
+    </w:p>
+    <w:p>
+      <w:pPr>
+        <w:pStyle w:val="ListParagraph"/>
+        <w:numPr>
+          <w:ilvl w:val="1"/>
+          <w:numId w:val="9"/>
+        </w:numPr>
+        <w:rPr>
+          <w:szCs w:val="24"/>
+        </w:rPr>
+      </w:pPr>
+      <w:r>
+        <w:rPr>
+          <w:szCs w:val="24"/>
+        </w:rPr>
+        <w:t>Examples of sustainability failures and their causes</w:t>
+      </w:r>
+    </w:p>
+    <w:p>
+      <w:pPr>
+        <w:pStyle w:val="ListParagraph"/>
+        <w:numPr>
+          <w:ilvl w:val="0"/>
+          <w:numId w:val="9"/>
+        </w:numPr>
+        <w:rPr>
+          <w:szCs w:val="24"/>
+        </w:rPr>
+      </w:pPr>
+      <w:hyperlink w:anchor="_top" w:history="1">
+        <w:r>
+          <w:rPr>
+            <w:rStyle w:val="Hyperlink"/>
+            <w:szCs w:val="24"/>
+          </w:rPr>
+          <w:t>Rubric</w:t>
+        </w:r>
+      </w:hyperlink>
+      <w:r>
+        <w:rPr>
+          <w:szCs w:val="24"/>
+        </w:rPr>
+        <w:t xml:space="preserve"> (coming soon)</w:t>
       </w:r>
     </w:p>
     <w:p>
@@ -1118,8 +1357,121 @@
 </file>
 
 <file path=word/numbering.xml><?xml version="1.0" encoding="utf-8"?>
-<w:numbering xmlns:wpc="http://schemas.microsoft.com/office/word/2010/wordprocessingCanvas" xmlns:cx="http://schemas.microsoft.com/office/drawing/2014/chartex" xmlns:cx1="http://schemas.microsoft.com/office/drawing/2015/9/8/chartex" xmlns:cx2="http://schemas.microsoft.com/office/drawing/2015/10/21/chartex" xmlns:cx3="http://schemas.microsoft.com/office/drawing/2016/5/9/chartex" xmlns:cx4="http://schemas.microsoft.com/office/drawing/2016/5/10/chartex" xmlns:cx5="http://schemas.microsoft.com/office/drawing/2016/5/11/chartex" xmlns:cx6="http://schemas.microsoft.com/office/drawing/2016/5/12/chartex" xmlns:cx7="http://schemas.microsoft.com/office/drawing/2016/5/13/chartex" xmlns:cx8="http://schemas.microsoft.com/office/drawing/2016/5/14/chartex" xmlns:mc="http://schemas.openxmlformats.org/markup-compatibility/2006" xmlns:aink="http://schemas.microsoft.com/office/drawing/2016/ink" xmlns:am3d="http://schemas.microsoft.com/office/drawing/2017/model3d" xmlns:o="urn:schemas-microsoft-com:office:office" xmlns:r="http://schemas.openxmlformats.org/officeDocument/2006/relationships" xmlns:m="http://schemas.openxmlformats.org/officeDocument/2006/math" xmlns:v="urn:schemas-microsoft-com:vml" xmlns:wp14="http://schemas.microsoft.com/office/word/2010/wordprocessingDrawing" xmlns:wp="http://schemas.openxmlformats.org/drawingml/2006/wordprocessingDrawing" xmlns:w10="urn:schemas-microsoft-com:office:word" xmlns:w="http://schemas.openxmlformats.org/wordprocessingml/2006/main" xmlns:w14="http://schemas.microsoft.com/office/word/2010/wordml" xmlns:w15="http://schemas.microsoft.com/office/word/2012/wordml" xmlns:w16cex="http://schemas.microsoft.com/office/word/2018/wordml/cex" xmlns:w16cid="http://schemas.microsoft.com/office/word/2016/wordml/cid" xmlns:w16="http://schemas.microsoft.com/office/word/2018/wordml" xmlns:w16se="http://schemas.microsoft.com/office/word/2015/wordml/symex" xmlns:wpg="http://schemas.microsoft.com/office/word/2010/wordprocessingGroup" xmlns:wpi="http://schemas.microsoft.com/office/word/2010/wordprocessingInk" xmlns:wne="http://schemas.microsoft.com/office/word/2006/wordml" xmlns:wps="http://schemas.microsoft.com/office/word/2010/wordprocessingShape" mc:Ignorable="w14 w15 w16se w16cid w16 w16cex wp14">
+<w:numbering xmlns:wpc="http://schemas.microsoft.com/office/word/2010/wordprocessingCanvas" xmlns:cx="http://schemas.microsoft.com/office/drawing/2014/chartex" xmlns:cx1="http://schemas.microsoft.com/office/drawing/2015/9/8/chartex" xmlns:cx2="http://schemas.microsoft.com/office/drawing/2015/10/21/chartex" xmlns:cx3="http://schemas.microsoft.com/office/drawing/2016/5/9/chartex" xmlns:cx4="http://schemas.microsoft.com/office/drawing/2016/5/10/chartex" xmlns:cx5="http://schemas.microsoft.com/office/drawing/2016/5/11/chartex" xmlns:cx6="http://schemas.microsoft.com/office/drawing/2016/5/12/chartex" xmlns:cx7="http://schemas.microsoft.com/office/drawing/2016/5/13/chartex" xmlns:cx8="http://schemas.microsoft.com/office/drawing/2016/5/14/chartex" xmlns:mc="http://schemas.openxmlformats.org/markup-compatibility/2006" xmlns:aink="http://schemas.microsoft.com/office/drawing/2016/ink" xmlns:am3d="http://schemas.microsoft.com/office/drawing/2017/model3d" xmlns:o="urn:schemas-microsoft-com:office:office" xmlns:r="http://schemas.openxmlformats.org/officeDocument/2006/relationships" xmlns:m="http://schemas.openxmlformats.org/officeDocument/2006/math" xmlns:v="urn:schemas-microsoft-com:vml" xmlns:wp14="http://schemas.microsoft.com/office/word/2010/wordprocessingDrawing" xmlns:wp="http://schemas.openxmlformats.org/drawingml/2006/wordprocessingDrawing" xmlns:w10="urn:schemas-microsoft-com:office:word" xmlns:w="http://schemas.openxmlformats.org/wordprocessingml/2006/main" xmlns:w14="http://schemas.microsoft.com/office/word/2010/wordml" xmlns:w15="http://schemas.microsoft.com/office/word/2012/wordml" xmlns:w16cex="http://schemas.microsoft.com/office/word/2018/wordml/cex" xmlns:w16cid="http://schemas.microsoft.com/office/word/2016/wordml/cid" xmlns:w16="http://schemas.microsoft.com/office/word/2018/wordml" xmlns:w16sdtdh="http://schemas.microsoft.com/office/word/2020/wordml/sdtdatahash" xmlns:w16se="http://schemas.microsoft.com/office/word/2015/wordml/symex" xmlns:wpg="http://schemas.microsoft.com/office/word/2010/wordprocessingGroup" xmlns:wpi="http://schemas.microsoft.com/office/word/2010/wordprocessingInk" xmlns:wne="http://schemas.microsoft.com/office/word/2006/wordml" xmlns:wps="http://schemas.microsoft.com/office/word/2010/wordprocessingShape" mc:Ignorable="w14 w15 w16se w16cid w16 w16cex w16sdtdh wp14">
   <w:abstractNum w:abstractNumId="0" w15:restartNumberingAfterBreak="0">
+    <w:nsid w:val="1ACB1831"/>
+    <w:multiLevelType w:val="hybridMultilevel"/>
+    <w:tmpl w:val="7668043C"/>
+    <w:lvl w:ilvl="0" w:tplc="04090001">
+      <w:start w:val="1"/>
+      <w:numFmt w:val="bullet"/>
+      <w:lvlText w:val=""/>
+      <w:lvlJc w:val="left"/>
+      <w:pPr>
+        <w:ind w:left="720" w:hanging="360"/>
+      </w:pPr>
+      <w:rPr>
+        <w:rFonts w:ascii="Symbol" w:hAnsi="Symbol" w:hint="default"/>
+      </w:rPr>
+    </w:lvl>
+    <w:lvl w:ilvl="1" w:tplc="04090003">
+      <w:start w:val="1"/>
+      <w:numFmt w:val="bullet"/>
+      <w:lvlText w:val="o"/>
+      <w:lvlJc w:val="left"/>
+      <w:pPr>
+        <w:ind w:left="1440" w:hanging="360"/>
+      </w:pPr>
+      <w:rPr>
+        <w:rFonts w:ascii="Courier New" w:hAnsi="Courier New" w:cs="Courier New" w:hint="default"/>
+      </w:rPr>
+    </w:lvl>
+    <w:lvl w:ilvl="2" w:tplc="04090005" w:tentative="1">
+      <w:start w:val="1"/>
+      <w:numFmt w:val="bullet"/>
+      <w:lvlText w:val=""/>
+      <w:lvlJc w:val="left"/>
+      <w:pPr>
+        <w:ind w:left="2160" w:hanging="360"/>
+      </w:pPr>
+      <w:rPr>
+        <w:rFonts w:ascii="Wingdings" w:hAnsi="Wingdings" w:hint="default"/>
+      </w:rPr>
+    </w:lvl>
+    <w:lvl w:ilvl="3" w:tplc="04090001" w:tentative="1">
+      <w:start w:val="1"/>
+      <w:numFmt w:val="bullet"/>
+      <w:lvlText w:val=""/>
+      <w:lvlJc w:val="left"/>
+      <w:pPr>
+        <w:ind w:left="2880" w:hanging="360"/>
+      </w:pPr>
+      <w:rPr>
+        <w:rFonts w:ascii="Symbol" w:hAnsi="Symbol" w:hint="default"/>
+      </w:rPr>
+    </w:lvl>
+    <w:lvl w:ilvl="4" w:tplc="04090003" w:tentative="1">
+      <w:start w:val="1"/>
+      <w:numFmt w:val="bullet"/>
+      <w:lvlText w:val="o"/>
+      <w:lvlJc w:val="left"/>
+      <w:pPr>
+        <w:ind w:left="3600" w:hanging="360"/>
+      </w:pPr>
+      <w:rPr>
+        <w:rFonts w:ascii="Courier New" w:hAnsi="Courier New" w:cs="Courier New" w:hint="default"/>
+      </w:rPr>
+    </w:lvl>
+    <w:lvl w:ilvl="5" w:tplc="04090005" w:tentative="1">
+      <w:start w:val="1"/>
+      <w:numFmt w:val="bullet"/>
+      <w:lvlText w:val=""/>
+      <w:lvlJc w:val="left"/>
+      <w:pPr>
+        <w:ind w:left="4320" w:hanging="360"/>
+      </w:pPr>
+      <w:rPr>
+        <w:rFonts w:ascii="Wingdings" w:hAnsi="Wingdings" w:hint="default"/>
+      </w:rPr>
+    </w:lvl>
+    <w:lvl w:ilvl="6" w:tplc="04090001" w:tentative="1">
+      <w:start w:val="1"/>
+      <w:numFmt w:val="bullet"/>
+      <w:lvlText w:val=""/>
+      <w:lvlJc w:val="left"/>
+      <w:pPr>
+        <w:ind w:left="5040" w:hanging="360"/>
+      </w:pPr>
+      <w:rPr>
+        <w:rFonts w:ascii="Symbol" w:hAnsi="Symbol" w:hint="default"/>
+      </w:rPr>
+    </w:lvl>
+    <w:lvl w:ilvl="7" w:tplc="04090003" w:tentative="1">
+      <w:start w:val="1"/>
+      <w:numFmt w:val="bullet"/>
+      <w:lvlText w:val="o"/>
+      <w:lvlJc w:val="left"/>
+      <w:pPr>
+        <w:ind w:left="5760" w:hanging="360"/>
+      </w:pPr>
+      <w:rPr>
+        <w:rFonts w:ascii="Courier New" w:hAnsi="Courier New" w:cs="Courier New" w:hint="default"/>
+      </w:rPr>
+    </w:lvl>
+    <w:lvl w:ilvl="8" w:tplc="04090005" w:tentative="1">
+      <w:start w:val="1"/>
+      <w:numFmt w:val="bullet"/>
+      <w:lvlText w:val=""/>
+      <w:lvlJc w:val="left"/>
+      <w:pPr>
+        <w:ind w:left="6480" w:hanging="360"/>
+      </w:pPr>
+      <w:rPr>
+        <w:rFonts w:ascii="Wingdings" w:hAnsi="Wingdings" w:hint="default"/>
+      </w:rPr>
+    </w:lvl>
+  </w:abstractNum>
+  <w:abstractNum w:abstractNumId="1" w15:restartNumberingAfterBreak="0">
     <w:nsid w:val="2AC16A19"/>
     <w:multiLevelType w:val="hybridMultilevel"/>
     <w:tmpl w:val="7910FB60"/>
@@ -1232,7 +1584,7 @@
       </w:rPr>
     </w:lvl>
   </w:abstractNum>
-  <w:abstractNum w:abstractNumId="1" w15:restartNumberingAfterBreak="0">
+  <w:abstractNum w:abstractNumId="2" w15:restartNumberingAfterBreak="0">
     <w:nsid w:val="2ACC0270"/>
     <w:multiLevelType w:val="hybridMultilevel"/>
     <w:tmpl w:val="5638F33E"/>
@@ -1345,7 +1697,7 @@
       </w:rPr>
     </w:lvl>
   </w:abstractNum>
-  <w:abstractNum w:abstractNumId="2" w15:restartNumberingAfterBreak="0">
+  <w:abstractNum w:abstractNumId="3" w15:restartNumberingAfterBreak="0">
     <w:nsid w:val="2C8828D2"/>
     <w:multiLevelType w:val="hybridMultilevel"/>
     <w:tmpl w:val="7AD848E0"/>
@@ -1458,7 +1810,7 @@
       </w:rPr>
     </w:lvl>
   </w:abstractNum>
-  <w:abstractNum w:abstractNumId="3" w15:restartNumberingAfterBreak="0">
+  <w:abstractNum w:abstractNumId="4" w15:restartNumberingAfterBreak="0">
     <w:nsid w:val="2EC210A6"/>
     <w:multiLevelType w:val="hybridMultilevel"/>
     <w:tmpl w:val="D3200F0C"/>
@@ -1571,7 +1923,7 @@
       </w:rPr>
     </w:lvl>
   </w:abstractNum>
-  <w:abstractNum w:abstractNumId="4" w15:restartNumberingAfterBreak="0">
+  <w:abstractNum w:abstractNumId="5" w15:restartNumberingAfterBreak="0">
     <w:nsid w:val="3F5033B9"/>
     <w:multiLevelType w:val="hybridMultilevel"/>
     <w:tmpl w:val="012C2FA2"/>
@@ -1684,7 +2036,7 @@
       </w:rPr>
     </w:lvl>
   </w:abstractNum>
-  <w:abstractNum w:abstractNumId="5" w15:restartNumberingAfterBreak="0">
+  <w:abstractNum w:abstractNumId="6" w15:restartNumberingAfterBreak="0">
     <w:nsid w:val="68706F6D"/>
     <w:multiLevelType w:val="multilevel"/>
     <w:tmpl w:val="F42E0AE2"/>
@@ -1833,7 +2185,7 @@
       </w:rPr>
     </w:lvl>
   </w:abstractNum>
-  <w:abstractNum w:abstractNumId="6" w15:restartNumberingAfterBreak="0">
+  <w:abstractNum w:abstractNumId="7" w15:restartNumberingAfterBreak="0">
     <w:nsid w:val="790A499E"/>
     <w:multiLevelType w:val="hybridMultilevel"/>
     <w:tmpl w:val="EBE410D6"/>
@@ -1946,7 +2298,7 @@
       </w:rPr>
     </w:lvl>
   </w:abstractNum>
-  <w:abstractNum w:abstractNumId="7" w15:restartNumberingAfterBreak="0">
+  <w:abstractNum w:abstractNumId="8" w15:restartNumberingAfterBreak="0">
     <w:nsid w:val="7FD72C61"/>
     <w:multiLevelType w:val="hybridMultilevel"/>
     <w:tmpl w:val="74F2EC36"/>
@@ -2060,34 +2412,37 @@
     </w:lvl>
   </w:abstractNum>
   <w:num w:numId="1">
+    <w:abstractNumId w:val="2"/>
+  </w:num>
+  <w:num w:numId="2">
+    <w:abstractNumId w:val="7"/>
+  </w:num>
+  <w:num w:numId="3">
+    <w:abstractNumId w:val="4"/>
+  </w:num>
+  <w:num w:numId="4">
+    <w:abstractNumId w:val="8"/>
+  </w:num>
+  <w:num w:numId="5">
+    <w:abstractNumId w:val="3"/>
+  </w:num>
+  <w:num w:numId="6">
+    <w:abstractNumId w:val="6"/>
+  </w:num>
+  <w:num w:numId="7">
     <w:abstractNumId w:val="1"/>
   </w:num>
-  <w:num w:numId="2">
-    <w:abstractNumId w:val="6"/>
-  </w:num>
-  <w:num w:numId="3">
-    <w:abstractNumId w:val="3"/>
-  </w:num>
-  <w:num w:numId="4">
-    <w:abstractNumId w:val="7"/>
-  </w:num>
-  <w:num w:numId="5">
-    <w:abstractNumId w:val="2"/>
-  </w:num>
-  <w:num w:numId="6">
+  <w:num w:numId="8">
     <w:abstractNumId w:val="5"/>
   </w:num>
-  <w:num w:numId="7">
+  <w:num w:numId="9">
     <w:abstractNumId w:val="0"/>
-  </w:num>
-  <w:num w:numId="8">
-    <w:abstractNumId w:val="4"/>
   </w:num>
 </w:numbering>
 </file>
 
 <file path=word/styles.xml><?xml version="1.0" encoding="utf-8"?>
-<w:styles xmlns:mc="http://schemas.openxmlformats.org/markup-compatibility/2006" xmlns:r="http://schemas.openxmlformats.org/officeDocument/2006/relationships" xmlns:w="http://schemas.openxmlformats.org/wordprocessingml/2006/main" xmlns:w14="http://schemas.microsoft.com/office/word/2010/wordml" xmlns:w15="http://schemas.microsoft.com/office/word/2012/wordml" xmlns:w16cex="http://schemas.microsoft.com/office/word/2018/wordml/cex" xmlns:w16cid="http://schemas.microsoft.com/office/word/2016/wordml/cid" xmlns:w16="http://schemas.microsoft.com/office/word/2018/wordml" xmlns:w16se="http://schemas.microsoft.com/office/word/2015/wordml/symex" mc:Ignorable="w14 w15 w16se w16cid w16 w16cex">
+<w:styles xmlns:mc="http://schemas.openxmlformats.org/markup-compatibility/2006" xmlns:r="http://schemas.openxmlformats.org/officeDocument/2006/relationships" xmlns:w="http://schemas.openxmlformats.org/wordprocessingml/2006/main" xmlns:w14="http://schemas.microsoft.com/office/word/2010/wordml" xmlns:w15="http://schemas.microsoft.com/office/word/2012/wordml" xmlns:w16cex="http://schemas.microsoft.com/office/word/2018/wordml/cex" xmlns:w16cid="http://schemas.microsoft.com/office/word/2016/wordml/cid" xmlns:w16="http://schemas.microsoft.com/office/word/2018/wordml" xmlns:w16sdtdh="http://schemas.microsoft.com/office/word/2020/wordml/sdtdatahash" xmlns:w16se="http://schemas.microsoft.com/office/word/2015/wordml/symex" mc:Ignorable="w14 w15 w16se w16cid w16 w16cex w16sdtdh">
   <w:docDefaults>
     <w:rPrDefault>
       <w:rPr>
@@ -2942,4 +3297,16 @@
     </a:ext>
   </a:extLst>
 </a:theme>
+</file>
+
+<file path=customXml/item1.xml><?xml version="1.0" encoding="utf-8"?>
+<b:Sources xmlns:b="http://schemas.openxmlformats.org/officeDocument/2006/bibliography" xmlns="http://schemas.openxmlformats.org/officeDocument/2006/bibliography" SelectedStyle="\IEEE2006OfficeOnline.xsl" StyleName="IEEE" Version="2006"/>
+</file>
+
+<file path=customXml/itemProps1.xml><?xml version="1.0" encoding="utf-8"?>
+<ds:datastoreItem xmlns:ds="http://schemas.openxmlformats.org/officeDocument/2006/customXml" ds:itemID="{9CC4BAB7-E4FE-4150-AFFA-62E2BFACA7BC}">
+  <ds:schemaRefs>
+    <ds:schemaRef ds:uri="http://schemas.openxmlformats.org/officeDocument/2006/bibliography"/>
+  </ds:schemaRefs>
+</ds:datastoreItem>
 </file>
</xml_diff>

<commit_message>
Modify syllabus, assignments docs
</commit_message>
<xml_diff>
--- a/assignments.docx
+++ b/assignments.docx
@@ -1,6 +1,6 @@
 
 <file path=word/document.xml><?xml version="1.0" encoding="utf-8"?>
-<w:document xmlns:wpc="http://schemas.microsoft.com/office/word/2010/wordprocessingCanvas" xmlns:cx="http://schemas.microsoft.com/office/drawing/2014/chartex" xmlns:mc="http://schemas.openxmlformats.org/markup-compatibility/2006" xmlns:o="urn:schemas-microsoft-com:office:office" xmlns:r="http://schemas.openxmlformats.org/officeDocument/2006/relationships" xmlns:m="http://schemas.openxmlformats.org/officeDocument/2006/math" xmlns:v="urn:schemas-microsoft-com:vml" xmlns:wp14="http://schemas.microsoft.com/office/word/2010/wordprocessingDrawing" xmlns:wp="http://schemas.openxmlformats.org/drawingml/2006/wordprocessingDrawing" xmlns:w10="urn:schemas-microsoft-com:office:word" xmlns:w="http://schemas.openxmlformats.org/wordprocessingml/2006/main" xmlns:w14="http://schemas.microsoft.com/office/word/2010/wordml" xmlns:w15="http://schemas.microsoft.com/office/word/2012/wordml" xmlns:w16se="http://schemas.microsoft.com/office/word/2015/wordml/symex" xmlns:wpg="http://schemas.microsoft.com/office/word/2010/wordprocessingGroup" xmlns:wpi="http://schemas.microsoft.com/office/word/2010/wordprocessingInk" xmlns:wne="http://schemas.microsoft.com/office/word/2006/wordml" xmlns:wps="http://schemas.microsoft.com/office/word/2010/wordprocessingShape" mc:Ignorable="w14 w15 w16se wp14">
+<w:document xmlns:wpc="http://schemas.microsoft.com/office/word/2010/wordprocessingCanvas" xmlns:cx="http://schemas.microsoft.com/office/drawing/2014/chartex" xmlns:cx1="http://schemas.microsoft.com/office/drawing/2015/9/8/chartex" xmlns:cx2="http://schemas.microsoft.com/office/drawing/2015/10/21/chartex" xmlns:cx3="http://schemas.microsoft.com/office/drawing/2016/5/9/chartex" xmlns:cx4="http://schemas.microsoft.com/office/drawing/2016/5/10/chartex" xmlns:cx5="http://schemas.microsoft.com/office/drawing/2016/5/11/chartex" xmlns:cx6="http://schemas.microsoft.com/office/drawing/2016/5/12/chartex" xmlns:cx7="http://schemas.microsoft.com/office/drawing/2016/5/13/chartex" xmlns:cx8="http://schemas.microsoft.com/office/drawing/2016/5/14/chartex" xmlns:mc="http://schemas.openxmlformats.org/markup-compatibility/2006" xmlns:aink="http://schemas.microsoft.com/office/drawing/2016/ink" xmlns:am3d="http://schemas.microsoft.com/office/drawing/2017/model3d" xmlns:o="urn:schemas-microsoft-com:office:office" xmlns:r="http://schemas.openxmlformats.org/officeDocument/2006/relationships" xmlns:m="http://schemas.openxmlformats.org/officeDocument/2006/math" xmlns:v="urn:schemas-microsoft-com:vml" xmlns:wp14="http://schemas.microsoft.com/office/word/2010/wordprocessingDrawing" xmlns:wp="http://schemas.openxmlformats.org/drawingml/2006/wordprocessingDrawing" xmlns:w10="urn:schemas-microsoft-com:office:word" xmlns:w="http://schemas.openxmlformats.org/wordprocessingml/2006/main" xmlns:w14="http://schemas.microsoft.com/office/word/2010/wordml" xmlns:w15="http://schemas.microsoft.com/office/word/2012/wordml" xmlns:w16cex="http://schemas.microsoft.com/office/word/2018/wordml/cex" xmlns:w16cid="http://schemas.microsoft.com/office/word/2016/wordml/cid" xmlns:w16="http://schemas.microsoft.com/office/word/2018/wordml" xmlns:w16sdtdh="http://schemas.microsoft.com/office/word/2020/wordml/sdtdatahash" xmlns:w16se="http://schemas.microsoft.com/office/word/2015/wordml/symex" xmlns:wpg="http://schemas.microsoft.com/office/word/2010/wordprocessingGroup" xmlns:wpi="http://schemas.microsoft.com/office/word/2010/wordprocessingInk" xmlns:wne="http://schemas.microsoft.com/office/word/2006/wordml" xmlns:wps="http://schemas.microsoft.com/office/word/2010/wordprocessingShape" mc:Ignorable="w14 w15 w16se w16cid w16 w16cex w16sdtdh wp14">
   <w:body>
     <w:p>
       <w:pPr>
@@ -18,49 +18,49 @@
           <w:sz w:val="40"/>
           <w:szCs w:val="40"/>
         </w:rPr>
-        <w:t>Assignment</w:t>
+        <w:t xml:space="preserve">CS6150 - </w:t>
       </w:r>
       <w:r>
         <w:rPr>
           <w:sz w:val="40"/>
           <w:szCs w:val="40"/>
         </w:rPr>
-        <w:t>s and Grading</w:t>
+        <w:t>Assignment</w:t>
       </w:r>
       <w:r>
         <w:rPr>
           <w:sz w:val="40"/>
           <w:szCs w:val="40"/>
         </w:rPr>
-        <w:t xml:space="preserve"> </w:t>
+        <w:t>s</w:t>
       </w:r>
       <w:r>
         <w:rPr>
           <w:sz w:val="40"/>
           <w:szCs w:val="40"/>
         </w:rPr>
-        <w:t xml:space="preserve">- </w:t>
+        <w:t xml:space="preserve">, </w:t>
       </w:r>
       <w:r>
         <w:rPr>
           <w:sz w:val="40"/>
           <w:szCs w:val="40"/>
         </w:rPr>
-        <w:t>Descriptions</w:t>
+        <w:t>Grading</w:t>
       </w:r>
       <w:r>
         <w:rPr>
           <w:sz w:val="40"/>
           <w:szCs w:val="40"/>
         </w:rPr>
-        <w:t xml:space="preserve"> </w:t>
+        <w:t xml:space="preserve">, </w:t>
       </w:r>
       <w:r>
         <w:rPr>
           <w:sz w:val="40"/>
           <w:szCs w:val="40"/>
         </w:rPr>
-        <w:t>and Rubrics</w:t>
+        <w:t>Rubrics</w:t>
       </w:r>
       <w:r>
         <w:rPr>
@@ -82,66 +82,184 @@
     <w:p>
       <w:pPr>
         <w:rPr>
-          <w:color w:val="ED7D31" w:themeColor="accent2"/>
+          <w:szCs w:val="24"/>
+        </w:rPr>
+      </w:pPr>
+      <w:hyperlink r:id="rId6" w:history="1">
+        <w:r>
+          <w:rPr>
+            <w:rStyle w:val="Hyperlink"/>
+            <w:szCs w:val="24"/>
+          </w:rPr>
+          <w:t>Course Outline</w:t>
+        </w:r>
+      </w:hyperlink>
+      <w:r>
+        <w:rPr>
+          <w:szCs w:val="24"/>
+        </w:rPr>
+        <w:t xml:space="preserve"> | </w:t>
+      </w:r>
+      <w:hyperlink r:id="rId7" w:history="1">
+        <w:r>
+          <w:rPr>
+            <w:rStyle w:val="Hyperlink"/>
+            <w:szCs w:val="24"/>
+          </w:rPr>
+          <w:t>Syllabus</w:t>
+        </w:r>
+      </w:hyperlink>
+      <w:r>
+        <w:rPr>
+          <w:szCs w:val="24"/>
+        </w:rPr>
+        <w:t xml:space="preserve"> | </w:t>
+      </w:r>
+      <w:hyperlink r:id="rId8" w:history="1">
+        <w:r>
+          <w:rPr>
+            <w:rStyle w:val="Hyperlink"/>
+            <w:szCs w:val="24"/>
+          </w:rPr>
+          <w:t>Public Site</w:t>
+        </w:r>
+      </w:hyperlink>
+    </w:p>
+    <w:p>
+      <w:pPr>
+        <w:rPr>
+          <w:szCs w:val="24"/>
+        </w:rPr>
+      </w:pPr>
+    </w:p>
+    <w:p>
+      <w:pPr>
+        <w:rPr>
           <w:sz w:val="32"/>
           <w:szCs w:val="32"/>
         </w:rPr>
       </w:pPr>
       <w:r>
         <w:rPr>
-          <w:color w:val="ED7D31" w:themeColor="accent2"/>
           <w:sz w:val="32"/>
           <w:szCs w:val="32"/>
         </w:rPr>
-        <w:t>(</w:t>
-      </w:r>
-      <w:r>
-        <w:rPr>
-          <w:color w:val="ED7D31" w:themeColor="accent2"/>
+        <w:t>Table of Contents</w:t>
+      </w:r>
+    </w:p>
+    <w:tbl>
+      <w:tblPr>
+        <w:tblW w:w="9360" w:type="dxa"/>
+        <w:tblInd w:w="72" w:type="dxa"/>
+        <w:tblBorders>
+          <w:top w:val="single" w:sz="4" w:space="0" w:color="auto"/>
+          <w:left w:val="single" w:sz="4" w:space="0" w:color="auto"/>
+          <w:bottom w:val="single" w:sz="4" w:space="0" w:color="auto"/>
+          <w:right w:val="single" w:sz="4" w:space="0" w:color="auto"/>
+          <w:insideH w:val="single" w:sz="4" w:space="0" w:color="auto"/>
+          <w:insideV w:val="single" w:sz="4" w:space="0" w:color="auto"/>
+        </w:tblBorders>
+        <w:tblLayout w:type="fixed"/>
+        <w:tblCellMar>
+          <w:top w:w="43" w:type="dxa"/>
+          <w:left w:w="72" w:type="dxa"/>
+          <w:bottom w:w="72" w:type="dxa"/>
+          <w:right w:w="72" w:type="dxa"/>
+        </w:tblCellMar>
+        <w:tblLook w:val="04A0" w:firstRow="1" w:lastRow="0" w:firstColumn="1" w:lastColumn="0" w:noHBand="0" w:noVBand="1"/>
+      </w:tblPr>
+      <w:tblGrid>
+        <w:gridCol w:w="4681"/>
+        <w:gridCol w:w="4679"/>
+      </w:tblGrid>
+      <w:tr>
+        <w:tc>
+          <w:tcPr>
+            <w:tcW w:w="4680" w:type="dxa"/>
+          </w:tcPr>
+          <w:p>
+            <w:pPr>
+              <w:rPr>
+                <w:color w:val="000000"/>
+              </w:rPr>
+            </w:pPr>
+            <w:hyperlink w:anchor="Grading" w:history="1">
+              <w:r>
+                <w:rPr>
+                  <w:rStyle w:val="Hyperlink"/>
+                  <w:rFonts w:eastAsia="Geneva" w:cs="Geneva"/>
+                </w:rPr>
+                <w:t>Grading</w:t>
+              </w:r>
+            </w:hyperlink>
+            <w:r>
+              <w:rPr>
+                <w:color w:val="000000"/>
+              </w:rPr>
+              <w:br/>
+            </w:r>
+            <w:hyperlink w:anchor="Project" w:history="1">
+              <w:r>
+                <w:rPr>
+                  <w:rStyle w:val="Hyperlink"/>
+                  <w:rFonts w:eastAsia="Geneva" w:cs="Geneva"/>
+                </w:rPr>
+                <w:t>Project</w:t>
+              </w:r>
+            </w:hyperlink>
+            <w:r>
+              <w:br/>
+            </w:r>
+            <w:hyperlink w:anchor="MidTerm" w:history="1">
+              <w:r>
+                <w:rPr>
+                  <w:rStyle w:val="Hyperlink"/>
+                </w:rPr>
+                <w:t>Mid-Term Exam</w:t>
+              </w:r>
+            </w:hyperlink>
+          </w:p>
+        </w:tc>
+        <w:tc>
+          <w:tcPr>
+            <w:tcW w:w="4679" w:type="dxa"/>
+          </w:tcPr>
+          <w:p>
+            <w:hyperlink w:anchor="PeerReview" w:history="1">
+              <w:r>
+                <w:rPr>
+                  <w:rStyle w:val="Hyperlink"/>
+                </w:rPr>
+                <w:t>Peer Review</w:t>
+              </w:r>
+            </w:hyperlink>
+          </w:p>
+        </w:tc>
+      </w:tr>
+    </w:tbl>
+    <w:p>
+      <w:pPr>
+        <w:rPr>
           <w:sz w:val="32"/>
           <w:szCs w:val="32"/>
         </w:rPr>
-        <w:t>Table of Contents</w:t>
-      </w:r>
-      <w:r>
-        <w:rPr>
-          <w:color w:val="ED7D31" w:themeColor="accent2"/>
+      </w:pPr>
+      <w:bookmarkStart w:id="1" w:name="Grading"/>
+      <w:bookmarkEnd w:id="1"/>
+    </w:p>
+    <w:p>
+      <w:pPr>
+        <w:rPr>
           <w:sz w:val="32"/>
           <w:szCs w:val="32"/>
         </w:rPr>
-        <w:t>)</w:t>
-      </w:r>
-      <w:bookmarkStart w:id="1" w:name="_GoBack"/>
-      <w:bookmarkEnd w:id="1"/>
-    </w:p>
-    <w:p>
-      <w:pPr>
+      </w:pPr>
+      <w:r>
         <w:rPr>
           <w:sz w:val="32"/>
           <w:szCs w:val="32"/>
         </w:rPr>
-      </w:pPr>
-    </w:p>
-    <w:p>
-      <w:pPr>
-        <w:rPr>
-          <w:sz w:val="32"/>
-          <w:szCs w:val="32"/>
-        </w:rPr>
-      </w:pPr>
-      <w:r>
-        <w:rPr>
-          <w:sz w:val="32"/>
-          <w:szCs w:val="32"/>
-        </w:rPr>
-        <w:t xml:space="preserve">Course </w:t>
-      </w:r>
-      <w:r>
-        <w:rPr>
-          <w:sz w:val="32"/>
-          <w:szCs w:val="32"/>
-        </w:rPr>
-        <w:t>Grade Weighting</w:t>
+        <w:t>Grading</w:t>
       </w:r>
     </w:p>
     <w:p>
@@ -347,6 +465,8 @@
           <w:szCs w:val="32"/>
         </w:rPr>
       </w:pPr>
+      <w:bookmarkStart w:id="2" w:name="Project"/>
+      <w:bookmarkEnd w:id="2"/>
       <w:r>
         <w:rPr>
           <w:sz w:val="32"/>
@@ -396,7 +516,7 @@
         </w:rPr>
         <w:t xml:space="preserve">the </w:t>
       </w:r>
-      <w:hyperlink r:id="rId6" w:history="1">
+      <w:hyperlink r:id="rId9" w:history="1">
         <w:r>
           <w:rPr>
             <w:rStyle w:val="Hyperlink"/>
@@ -655,6 +775,7 @@
           <w:bCs/>
           <w:szCs w:val="24"/>
         </w:rPr>
+        <w:lastRenderedPageBreak/>
         <w:t>Team Formation Guidelines</w:t>
       </w:r>
     </w:p>
@@ -698,14 +819,7 @@
         <w:rPr>
           <w:szCs w:val="24"/>
         </w:rPr>
-        <w:t xml:space="preserve">Please post your intention to form or join a team in the appropriate Piazza thread. Each team is required </w:t>
-      </w:r>
-      <w:r>
-        <w:rPr>
-          <w:szCs w:val="24"/>
-        </w:rPr>
-        <w:lastRenderedPageBreak/>
-        <w:t>to submit a weekly report for the duration of the project period. This period will be announced in Canvas. Any issues should be brought to the attention of the Instructors team early on. Please do not wait until the last minute to inform the Instructors of issues within the team.</w:t>
+        <w:t>Please post your intention to form or join a team in the appropriate Piazza thread. Each team is required to submit a weekly report for the duration of the project period. This period will be announced in Canvas. Any issues should be brought to the attention of the Instructors team early on. Please do not wait until the last minute to inform the Instructors of issues within the team.</w:t>
       </w:r>
     </w:p>
     <w:p>
@@ -1134,7 +1248,7 @@
         </w:rPr>
         <w:t xml:space="preserve">Here’s a </w:t>
       </w:r>
-      <w:hyperlink r:id="rId7" w:history="1">
+      <w:hyperlink r:id="rId10" w:history="1">
         <w:r>
           <w:rPr>
             <w:rStyle w:val="Hyperlink"/>
@@ -1166,6 +1280,8 @@
           <w:szCs w:val="32"/>
         </w:rPr>
       </w:pPr>
+      <w:bookmarkStart w:id="3" w:name="MidTerm"/>
+      <w:bookmarkEnd w:id="3"/>
       <w:r>
         <w:rPr>
           <w:sz w:val="32"/>
@@ -1354,6 +1470,7 @@
         <w:rPr>
           <w:szCs w:val="24"/>
         </w:rPr>
+        <w:lastRenderedPageBreak/>
         <w:t>Include but do not limit your paper to the following</w:t>
       </w:r>
       <w:r>
@@ -1451,39 +1568,119 @@
           <w:szCs w:val="32"/>
         </w:rPr>
       </w:pPr>
+      <w:bookmarkStart w:id="4" w:name="PeerReview"/>
+      <w:bookmarkEnd w:id="4"/>
       <w:r>
         <w:rPr>
           <w:sz w:val="32"/>
           <w:szCs w:val="32"/>
         </w:rPr>
-        <w:t xml:space="preserve">Class </w:t>
-      </w:r>
-      <w:r>
-        <w:rPr>
-          <w:sz w:val="32"/>
-          <w:szCs w:val="32"/>
-        </w:rPr>
-        <w:t>P</w:t>
-      </w:r>
-      <w:r>
-        <w:rPr>
-          <w:sz w:val="32"/>
-          <w:szCs w:val="32"/>
-        </w:rPr>
-        <w:t>articipation</w:t>
-      </w:r>
-    </w:p>
-    <w:p>
-      <w:pPr>
-        <w:rPr>
-          <w:szCs w:val="24"/>
-        </w:rPr>
-      </w:pPr>
-      <w:r>
-        <w:rPr>
-          <w:szCs w:val="24"/>
-        </w:rPr>
-        <w:t xml:space="preserve">You will have an opportunity to acquire up to 1% on your final average if you have provided </w:t>
+        <w:t>Peer Review</w:t>
+      </w:r>
+    </w:p>
+    <w:p>
+      <w:pPr>
+        <w:rPr>
+          <w:szCs w:val="24"/>
+        </w:rPr>
+      </w:pPr>
+      <w:r>
+        <w:rPr>
+          <w:szCs w:val="24"/>
+        </w:rPr>
+        <w:t>During the project period, y</w:t>
+      </w:r>
+      <w:r>
+        <w:rPr>
+          <w:szCs w:val="24"/>
+        </w:rPr>
+        <w:t xml:space="preserve">ou </w:t>
+      </w:r>
+      <w:r>
+        <w:rPr>
+          <w:szCs w:val="24"/>
+        </w:rPr>
+        <w:t xml:space="preserve">are required to </w:t>
+      </w:r>
+      <w:r>
+        <w:rPr>
+          <w:szCs w:val="24"/>
+        </w:rPr>
+        <w:t xml:space="preserve">provide </w:t>
+      </w:r>
+      <w:r>
+        <w:rPr>
+          <w:b/>
+          <w:bCs/>
+          <w:szCs w:val="24"/>
+        </w:rPr>
+        <w:t xml:space="preserve">two </w:t>
+      </w:r>
+      <w:r>
+        <w:rPr>
+          <w:b/>
+          <w:bCs/>
+          <w:szCs w:val="24"/>
+        </w:rPr>
+        <w:t xml:space="preserve">weekly project </w:t>
+      </w:r>
+      <w:r>
+        <w:rPr>
+          <w:b/>
+          <w:bCs/>
+          <w:szCs w:val="24"/>
+        </w:rPr>
+        <w:t>review</w:t>
+      </w:r>
+      <w:r>
+        <w:rPr>
+          <w:b/>
+          <w:bCs/>
+          <w:szCs w:val="24"/>
+        </w:rPr>
+        <w:t>s</w:t>
+      </w:r>
+      <w:r>
+        <w:rPr>
+          <w:szCs w:val="24"/>
+        </w:rPr>
+        <w:t xml:space="preserve"> </w:t>
+      </w:r>
+      <w:r>
+        <w:rPr>
+          <w:szCs w:val="24"/>
+        </w:rPr>
+        <w:t xml:space="preserve">– one of your project, and </w:t>
+      </w:r>
+      <w:r>
+        <w:rPr>
+          <w:szCs w:val="24"/>
+        </w:rPr>
+        <w:t xml:space="preserve">at least one </w:t>
+      </w:r>
+      <w:r>
+        <w:rPr>
+          <w:szCs w:val="24"/>
+        </w:rPr>
+        <w:t>other class project</w:t>
+      </w:r>
+      <w:r>
+        <w:rPr>
+          <w:szCs w:val="24"/>
+        </w:rPr>
+        <w:t xml:space="preserve"> (please see links in Piazza for project locations).</w:t>
+      </w:r>
+      <w:r>
+        <w:rPr>
+          <w:szCs w:val="24"/>
+        </w:rPr>
+        <w:t xml:space="preserve"> Please provide</w:t>
+      </w:r>
+      <w:r>
+        <w:rPr>
+          <w:szCs w:val="24"/>
+        </w:rPr>
+        <w:t xml:space="preserve"> </w:t>
       </w:r>
       <w:r>
         <w:rPr>
@@ -1497,43 +1694,58 @@
         <w:rPr>
           <w:szCs w:val="24"/>
         </w:rPr>
-        <w:t xml:space="preserve"> class participation. This is defined as a minimum of no less than 15 posts by you which accomplish one of the following:</w:t>
-      </w:r>
-    </w:p>
-    <w:p>
-      <w:pPr>
-        <w:pStyle w:val="ListParagraph"/>
-        <w:numPr>
-          <w:ilvl w:val="0"/>
-          <w:numId w:val="10"/>
-        </w:numPr>
-        <w:rPr>
-          <w:szCs w:val="24"/>
-        </w:rPr>
-      </w:pPr>
-      <w:r>
-        <w:rPr>
-          <w:szCs w:val="24"/>
-        </w:rPr>
-        <w:t>Answer a classmate’s question</w:t>
-      </w:r>
-    </w:p>
-    <w:p>
-      <w:pPr>
-        <w:pStyle w:val="ListParagraph"/>
-        <w:numPr>
-          <w:ilvl w:val="0"/>
-          <w:numId w:val="10"/>
-        </w:numPr>
-        <w:rPr>
-          <w:szCs w:val="24"/>
-        </w:rPr>
-      </w:pPr>
-      <w:r>
-        <w:rPr>
-          <w:szCs w:val="24"/>
-        </w:rPr>
-        <w:t>Post information of interest and relevance to the curriculum</w:t>
+        <w:t xml:space="preserve"> </w:t>
+      </w:r>
+      <w:hyperlink r:id="rId11" w:history="1">
+        <w:r>
+          <w:rPr>
+            <w:rStyle w:val="Hyperlink"/>
+            <w:szCs w:val="24"/>
+          </w:rPr>
+          <w:t>constructive criticism</w:t>
+        </w:r>
+      </w:hyperlink>
+      <w:r>
+        <w:rPr>
+          <w:szCs w:val="24"/>
+        </w:rPr>
+        <w:t xml:space="preserve"> of the project at its expected stage of development for that week.</w:t>
+      </w:r>
+      <w:r>
+        <w:rPr>
+          <w:szCs w:val="24"/>
+        </w:rPr>
+        <w:t xml:space="preserve"> </w:t>
+      </w:r>
+      <w:r>
+        <w:rPr>
+          <w:szCs w:val="24"/>
+        </w:rPr>
+        <w:t xml:space="preserve">The above link provides a guide for what </w:t>
+      </w:r>
+      <w:r>
+        <w:rPr>
+          <w:szCs w:val="24"/>
+        </w:rPr>
+        <w:t>constitutes</w:t>
+      </w:r>
+      <w:r>
+        <w:rPr>
+          <w:szCs w:val="24"/>
+        </w:rPr>
+        <w:t xml:space="preserve"> </w:t>
+      </w:r>
+      <w:r>
+        <w:rPr>
+          <w:szCs w:val="24"/>
+        </w:rPr>
+        <w:t>constructive criticism</w:t>
+      </w:r>
+      <w:r>
+        <w:rPr>
+          <w:szCs w:val="24"/>
+        </w:rPr>
+        <w:t xml:space="preserve">. </w:t>
       </w:r>
     </w:p>
     <w:sectPr>
@@ -1547,7 +1759,7 @@
 </file>
 
 <file path=word/numbering.xml><?xml version="1.0" encoding="utf-8"?>
-<w:numbering xmlns:wpc="http://schemas.microsoft.com/office/word/2010/wordprocessingCanvas" xmlns:cx="http://schemas.microsoft.com/office/drawing/2014/chartex" xmlns:mc="http://schemas.openxmlformats.org/markup-compatibility/2006" xmlns:o="urn:schemas-microsoft-com:office:office" xmlns:r="http://schemas.openxmlformats.org/officeDocument/2006/relationships" xmlns:m="http://schemas.openxmlformats.org/officeDocument/2006/math" xmlns:v="urn:schemas-microsoft-com:vml" xmlns:wp14="http://schemas.microsoft.com/office/word/2010/wordprocessingDrawing" xmlns:wp="http://schemas.openxmlformats.org/drawingml/2006/wordprocessingDrawing" xmlns:w10="urn:schemas-microsoft-com:office:word" xmlns:w="http://schemas.openxmlformats.org/wordprocessingml/2006/main" xmlns:w14="http://schemas.microsoft.com/office/word/2010/wordml" xmlns:w15="http://schemas.microsoft.com/office/word/2012/wordml" xmlns:w16se="http://schemas.microsoft.com/office/word/2015/wordml/symex" xmlns:wpg="http://schemas.microsoft.com/office/word/2010/wordprocessingGroup" xmlns:wpi="http://schemas.microsoft.com/office/word/2010/wordprocessingInk" xmlns:wne="http://schemas.microsoft.com/office/word/2006/wordml" xmlns:wps="http://schemas.microsoft.com/office/word/2010/wordprocessingShape" mc:Ignorable="w14 w15 w16se wp14">
+<w:numbering xmlns:wpc="http://schemas.microsoft.com/office/word/2010/wordprocessingCanvas" xmlns:cx="http://schemas.microsoft.com/office/drawing/2014/chartex" xmlns:cx1="http://schemas.microsoft.com/office/drawing/2015/9/8/chartex" xmlns:cx2="http://schemas.microsoft.com/office/drawing/2015/10/21/chartex" xmlns:cx3="http://schemas.microsoft.com/office/drawing/2016/5/9/chartex" xmlns:cx4="http://schemas.microsoft.com/office/drawing/2016/5/10/chartex" xmlns:cx5="http://schemas.microsoft.com/office/drawing/2016/5/11/chartex" xmlns:cx6="http://schemas.microsoft.com/office/drawing/2016/5/12/chartex" xmlns:cx7="http://schemas.microsoft.com/office/drawing/2016/5/13/chartex" xmlns:cx8="http://schemas.microsoft.com/office/drawing/2016/5/14/chartex" xmlns:mc="http://schemas.openxmlformats.org/markup-compatibility/2006" xmlns:aink="http://schemas.microsoft.com/office/drawing/2016/ink" xmlns:am3d="http://schemas.microsoft.com/office/drawing/2017/model3d" xmlns:o="urn:schemas-microsoft-com:office:office" xmlns:r="http://schemas.openxmlformats.org/officeDocument/2006/relationships" xmlns:m="http://schemas.openxmlformats.org/officeDocument/2006/math" xmlns:v="urn:schemas-microsoft-com:vml" xmlns:wp14="http://schemas.microsoft.com/office/word/2010/wordprocessingDrawing" xmlns:wp="http://schemas.openxmlformats.org/drawingml/2006/wordprocessingDrawing" xmlns:w10="urn:schemas-microsoft-com:office:word" xmlns:w="http://schemas.openxmlformats.org/wordprocessingml/2006/main" xmlns:w14="http://schemas.microsoft.com/office/word/2010/wordml" xmlns:w15="http://schemas.microsoft.com/office/word/2012/wordml" xmlns:w16cex="http://schemas.microsoft.com/office/word/2018/wordml/cex" xmlns:w16cid="http://schemas.microsoft.com/office/word/2016/wordml/cid" xmlns:w16="http://schemas.microsoft.com/office/word/2018/wordml" xmlns:w16sdtdh="http://schemas.microsoft.com/office/word/2020/wordml/sdtdatahash" xmlns:w16se="http://schemas.microsoft.com/office/word/2015/wordml/symex" xmlns:wpg="http://schemas.microsoft.com/office/word/2010/wordprocessingGroup" xmlns:wpi="http://schemas.microsoft.com/office/word/2010/wordprocessingInk" xmlns:wne="http://schemas.microsoft.com/office/word/2006/wordml" xmlns:wps="http://schemas.microsoft.com/office/word/2010/wordprocessingShape" mc:Ignorable="w14 w15 w16se w16cid w16 w16cex w16sdtdh wp14">
   <w:abstractNum w:abstractNumId="0" w15:restartNumberingAfterBreak="0">
     <w:nsid w:val="1ACB1831"/>
     <w:multiLevelType w:val="hybridMultilevel"/>
@@ -2748,7 +2960,7 @@
 </file>
 
 <file path=word/styles.xml><?xml version="1.0" encoding="utf-8"?>
-<w:styles xmlns:mc="http://schemas.openxmlformats.org/markup-compatibility/2006" xmlns:r="http://schemas.openxmlformats.org/officeDocument/2006/relationships" xmlns:w="http://schemas.openxmlformats.org/wordprocessingml/2006/main" xmlns:w14="http://schemas.microsoft.com/office/word/2010/wordml" xmlns:w15="http://schemas.microsoft.com/office/word/2012/wordml" xmlns:w16se="http://schemas.microsoft.com/office/word/2015/wordml/symex" mc:Ignorable="w14 w15 w16se">
+<w:styles xmlns:mc="http://schemas.openxmlformats.org/markup-compatibility/2006" xmlns:r="http://schemas.openxmlformats.org/officeDocument/2006/relationships" xmlns:w="http://schemas.openxmlformats.org/wordprocessingml/2006/main" xmlns:w14="http://schemas.microsoft.com/office/word/2010/wordml" xmlns:w15="http://schemas.microsoft.com/office/word/2012/wordml" xmlns:w16cex="http://schemas.microsoft.com/office/word/2018/wordml/cex" xmlns:w16cid="http://schemas.microsoft.com/office/word/2016/wordml/cid" xmlns:w16="http://schemas.microsoft.com/office/word/2018/wordml" xmlns:w16sdtdh="http://schemas.microsoft.com/office/word/2020/wordml/sdtdatahash" xmlns:w16se="http://schemas.microsoft.com/office/word/2015/wordml/symex" mc:Ignorable="w14 w15 w16se w16cid w16 w16cex w16sdtdh">
   <w:docDefaults>
     <w:rPrDefault>
       <w:rPr>
@@ -2764,7 +2976,7 @@
       </w:pPr>
     </w:pPrDefault>
   </w:docDefaults>
-  <w:latentStyles w:defLockedState="0" w:defUIPriority="99" w:defSemiHidden="0" w:defUnhideWhenUsed="0" w:defQFormat="0" w:count="371">
+  <w:latentStyles w:defLockedState="0" w:defUIPriority="99" w:defSemiHidden="0" w:defUnhideWhenUsed="0" w:defQFormat="0" w:count="376">
     <w:lsdException w:name="Normal" w:uiPriority="0" w:qFormat="1"/>
     <w:lsdException w:name="heading 1" w:uiPriority="9" w:qFormat="1"/>
     <w:lsdException w:name="heading 2" w:semiHidden="1" w:uiPriority="9" w:unhideWhenUsed="1" w:qFormat="1"/>
@@ -2870,7 +3082,6 @@
     <w:lsdException w:name="HTML Sample" w:semiHidden="1" w:unhideWhenUsed="1"/>
     <w:lsdException w:name="HTML Typewriter" w:semiHidden="1" w:unhideWhenUsed="1"/>
     <w:lsdException w:name="HTML Variable" w:semiHidden="1" w:unhideWhenUsed="1"/>
-    <w:lsdException w:name="Normal Table" w:semiHidden="1" w:unhideWhenUsed="1"/>
     <w:lsdException w:name="annotation subject" w:semiHidden="1" w:unhideWhenUsed="1"/>
     <w:lsdException w:name="No List" w:semiHidden="1" w:unhideWhenUsed="1"/>
     <w:lsdException w:name="Outline List 1" w:semiHidden="1" w:unhideWhenUsed="1"/>
@@ -2913,11 +3124,8 @@
     <w:lsdException w:name="Table Contemporary" w:semiHidden="1" w:unhideWhenUsed="1"/>
     <w:lsdException w:name="Table Elegant" w:semiHidden="1" w:unhideWhenUsed="1"/>
     <w:lsdException w:name="Table Professional" w:semiHidden="1" w:unhideWhenUsed="1"/>
-    <w:lsdException w:name="Table Subtle 1" w:semiHidden="1" w:unhideWhenUsed="1"/>
     <w:lsdException w:name="Table Subtle 2" w:semiHidden="1" w:unhideWhenUsed="1"/>
     <w:lsdException w:name="Table Web 1" w:semiHidden="1" w:unhideWhenUsed="1"/>
-    <w:lsdException w:name="Table Web 2" w:semiHidden="1" w:unhideWhenUsed="1"/>
-    <w:lsdException w:name="Table Web 3" w:semiHidden="1" w:unhideWhenUsed="1"/>
     <w:lsdException w:name="Balloon Text" w:semiHidden="1" w:unhideWhenUsed="1"/>
     <w:lsdException w:name="Table Grid" w:uiPriority="39"/>
     <w:lsdException w:name="Table Theme" w:semiHidden="1" w:unhideWhenUsed="1"/>
@@ -3136,6 +3344,11 @@
     <w:lsdException w:name="List Table 5 Dark Accent 6" w:uiPriority="50"/>
     <w:lsdException w:name="List Table 6 Colorful Accent 6" w:uiPriority="51"/>
     <w:lsdException w:name="List Table 7 Colorful Accent 6" w:uiPriority="52"/>
+    <w:lsdException w:name="Mention" w:semiHidden="1" w:unhideWhenUsed="1"/>
+    <w:lsdException w:name="Smart Hyperlink" w:semiHidden="1" w:unhideWhenUsed="1"/>
+    <w:lsdException w:name="Hashtag" w:semiHidden="1" w:unhideWhenUsed="1"/>
+    <w:lsdException w:name="Unresolved Mention" w:semiHidden="1" w:unhideWhenUsed="1"/>
+    <w:lsdException w:name="Smart Link" w:semiHidden="1" w:unhideWhenUsed="1"/>
   </w:latentStyles>
   <w:style w:type="paragraph" w:default="1" w:styleId="Normal">
     <w:name w:val="Normal"/>
@@ -3265,8 +3478,8 @@
       <w:u w:val="single"/>
     </w:rPr>
   </w:style>
-  <w:style w:type="character" w:customStyle="1" w:styleId="UnresolvedMention">
-    <w:name w:val="Unresolved Mention"/>
+  <w:style w:type="character" w:customStyle="1" w:styleId="UnresolvedMention1">
+    <w:name w:val="Unresolved Mention1"/>
     <w:basedOn w:val="DefaultParagraphFont"/>
     <w:uiPriority w:val="99"/>
     <w:semiHidden/>
@@ -3300,6 +3513,18 @@
       <w:b/>
       <w:bCs/>
       <w:szCs w:val="24"/>
+    </w:rPr>
+  </w:style>
+  <w:style w:type="character" w:styleId="UnresolvedMention">
+    <w:name w:val="Unresolved Mention"/>
+    <w:basedOn w:val="DefaultParagraphFont"/>
+    <w:uiPriority w:val="99"/>
+    <w:semiHidden/>
+    <w:unhideWhenUsed/>
+    <w:rsid w:val="00051586"/>
+    <w:rPr>
+      <w:color w:val="605E5C"/>
+      <w:shd w:val="clear" w:color="auto" w:fill="E1DFDD"/>
     </w:rPr>
   </w:style>
 </w:styles>

</xml_diff>

<commit_message>
Modify assignments, schedule, syllabus docs
</commit_message>
<xml_diff>
--- a/assignments.docx
+++ b/assignments.docx
@@ -4,84 +4,101 @@
   <w:body>
     <w:p>
       <w:pPr>
-        <w:rPr>
+        <w:spacing w:after="0" w:line="240" w:lineRule="auto"/>
+        <w:rPr>
+          <w:rFonts w:eastAsia="Geneva" w:cs="Geneva"/>
+          <w:color w:val="000000"/>
+          <w:sz w:val="40"/>
+          <w:szCs w:val="40"/>
+        </w:rPr>
+      </w:pPr>
+      <w:r>
+        <w:rPr>
+          <w:sz w:val="40"/>
+          <w:szCs w:val="40"/>
+        </w:rPr>
+        <w:t>Assignment</w:t>
+      </w:r>
+      <w:r>
+        <w:rPr>
+          <w:sz w:val="40"/>
+          <w:szCs w:val="40"/>
+        </w:rPr>
+        <w:t>s</w:t>
+      </w:r>
+      <w:r>
+        <w:rPr>
+          <w:rFonts w:eastAsia="Times New Roman" w:cs="Arial"/>
+          <w:sz w:val="32"/>
+          <w:szCs w:val="32"/>
+        </w:rPr>
+        <w:t xml:space="preserve"> </w:t>
+      </w:r>
+      <w:r>
+        <w:rPr>
+          <w:rFonts w:eastAsia="Times New Roman" w:cs="Arial"/>
+          <w:sz w:val="32"/>
+          <w:szCs w:val="32"/>
+        </w:rPr>
+        <w:t>- CS6150, Computing for Good, Fall 2021</w:t>
+      </w:r>
+    </w:p>
+    <w:p>
+      <w:pPr>
+        <w:tabs>
+          <w:tab w:val="left" w:pos="916"/>
+          <w:tab w:val="left" w:pos="1832"/>
+          <w:tab w:val="left" w:pos="2748"/>
+          <w:tab w:val="left" w:pos="3664"/>
+          <w:tab w:val="left" w:pos="4580"/>
+          <w:tab w:val="left" w:pos="5496"/>
+          <w:tab w:val="left" w:pos="6412"/>
+          <w:tab w:val="left" w:pos="7328"/>
+          <w:tab w:val="left" w:pos="8244"/>
+          <w:tab w:val="left" w:pos="9160"/>
+          <w:tab w:val="left" w:pos="10076"/>
+          <w:tab w:val="left" w:pos="10992"/>
+          <w:tab w:val="left" w:pos="11908"/>
+          <w:tab w:val="left" w:pos="12824"/>
+          <w:tab w:val="left" w:pos="13740"/>
+          <w:tab w:val="left" w:pos="14656"/>
+        </w:tabs>
+        <w:rPr>
+          <w:rFonts w:eastAsia="Geneva" w:cs="Geneva"/>
           <w:b/>
           <w:bCs/>
           <w:color w:val="FF0000"/>
-          <w:szCs w:val="24"/>
-        </w:rPr>
-      </w:pPr>
-      <w:bookmarkStart w:id="0" w:name="_top"/>
-      <w:bookmarkEnd w:id="0"/>
-      <w:r>
-        <w:rPr>
-          <w:sz w:val="40"/>
-          <w:szCs w:val="40"/>
-        </w:rPr>
-        <w:t xml:space="preserve">CS6150 - </w:t>
-      </w:r>
-      <w:r>
-        <w:rPr>
-          <w:sz w:val="40"/>
-          <w:szCs w:val="40"/>
-        </w:rPr>
-        <w:t>Assignment</w:t>
-      </w:r>
-      <w:r>
-        <w:rPr>
-          <w:sz w:val="40"/>
-          <w:szCs w:val="40"/>
-        </w:rPr>
-        <w:t>s</w:t>
-      </w:r>
-      <w:r>
-        <w:rPr>
-          <w:sz w:val="40"/>
-          <w:szCs w:val="40"/>
-        </w:rPr>
-        <w:t xml:space="preserve">, </w:t>
-      </w:r>
-      <w:r>
-        <w:rPr>
-          <w:sz w:val="40"/>
-          <w:szCs w:val="40"/>
-        </w:rPr>
-        <w:t>Grading</w:t>
-      </w:r>
-      <w:r>
-        <w:rPr>
-          <w:sz w:val="40"/>
-          <w:szCs w:val="40"/>
-        </w:rPr>
-        <w:t xml:space="preserve">, </w:t>
-      </w:r>
-      <w:r>
-        <w:rPr>
-          <w:sz w:val="40"/>
-          <w:szCs w:val="40"/>
-        </w:rPr>
-        <w:t>Rubrics</w:t>
-      </w:r>
-      <w:r>
-        <w:rPr>
-          <w:sz w:val="40"/>
-          <w:szCs w:val="40"/>
+        </w:rPr>
+      </w:pPr>
+      <w:r>
+        <w:rPr>
+          <w:rFonts w:eastAsia="Times New Roman" w:cs="Arial"/>
+          <w:szCs w:val="24"/>
+        </w:rPr>
+        <w:t>Professor: Santosh Vempala</w:t>
+      </w:r>
+      <w:r>
+        <w:rPr>
+          <w:rFonts w:eastAsia="Times New Roman" w:cs="Arial"/>
+          <w:szCs w:val="24"/>
         </w:rPr>
         <w:br/>
       </w:r>
       <w:r>
         <w:rPr>
+          <w:rFonts w:eastAsia="Geneva" w:cs="Geneva"/>
           <w:b/>
           <w:bCs/>
           <w:color w:val="FF0000"/>
-          <w:szCs w:val="24"/>
-        </w:rPr>
-        <w:t>UNDER CONSTRUCTION</w:t>
-      </w:r>
-    </w:p>
-    <w:p>
-      <w:pPr>
-        <w:rPr>
+        </w:rPr>
+        <w:t xml:space="preserve">UNDER CONSTRUCTION </w:t>
+      </w:r>
+    </w:p>
+    <w:p>
+      <w:pPr>
+        <w:rPr>
+          <w:rStyle w:val="Hyperlink"/>
+          <w:rFonts w:eastAsia="Times New Roman" w:cs="Arial"/>
           <w:szCs w:val="24"/>
         </w:rPr>
       </w:pPr>
@@ -89,13 +106,15 @@
         <w:r>
           <w:rPr>
             <w:rStyle w:val="Hyperlink"/>
+            <w:rFonts w:eastAsia="Times New Roman" w:cs="Arial"/>
             <w:szCs w:val="24"/>
           </w:rPr>
-          <w:t>Course Outline</w:t>
+          <w:t>Schedule</w:t>
         </w:r>
       </w:hyperlink>
       <w:r>
         <w:rPr>
+          <w:rFonts w:eastAsia="Times New Roman" w:cs="Arial"/>
           <w:szCs w:val="24"/>
         </w:rPr>
         <w:t xml:space="preserve"> | </w:t>
@@ -104,6 +123,7 @@
         <w:r>
           <w:rPr>
             <w:rStyle w:val="Hyperlink"/>
+            <w:rFonts w:eastAsia="Times New Roman" w:cs="Arial"/>
             <w:szCs w:val="24"/>
           </w:rPr>
           <w:t>Syllabus</w:t>
@@ -111,6 +131,7 @@
       </w:hyperlink>
       <w:r>
         <w:rPr>
+          <w:rFonts w:eastAsia="Times New Roman" w:cs="Arial"/>
           <w:szCs w:val="24"/>
         </w:rPr>
         <w:t xml:space="preserve"> | </w:t>
@@ -119,11 +140,29 @@
         <w:r>
           <w:rPr>
             <w:rStyle w:val="Hyperlink"/>
+            <w:rFonts w:eastAsia="Times New Roman" w:cs="Arial"/>
             <w:szCs w:val="24"/>
           </w:rPr>
           <w:t>Public Site</w:t>
         </w:r>
       </w:hyperlink>
+      <w:r>
+        <w:rPr>
+          <w:rFonts w:eastAsia="Times New Roman" w:cs="Arial"/>
+          <w:szCs w:val="24"/>
+        </w:rPr>
+        <w:t xml:space="preserve"> | </w:t>
+      </w:r>
+      <w:hyperlink r:id="rId9" w:history="1">
+        <w:r>
+          <w:rPr>
+            <w:rStyle w:val="Hyperlink"/>
+            <w:rFonts w:eastAsia="Times New Roman" w:cs="Arial"/>
+            <w:szCs w:val="24"/>
+          </w:rPr>
+          <w:t>Academic Calendar</w:t>
+        </w:r>
+      </w:hyperlink>
     </w:p>
     <w:p>
       <w:pPr>
@@ -151,14 +190,6 @@
       <w:tblPr>
         <w:tblW w:w="9360" w:type="dxa"/>
         <w:tblInd w:w="72" w:type="dxa"/>
-        <w:tblBorders>
-          <w:top w:val="single" w:sz="4" w:space="0" w:color="auto"/>
-          <w:left w:val="single" w:sz="4" w:space="0" w:color="auto"/>
-          <w:bottom w:val="single" w:sz="4" w:space="0" w:color="auto"/>
-          <w:right w:val="single" w:sz="4" w:space="0" w:color="auto"/>
-          <w:insideH w:val="single" w:sz="4" w:space="0" w:color="auto"/>
-          <w:insideV w:val="single" w:sz="4" w:space="0" w:color="auto"/>
-        </w:tblBorders>
         <w:tblLayout w:type="fixed"/>
         <w:tblCellMar>
           <w:top w:w="43" w:type="dxa"/>
@@ -173,6 +204,9 @@
         <w:gridCol w:w="4679"/>
       </w:tblGrid>
       <w:tr>
+        <w:trPr>
+          <w:trHeight w:val="1333"/>
+        </w:trPr>
         <w:tc>
           <w:tcPr>
             <w:tcW w:w="4680" w:type="dxa"/>
@@ -180,7 +214,8 @@
           <w:p>
             <w:pPr>
               <w:rPr>
-                <w:color w:val="000000"/>
+                <w:color w:val="0563C1" w:themeColor="hyperlink"/>
+                <w:u w:val="single"/>
               </w:rPr>
             </w:pPr>
             <w:hyperlink w:anchor="Grading" w:history="1">
@@ -204,6 +239,13 @@
                   <w:rStyle w:val="Hyperlink"/>
                   <w:rFonts w:eastAsia="Geneva" w:cs="Geneva"/>
                 </w:rPr>
+                <w:t xml:space="preserve">Team </w:t>
+              </w:r>
+              <w:r>
+                <w:rPr>
+                  <w:rStyle w:val="Hyperlink"/>
+                  <w:rFonts w:eastAsia="Geneva" w:cs="Geneva"/>
+                </w:rPr>
                 <w:t>Project</w:t>
               </w:r>
             </w:hyperlink>
@@ -218,13 +260,12 @@
                 <w:t>Mid-Term Exam</w:t>
               </w:r>
             </w:hyperlink>
-          </w:p>
-        </w:tc>
-        <w:tc>
-          <w:tcPr>
-            <w:tcW w:w="4679" w:type="dxa"/>
-          </w:tcPr>
-          <w:p>
+            <w:r>
+              <w:rPr>
+                <w:rStyle w:val="Hyperlink"/>
+              </w:rPr>
+              <w:br/>
+            </w:r>
             <w:hyperlink w:anchor="PeerReview" w:history="1">
               <w:r>
                 <w:rPr>
@@ -235,6 +276,12 @@
             </w:hyperlink>
           </w:p>
         </w:tc>
+        <w:tc>
+          <w:tcPr>
+            <w:tcW w:w="4679" w:type="dxa"/>
+          </w:tcPr>
+          <w:p/>
+        </w:tc>
       </w:tr>
     </w:tbl>
     <w:p>
@@ -244,16 +291,8 @@
           <w:szCs w:val="32"/>
         </w:rPr>
       </w:pPr>
-      <w:bookmarkStart w:id="1" w:name="Grading"/>
-      <w:bookmarkEnd w:id="1"/>
-    </w:p>
-    <w:p>
-      <w:pPr>
-        <w:rPr>
-          <w:sz w:val="32"/>
-          <w:szCs w:val="32"/>
-        </w:rPr>
-      </w:pPr>
+      <w:bookmarkStart w:id="0" w:name="Grading"/>
+      <w:bookmarkEnd w:id="0"/>
       <w:r>
         <w:rPr>
           <w:sz w:val="32"/>
@@ -465,8 +504,8 @@
           <w:szCs w:val="32"/>
         </w:rPr>
       </w:pPr>
-      <w:bookmarkStart w:id="2" w:name="Project"/>
-      <w:bookmarkEnd w:id="2"/>
+      <w:bookmarkStart w:id="1" w:name="Project"/>
+      <w:bookmarkEnd w:id="1"/>
       <w:r>
         <w:rPr>
           <w:sz w:val="32"/>
@@ -516,7 +555,7 @@
         </w:rPr>
         <w:t xml:space="preserve">the </w:t>
       </w:r>
-      <w:hyperlink r:id="rId9" w:history="1">
+      <w:hyperlink r:id="rId10" w:history="1">
         <w:r>
           <w:rPr>
             <w:rStyle w:val="Hyperlink"/>
@@ -1248,7 +1287,7 @@
         </w:rPr>
         <w:t xml:space="preserve">Here’s a </w:t>
       </w:r>
-      <w:hyperlink r:id="rId10" w:history="1">
+      <w:hyperlink r:id="rId11" w:history="1">
         <w:r>
           <w:rPr>
             <w:rStyle w:val="Hyperlink"/>
@@ -1280,8 +1319,8 @@
           <w:szCs w:val="32"/>
         </w:rPr>
       </w:pPr>
-      <w:bookmarkStart w:id="3" w:name="MidTerm"/>
-      <w:bookmarkEnd w:id="3"/>
+      <w:bookmarkStart w:id="2" w:name="MidTerm"/>
+      <w:bookmarkEnd w:id="2"/>
       <w:r>
         <w:rPr>
           <w:sz w:val="32"/>
@@ -1568,8 +1607,8 @@
           <w:szCs w:val="32"/>
         </w:rPr>
       </w:pPr>
-      <w:bookmarkStart w:id="4" w:name="PeerReview"/>
-      <w:bookmarkEnd w:id="4"/>
+      <w:bookmarkStart w:id="3" w:name="PeerReview"/>
+      <w:bookmarkEnd w:id="3"/>
       <w:r>
         <w:rPr>
           <w:sz w:val="32"/>
@@ -1696,7 +1735,7 @@
         </w:rPr>
         <w:t xml:space="preserve"> </w:t>
       </w:r>
-      <w:hyperlink r:id="rId11" w:history="1">
+      <w:hyperlink r:id="rId12" w:history="1">
         <w:r>
           <w:rPr>
             <w:rStyle w:val="Hyperlink"/>
@@ -3082,6 +3121,7 @@
     <w:lsdException w:name="HTML Sample" w:semiHidden="1" w:unhideWhenUsed="1"/>
     <w:lsdException w:name="HTML Typewriter" w:semiHidden="1" w:unhideWhenUsed="1"/>
     <w:lsdException w:name="HTML Variable" w:semiHidden="1" w:unhideWhenUsed="1"/>
+    <w:lsdException w:name="Normal Table" w:semiHidden="1" w:unhideWhenUsed="1"/>
     <w:lsdException w:name="annotation subject" w:semiHidden="1" w:unhideWhenUsed="1"/>
     <w:lsdException w:name="No List" w:semiHidden="1" w:unhideWhenUsed="1"/>
     <w:lsdException w:name="Outline List 1" w:semiHidden="1" w:unhideWhenUsed="1"/>
@@ -3124,8 +3164,11 @@
     <w:lsdException w:name="Table Contemporary" w:semiHidden="1" w:unhideWhenUsed="1"/>
     <w:lsdException w:name="Table Elegant" w:semiHidden="1" w:unhideWhenUsed="1"/>
     <w:lsdException w:name="Table Professional" w:semiHidden="1" w:unhideWhenUsed="1"/>
+    <w:lsdException w:name="Table Subtle 1" w:semiHidden="1" w:unhideWhenUsed="1"/>
     <w:lsdException w:name="Table Subtle 2" w:semiHidden="1" w:unhideWhenUsed="1"/>
     <w:lsdException w:name="Table Web 1" w:semiHidden="1" w:unhideWhenUsed="1"/>
+    <w:lsdException w:name="Table Web 2" w:semiHidden="1" w:unhideWhenUsed="1"/>
+    <w:lsdException w:name="Table Web 3" w:semiHidden="1" w:unhideWhenUsed="1"/>
     <w:lsdException w:name="Balloon Text" w:semiHidden="1" w:unhideWhenUsed="1"/>
     <w:lsdException w:name="Table Grid" w:uiPriority="39"/>
     <w:lsdException w:name="Table Theme" w:semiHidden="1" w:unhideWhenUsed="1"/>

</xml_diff>

<commit_message>
Notify regarding adjustments to be made by Dante
</commit_message>
<xml_diff>
--- a/assignments.docx
+++ b/assignments.docx
@@ -346,7 +346,7 @@
           <w:sz w:val="32"/>
           <w:szCs w:val="32"/>
         </w:rPr>
-        <w:t>(dante: I modified it, as shown below. Is participation going to be a summative assessment</w:t>
+        <w:t xml:space="preserve">(dante: </w:t>
       </w:r>
       <w:r>
         <w:rPr>
@@ -354,23 +354,7 @@
           <w:sz w:val="32"/>
           <w:szCs w:val="32"/>
         </w:rPr>
-        <w:t xml:space="preserve"> with an assigned percentage</w:t>
-      </w:r>
-      <w:r>
-        <w:rPr>
-          <w:color w:val="C45911" w:themeColor="accent2" w:themeShade="BF"/>
-          <w:sz w:val="32"/>
-          <w:szCs w:val="32"/>
-        </w:rPr>
-        <w:t xml:space="preserve">? </w:t>
-      </w:r>
-      <w:r>
-        <w:rPr>
-          <w:color w:val="C45911" w:themeColor="accent2" w:themeShade="BF"/>
-          <w:sz w:val="32"/>
-          <w:szCs w:val="32"/>
-        </w:rPr>
-        <w:t>ALSO: I entered an assignment description/rubric for Assignment 1 in the Canvas sandbox directly without putting it here first. Would you prefer entering everything here first and then moving it to Canvas, or just directly working in the Canvas sandbox?)</w:t>
+        <w:t>I will modify this per the info in the Course Outline doc.)</w:t>
       </w:r>
     </w:p>
     <w:p>
@@ -738,14 +722,7 @@
         <w:rPr>
           <w:szCs w:val="24"/>
         </w:rPr>
-        <w:t xml:space="preserve">contact </w:t>
-      </w:r>
-      <w:r>
-        <w:rPr>
-          <w:szCs w:val="24"/>
-        </w:rPr>
-        <w:lastRenderedPageBreak/>
-        <w:t xml:space="preserve">email, contact phone. </w:t>
+        <w:t xml:space="preserve">contact email, contact phone. </w:t>
       </w:r>
       <w:r>
         <w:rPr>
@@ -859,6 +836,7 @@
         <w:rPr>
           <w:szCs w:val="24"/>
         </w:rPr>
+        <w:lastRenderedPageBreak/>
         <w:t>Homelessness</w:t>
       </w:r>
     </w:p>
@@ -1259,109 +1237,14 @@
           <w:color w:val="C45911" w:themeColor="accent2" w:themeShade="BF"/>
           <w:szCs w:val="24"/>
         </w:rPr>
-        <w:t>. You probably noticed th</w:t>
+        <w:t xml:space="preserve">. </w:t>
       </w:r>
       <w:r>
         <w:rPr>
           <w:color w:val="C45911" w:themeColor="accent2" w:themeShade="BF"/>
           <w:szCs w:val="24"/>
         </w:rPr>
-        <w:t>at my proposed</w:t>
-      </w:r>
-      <w:r>
-        <w:rPr>
-          <w:color w:val="C45911" w:themeColor="accent2" w:themeShade="BF"/>
-          <w:szCs w:val="24"/>
-        </w:rPr>
-        <w:t xml:space="preserve"> Project grading ontology has 2 levels, e.g., the “Milepost” level and the more granular “Rubric” level (table below) for each milepost. </w:t>
-      </w:r>
-      <w:r>
-        <w:rPr>
-          <w:color w:val="C45911" w:themeColor="accent2" w:themeShade="BF"/>
-          <w:szCs w:val="24"/>
-        </w:rPr>
-        <w:t>Before the Course Outline was more filled out</w:t>
-      </w:r>
-      <w:r>
-        <w:rPr>
-          <w:color w:val="C45911" w:themeColor="accent2" w:themeShade="BF"/>
-          <w:szCs w:val="24"/>
-        </w:rPr>
-        <w:t xml:space="preserve">, </w:t>
-      </w:r>
-      <w:r>
-        <w:rPr>
-          <w:color w:val="C45911" w:themeColor="accent2" w:themeShade="BF"/>
-          <w:szCs w:val="24"/>
-        </w:rPr>
-        <w:t xml:space="preserve">my logic </w:t>
-      </w:r>
-      <w:r>
-        <w:rPr>
-          <w:color w:val="C45911" w:themeColor="accent2" w:themeShade="BF"/>
-          <w:szCs w:val="24"/>
-        </w:rPr>
-        <w:lastRenderedPageBreak/>
-        <w:t>was that the</w:t>
-      </w:r>
-      <w:r>
-        <w:rPr>
-          <w:color w:val="C45911" w:themeColor="accent2" w:themeShade="BF"/>
-          <w:szCs w:val="24"/>
-        </w:rPr>
-        <w:t xml:space="preserve"> Mileposts</w:t>
-      </w:r>
-      <w:r>
-        <w:rPr>
-          <w:color w:val="C45911" w:themeColor="accent2" w:themeShade="BF"/>
-          <w:szCs w:val="24"/>
-        </w:rPr>
-        <w:t>, Final Deliverable, etc.,</w:t>
-      </w:r>
-      <w:r>
-        <w:rPr>
-          <w:color w:val="C45911" w:themeColor="accent2" w:themeShade="BF"/>
-          <w:szCs w:val="24"/>
-        </w:rPr>
-        <w:t xml:space="preserve"> would correspond to Assignments</w:t>
-      </w:r>
-      <w:r>
-        <w:rPr>
-          <w:color w:val="C45911" w:themeColor="accent2" w:themeShade="BF"/>
-          <w:szCs w:val="24"/>
-        </w:rPr>
-        <w:t xml:space="preserve">. I’ll double-check the Course Outline and ensure consistency of Assignment names here with </w:t>
-      </w:r>
-      <w:r>
-        <w:rPr>
-          <w:color w:val="C45911" w:themeColor="accent2" w:themeShade="BF"/>
-          <w:szCs w:val="24"/>
-        </w:rPr>
-        <w:t>the Course Outline and Canvas.</w:t>
-      </w:r>
-      <w:r>
-        <w:rPr>
-          <w:color w:val="C45911" w:themeColor="accent2" w:themeShade="BF"/>
-          <w:szCs w:val="24"/>
-        </w:rPr>
-        <w:t xml:space="preserve"> Please also see my question in </w:t>
-      </w:r>
-      <w:hyperlink w:anchor="Grading" w:history="1">
-        <w:r>
-          <w:rPr>
-            <w:rStyle w:val="Hyperlink"/>
-            <w:color w:val="C45911" w:themeColor="accent2" w:themeShade="BF"/>
-            <w:szCs w:val="24"/>
-          </w:rPr>
-          <w:t>Grading</w:t>
-        </w:r>
-      </w:hyperlink>
-      <w:r>
-        <w:rPr>
-          <w:color w:val="C45911" w:themeColor="accent2" w:themeShade="BF"/>
-          <w:szCs w:val="24"/>
-        </w:rPr>
-        <w:t>. Your thoughts?)</w:t>
+        <w:t>I’ll adjust all info in this doc per the Course Outline doc.)</w:t>
       </w:r>
     </w:p>
     <w:tbl>
@@ -1627,6 +1510,7 @@
               <w:rPr>
                 <w:szCs w:val="24"/>
               </w:rPr>
+              <w:lastRenderedPageBreak/>
               <w:t>Description of the p</w:t>
             </w:r>
             <w:r>
@@ -2274,7 +2158,6 @@
                 <w:bCs/>
                 <w:szCs w:val="24"/>
               </w:rPr>
-              <w:lastRenderedPageBreak/>
               <w:t>Category</w:t>
             </w:r>
           </w:p>
@@ -2570,6 +2453,7 @@
           <w:sz w:val="32"/>
           <w:szCs w:val="32"/>
         </w:rPr>
+        <w:lastRenderedPageBreak/>
         <w:t>Mid</w:t>
       </w:r>
       <w:r>
@@ -4734,6 +4618,7 @@
     <w:lsdException w:name="HTML Sample" w:semiHidden="1" w:unhideWhenUsed="1"/>
     <w:lsdException w:name="HTML Typewriter" w:semiHidden="1" w:unhideWhenUsed="1"/>
     <w:lsdException w:name="HTML Variable" w:semiHidden="1" w:unhideWhenUsed="1"/>
+    <w:lsdException w:name="Normal Table" w:semiHidden="1" w:unhideWhenUsed="1"/>
     <w:lsdException w:name="annotation subject" w:semiHidden="1" w:unhideWhenUsed="1"/>
     <w:lsdException w:name="No List" w:semiHidden="1" w:unhideWhenUsed="1"/>
     <w:lsdException w:name="Outline List 1" w:semiHidden="1" w:unhideWhenUsed="1"/>
@@ -4776,8 +4661,11 @@
     <w:lsdException w:name="Table Contemporary" w:semiHidden="1" w:unhideWhenUsed="1"/>
     <w:lsdException w:name="Table Elegant" w:semiHidden="1" w:unhideWhenUsed="1"/>
     <w:lsdException w:name="Table Professional" w:semiHidden="1" w:unhideWhenUsed="1"/>
+    <w:lsdException w:name="Table Subtle 1" w:semiHidden="1" w:unhideWhenUsed="1"/>
     <w:lsdException w:name="Table Subtle 2" w:semiHidden="1" w:unhideWhenUsed="1"/>
     <w:lsdException w:name="Table Web 1" w:semiHidden="1" w:unhideWhenUsed="1"/>
+    <w:lsdException w:name="Table Web 2" w:semiHidden="1" w:unhideWhenUsed="1"/>
+    <w:lsdException w:name="Table Web 3" w:semiHidden="1" w:unhideWhenUsed="1"/>
     <w:lsdException w:name="Balloon Text" w:semiHidden="1" w:unhideWhenUsed="1"/>
     <w:lsdException w:name="Table Grid" w:uiPriority="39"/>
     <w:lsdException w:name="Table Theme" w:semiHidden="1" w:unhideWhenUsed="1"/>

</xml_diff>

<commit_message>
Add Skills/Interests exercise to assignments.docx
</commit_message>
<xml_diff>
--- a/assignments.docx
+++ b/assignments.docx
@@ -182,6 +182,14 @@
       <w:tblPr>
         <w:tblW w:w="9360" w:type="dxa"/>
         <w:tblInd w:w="72" w:type="dxa"/>
+        <w:tblBorders>
+          <w:top w:val="single" w:sz="4" w:space="0" w:color="auto"/>
+          <w:left w:val="single" w:sz="4" w:space="0" w:color="auto"/>
+          <w:bottom w:val="single" w:sz="4" w:space="0" w:color="auto"/>
+          <w:right w:val="single" w:sz="4" w:space="0" w:color="auto"/>
+          <w:insideH w:val="single" w:sz="4" w:space="0" w:color="auto"/>
+          <w:insideV w:val="single" w:sz="4" w:space="0" w:color="auto"/>
+        </w:tblBorders>
         <w:tblLayout w:type="fixed"/>
         <w:tblCellMar>
           <w:top w:w="43" w:type="dxa"/>
@@ -286,7 +294,22 @@
           <w:tcPr>
             <w:tcW w:w="4679" w:type="dxa"/>
           </w:tcPr>
-          <w:p/>
+          <w:p>
+            <w:hyperlink w:anchor="SkillsInterests" w:history="1">
+              <w:r>
+                <w:rPr>
+                  <w:rStyle w:val="Hyperlink"/>
+                </w:rPr>
+                <w:t>A1: Skills and Interests</w:t>
+              </w:r>
+              <w:r>
+                <w:rPr>
+                  <w:rStyle w:val="Hyperlink"/>
+                </w:rPr>
+                <w:t xml:space="preserve"> Exercise</w:t>
+              </w:r>
+            </w:hyperlink>
+          </w:p>
         </w:tc>
       </w:tr>
     </w:tbl>
@@ -329,7 +352,25 @@
           <w:sz w:val="32"/>
           <w:szCs w:val="32"/>
         </w:rPr>
-        <w:t>(santosh: is the Mid-term paper worth 15% or 20%? We had another 5% for assignments, right? Is that folded into participation?)</w:t>
+        <w:t>(</w:t>
+      </w:r>
+      <w:proofErr w:type="spellStart"/>
+      <w:r>
+        <w:rPr>
+          <w:color w:val="FF0000"/>
+          <w:sz w:val="32"/>
+          <w:szCs w:val="32"/>
+        </w:rPr>
+        <w:t>santosh</w:t>
+      </w:r>
+      <w:proofErr w:type="spellEnd"/>
+      <w:r>
+        <w:rPr>
+          <w:color w:val="FF0000"/>
+          <w:sz w:val="32"/>
+          <w:szCs w:val="32"/>
+        </w:rPr>
+        <w:t>: is the Mid-term paper worth 15% or 20%? We had another 5% for assignments, right? Is that folded into participation?)</w:t>
       </w:r>
     </w:p>
     <w:p>
@@ -1208,7 +1249,23 @@
           <w:color w:val="FF0000"/>
           <w:szCs w:val="24"/>
         </w:rPr>
-        <w:t>(santosh: are these points consistent with our overall grading scheme?)</w:t>
+        <w:t>(</w:t>
+      </w:r>
+      <w:proofErr w:type="spellStart"/>
+      <w:r>
+        <w:rPr>
+          <w:color w:val="FF0000"/>
+          <w:szCs w:val="24"/>
+        </w:rPr>
+        <w:t>santosh</w:t>
+      </w:r>
+      <w:proofErr w:type="spellEnd"/>
+      <w:r>
+        <w:rPr>
+          <w:color w:val="FF0000"/>
+          <w:szCs w:val="24"/>
+        </w:rPr>
+        <w:t>: are these points consistent with our overall grading scheme?)</w:t>
       </w:r>
     </w:p>
     <w:p>
@@ -2720,6 +2777,368 @@
     </w:p>
     <w:p>
       <w:pPr>
+        <w:rPr>
+          <w:szCs w:val="24"/>
+        </w:rPr>
+      </w:pPr>
+    </w:p>
+    <w:p>
+      <w:pPr>
+        <w:rPr>
+          <w:sz w:val="32"/>
+          <w:szCs w:val="32"/>
+        </w:rPr>
+      </w:pPr>
+      <w:r>
+        <w:rPr>
+          <w:sz w:val="32"/>
+          <w:szCs w:val="32"/>
+        </w:rPr>
+        <w:t>Assignments</w:t>
+      </w:r>
+    </w:p>
+    <w:p>
+      <w:pPr>
+        <w:rPr>
+          <w:b/>
+          <w:bCs/>
+          <w:szCs w:val="24"/>
+        </w:rPr>
+      </w:pPr>
+      <w:bookmarkStart w:id="3" w:name="SkillsInterests"/>
+      <w:bookmarkEnd w:id="3"/>
+      <w:r>
+        <w:rPr>
+          <w:b/>
+          <w:bCs/>
+          <w:szCs w:val="24"/>
+        </w:rPr>
+        <w:t>A1: Skills and Interests</w:t>
+      </w:r>
+      <w:r>
+        <w:rPr>
+          <w:b/>
+          <w:bCs/>
+          <w:szCs w:val="24"/>
+        </w:rPr>
+        <w:t xml:space="preserve"> Exercise</w:t>
+      </w:r>
+    </w:p>
+    <w:p>
+      <w:pPr>
+        <w:pStyle w:val="NormalWeb"/>
+        <w:shd w:val="clear" w:color="auto" w:fill="FFFFFF"/>
+        <w:spacing w:before="180" w:beforeAutospacing="0" w:after="180" w:afterAutospacing="0"/>
+        <w:rPr>
+          <w:rFonts w:ascii="Arial" w:hAnsi="Arial" w:cs="Arial"/>
+          <w:color w:val="2D3B45"/>
+        </w:rPr>
+      </w:pPr>
+      <w:r>
+        <w:rPr>
+          <w:rStyle w:val="Strong"/>
+          <w:rFonts w:ascii="Arial" w:hAnsi="Arial" w:cs="Arial"/>
+          <w:color w:val="2D3B45"/>
+        </w:rPr>
+        <w:t>NOTE: </w:t>
+      </w:r>
+      <w:r>
+        <w:rPr>
+          <w:rFonts w:ascii="Arial" w:hAnsi="Arial" w:cs="Arial"/>
+          <w:color w:val="2D3B45"/>
+        </w:rPr>
+        <w:t>Your name and your assignment will be posted for your classmates to see to facilitate team formation. However, your grade</w:t>
+      </w:r>
+      <w:r>
+        <w:rPr>
+          <w:rStyle w:val="Emphasis"/>
+          <w:rFonts w:ascii="Arial" w:hAnsi="Arial" w:cs="Arial"/>
+          <w:color w:val="2D3B45"/>
+        </w:rPr>
+        <w:t> will not</w:t>
+      </w:r>
+      <w:r>
+        <w:rPr>
+          <w:rFonts w:ascii="Arial" w:hAnsi="Arial" w:cs="Arial"/>
+          <w:color w:val="2D3B45"/>
+        </w:rPr>
+        <w:t> be publicly posted. Please submit in </w:t>
+      </w:r>
+      <w:r>
+        <w:rPr>
+          <w:rStyle w:val="Emphasis"/>
+          <w:rFonts w:ascii="Arial" w:hAnsi="Arial" w:cs="Arial"/>
+          <w:color w:val="2D3B45"/>
+        </w:rPr>
+        <w:t>plain text only</w:t>
+      </w:r>
+      <w:r>
+        <w:rPr>
+          <w:rFonts w:ascii="Arial" w:hAnsi="Arial" w:cs="Arial"/>
+          <w:color w:val="2D3B45"/>
+        </w:rPr>
+        <w:t> to facilitate posting to Piazza.</w:t>
+      </w:r>
+    </w:p>
+    <w:p>
+      <w:pPr>
+        <w:pStyle w:val="NormalWeb"/>
+        <w:shd w:val="clear" w:color="auto" w:fill="FFFFFF"/>
+        <w:spacing w:before="180" w:beforeAutospacing="0" w:after="180" w:afterAutospacing="0"/>
+        <w:rPr>
+          <w:rFonts w:ascii="Arial" w:hAnsi="Arial" w:cs="Arial"/>
+          <w:color w:val="2D3B45"/>
+        </w:rPr>
+      </w:pPr>
+      <w:r>
+        <w:rPr>
+          <w:rStyle w:val="Strong"/>
+          <w:rFonts w:ascii="Arial" w:hAnsi="Arial" w:cs="Arial"/>
+          <w:color w:val="2D3B45"/>
+        </w:rPr>
+        <w:t>Purpose.</w:t>
+      </w:r>
+      <w:r>
+        <w:rPr>
+          <w:rFonts w:ascii="Arial" w:hAnsi="Arial" w:cs="Arial"/>
+          <w:color w:val="2D3B45"/>
+        </w:rPr>
+        <w:t> This assignment kicks off the Project, which comprises a large part of your final grade. The goals are as follows:</w:t>
+      </w:r>
+    </w:p>
+    <w:p>
+      <w:pPr>
+        <w:numPr>
+          <w:ilvl w:val="0"/>
+          <w:numId w:val="13"/>
+        </w:numPr>
+        <w:shd w:val="clear" w:color="auto" w:fill="FFFFFF"/>
+        <w:spacing w:before="100" w:beforeAutospacing="1" w:after="100" w:afterAutospacing="1" w:line="240" w:lineRule="auto"/>
+        <w:ind w:left="1095"/>
+        <w:rPr>
+          <w:rFonts w:cs="Arial"/>
+          <w:color w:val="2D3B45"/>
+        </w:rPr>
+      </w:pPr>
+      <w:r>
+        <w:rPr>
+          <w:rFonts w:cs="Arial"/>
+          <w:color w:val="2D3B45"/>
+        </w:rPr>
+        <w:t>Describe your skills and interests</w:t>
+      </w:r>
+    </w:p>
+    <w:p>
+      <w:pPr>
+        <w:numPr>
+          <w:ilvl w:val="0"/>
+          <w:numId w:val="13"/>
+        </w:numPr>
+        <w:shd w:val="clear" w:color="auto" w:fill="FFFFFF"/>
+        <w:spacing w:before="100" w:beforeAutospacing="1" w:after="100" w:afterAutospacing="1" w:line="240" w:lineRule="auto"/>
+        <w:ind w:left="1095"/>
+        <w:rPr>
+          <w:rFonts w:cs="Arial"/>
+          <w:color w:val="2D3B45"/>
+        </w:rPr>
+      </w:pPr>
+      <w:r>
+        <w:rPr>
+          <w:rFonts w:cs="Arial"/>
+          <w:color w:val="2D3B45"/>
+        </w:rPr>
+        <w:t>Learn about the skills and interests of your classmates</w:t>
+      </w:r>
+    </w:p>
+    <w:p>
+      <w:pPr>
+        <w:numPr>
+          <w:ilvl w:val="0"/>
+          <w:numId w:val="13"/>
+        </w:numPr>
+        <w:shd w:val="clear" w:color="auto" w:fill="FFFFFF"/>
+        <w:spacing w:before="100" w:beforeAutospacing="1" w:after="100" w:afterAutospacing="1" w:line="240" w:lineRule="auto"/>
+        <w:ind w:left="1095"/>
+        <w:rPr>
+          <w:rFonts w:cs="Arial"/>
+          <w:color w:val="2D3B45"/>
+        </w:rPr>
+      </w:pPr>
+      <w:r>
+        <w:rPr>
+          <w:rFonts w:cs="Arial"/>
+          <w:color w:val="2D3B45"/>
+        </w:rPr>
+        <w:t>Foster collegiality and  participation in the class</w:t>
+      </w:r>
+    </w:p>
+    <w:p>
+      <w:pPr>
+        <w:pStyle w:val="NormalWeb"/>
+        <w:shd w:val="clear" w:color="auto" w:fill="FFFFFF"/>
+        <w:spacing w:before="180" w:beforeAutospacing="0" w:after="180" w:afterAutospacing="0"/>
+        <w:rPr>
+          <w:rFonts w:ascii="Arial" w:hAnsi="Arial" w:cs="Arial"/>
+          <w:color w:val="2D3B45"/>
+        </w:rPr>
+      </w:pPr>
+      <w:r>
+        <w:rPr>
+          <w:rStyle w:val="Strong"/>
+          <w:rFonts w:ascii="Arial" w:hAnsi="Arial" w:cs="Arial"/>
+          <w:color w:val="2D3B45"/>
+        </w:rPr>
+        <w:t>Grading. </w:t>
+      </w:r>
+      <w:r>
+        <w:rPr>
+          <w:rFonts w:ascii="Arial" w:hAnsi="Arial" w:cs="Arial"/>
+          <w:color w:val="2D3B45"/>
+        </w:rPr>
+        <w:t>You will be graded according to the rubric below. An ideal submission is succinct and communicative. Brevity is appreciated by both classmates and the TA team. The rubric is:</w:t>
+      </w:r>
+    </w:p>
+    <w:p>
+      <w:pPr>
+        <w:numPr>
+          <w:ilvl w:val="0"/>
+          <w:numId w:val="14"/>
+        </w:numPr>
+        <w:shd w:val="clear" w:color="auto" w:fill="FFFFFF"/>
+        <w:spacing w:before="100" w:beforeAutospacing="1" w:after="100" w:afterAutospacing="1" w:line="240" w:lineRule="auto"/>
+        <w:ind w:left="1095"/>
+        <w:rPr>
+          <w:rFonts w:cs="Arial"/>
+          <w:color w:val="2D3B45"/>
+        </w:rPr>
+      </w:pPr>
+      <w:r>
+        <w:rPr>
+          <w:rFonts w:cs="Arial"/>
+          <w:color w:val="2D3B45"/>
+        </w:rPr>
+        <w:t>Overall efficiency/effectiveness of communication - 40%</w:t>
+      </w:r>
+    </w:p>
+    <w:p>
+      <w:pPr>
+        <w:numPr>
+          <w:ilvl w:val="0"/>
+          <w:numId w:val="14"/>
+        </w:numPr>
+        <w:shd w:val="clear" w:color="auto" w:fill="FFFFFF"/>
+        <w:spacing w:before="100" w:beforeAutospacing="1" w:after="100" w:afterAutospacing="1" w:line="240" w:lineRule="auto"/>
+        <w:ind w:left="1095"/>
+        <w:rPr>
+          <w:rFonts w:cs="Arial"/>
+          <w:color w:val="2D3B45"/>
+        </w:rPr>
+      </w:pPr>
+      <w:r>
+        <w:rPr>
+          <w:rFonts w:cs="Arial"/>
+          <w:color w:val="2D3B45"/>
+        </w:rPr>
+        <w:t>Minimum of 3 skills (HTML, Python, etc.) - 30%</w:t>
+      </w:r>
+    </w:p>
+    <w:p>
+      <w:pPr>
+        <w:numPr>
+          <w:ilvl w:val="0"/>
+          <w:numId w:val="14"/>
+        </w:numPr>
+        <w:shd w:val="clear" w:color="auto" w:fill="FFFFFF"/>
+        <w:spacing w:before="100" w:beforeAutospacing="1" w:after="100" w:afterAutospacing="1" w:line="240" w:lineRule="auto"/>
+        <w:ind w:left="1095"/>
+        <w:rPr>
+          <w:rFonts w:cs="Arial"/>
+          <w:color w:val="2D3B45"/>
+        </w:rPr>
+      </w:pPr>
+      <w:r>
+        <w:rPr>
+          <w:rFonts w:cs="Arial"/>
+          <w:color w:val="2D3B45"/>
+        </w:rPr>
+        <w:t>Minimum of 3 interests in the realm of computing for good (environment, hunger, etc.) - 10%</w:t>
+      </w:r>
+    </w:p>
+    <w:p>
+      <w:pPr>
+        <w:numPr>
+          <w:ilvl w:val="0"/>
+          <w:numId w:val="14"/>
+        </w:numPr>
+        <w:shd w:val="clear" w:color="auto" w:fill="FFFFFF"/>
+        <w:spacing w:before="100" w:beforeAutospacing="1" w:after="100" w:afterAutospacing="1" w:line="240" w:lineRule="auto"/>
+        <w:ind w:left="1095"/>
+        <w:rPr>
+          <w:rFonts w:cs="Arial"/>
+          <w:color w:val="2D3B45"/>
+        </w:rPr>
+      </w:pPr>
+      <w:r>
+        <w:rPr>
+          <w:rFonts w:cs="Arial"/>
+          <w:color w:val="2D3B45"/>
+        </w:rPr>
+        <w:t>Your time zone/country - 10%</w:t>
+      </w:r>
+    </w:p>
+    <w:p>
+      <w:pPr>
+        <w:numPr>
+          <w:ilvl w:val="0"/>
+          <w:numId w:val="14"/>
+        </w:numPr>
+        <w:shd w:val="clear" w:color="auto" w:fill="FFFFFF"/>
+        <w:spacing w:before="100" w:beforeAutospacing="1" w:after="100" w:afterAutospacing="1" w:line="240" w:lineRule="auto"/>
+        <w:ind w:left="1095"/>
+        <w:rPr>
+          <w:rFonts w:cs="Arial"/>
+          <w:color w:val="2D3B45"/>
+        </w:rPr>
+      </w:pPr>
+      <w:r>
+        <w:rPr>
+          <w:rFonts w:cs="Arial"/>
+          <w:color w:val="2D3B45"/>
+        </w:rPr>
+        <w:t>Things important to you regarding team dynamics - 10%</w:t>
+      </w:r>
+    </w:p>
+    <w:p>
+      <w:pPr>
+        <w:numPr>
+          <w:ilvl w:val="0"/>
+          <w:numId w:val="14"/>
+        </w:numPr>
+        <w:shd w:val="clear" w:color="auto" w:fill="FFFFFF"/>
+        <w:spacing w:before="100" w:beforeAutospacing="1" w:after="100" w:afterAutospacing="1" w:line="240" w:lineRule="auto"/>
+        <w:ind w:left="1095"/>
+        <w:rPr>
+          <w:rFonts w:cs="Arial"/>
+          <w:color w:val="2D3B45"/>
+        </w:rPr>
+      </w:pPr>
+      <w:r>
+        <w:rPr>
+          <w:rFonts w:cs="Arial"/>
+          <w:color w:val="2D3B45"/>
+        </w:rPr>
+        <w:t>OPTIONAL: Hobbies, videoconference feng shui preferences,  etc. - 0%</w:t>
+      </w:r>
+    </w:p>
+    <w:p>
+      <w:pPr>
+        <w:rPr>
+          <w:szCs w:val="24"/>
+        </w:rPr>
+      </w:pPr>
+    </w:p>
+    <w:p>
+      <w:pPr>
         <w:pStyle w:val="ListParagraph"/>
         <w:ind w:left="1440"/>
         <w:rPr>
@@ -2734,8 +3153,8 @@
           <w:szCs w:val="32"/>
         </w:rPr>
       </w:pPr>
-      <w:bookmarkStart w:id="3" w:name="PeerReview"/>
-      <w:bookmarkEnd w:id="3"/>
+      <w:bookmarkStart w:id="4" w:name="PeerReview"/>
+      <w:bookmarkEnd w:id="4"/>
       <w:r>
         <w:rPr>
           <w:sz w:val="32"/>
@@ -2921,8 +3340,8 @@
           <w:szCs w:val="32"/>
         </w:rPr>
       </w:pPr>
-      <w:bookmarkStart w:id="4" w:name="Resources"/>
-      <w:bookmarkEnd w:id="4"/>
+      <w:bookmarkStart w:id="5" w:name="Resources"/>
+      <w:bookmarkEnd w:id="5"/>
       <w:r>
         <w:rPr>
           <w:sz w:val="32"/>
@@ -3856,6 +4275,155 @@
     </w:lvl>
   </w:abstractNum>
   <w:abstractNum w:abstractNumId="7" w15:restartNumberingAfterBreak="0">
+    <w:nsid w:val="52793A29"/>
+    <w:multiLevelType w:val="multilevel"/>
+    <w:tmpl w:val="101C6024"/>
+    <w:lvl w:ilvl="0">
+      <w:start w:val="1"/>
+      <w:numFmt w:val="bullet"/>
+      <w:lvlText w:val=""/>
+      <w:lvlJc w:val="left"/>
+      <w:pPr>
+        <w:tabs>
+          <w:tab w:val="num" w:pos="720"/>
+        </w:tabs>
+        <w:ind w:left="720" w:hanging="360"/>
+      </w:pPr>
+      <w:rPr>
+        <w:rFonts w:ascii="Symbol" w:hAnsi="Symbol" w:hint="default"/>
+        <w:sz w:val="20"/>
+      </w:rPr>
+    </w:lvl>
+    <w:lvl w:ilvl="1" w:tentative="1">
+      <w:start w:val="1"/>
+      <w:numFmt w:val="bullet"/>
+      <w:lvlText w:val="o"/>
+      <w:lvlJc w:val="left"/>
+      <w:pPr>
+        <w:tabs>
+          <w:tab w:val="num" w:pos="1440"/>
+        </w:tabs>
+        <w:ind w:left="1440" w:hanging="360"/>
+      </w:pPr>
+      <w:rPr>
+        <w:rFonts w:ascii="Courier New" w:hAnsi="Courier New" w:hint="default"/>
+        <w:sz w:val="20"/>
+      </w:rPr>
+    </w:lvl>
+    <w:lvl w:ilvl="2" w:tentative="1">
+      <w:start w:val="1"/>
+      <w:numFmt w:val="bullet"/>
+      <w:lvlText w:val=""/>
+      <w:lvlJc w:val="left"/>
+      <w:pPr>
+        <w:tabs>
+          <w:tab w:val="num" w:pos="2160"/>
+        </w:tabs>
+        <w:ind w:left="2160" w:hanging="360"/>
+      </w:pPr>
+      <w:rPr>
+        <w:rFonts w:ascii="Wingdings" w:hAnsi="Wingdings" w:hint="default"/>
+        <w:sz w:val="20"/>
+      </w:rPr>
+    </w:lvl>
+    <w:lvl w:ilvl="3" w:tentative="1">
+      <w:start w:val="1"/>
+      <w:numFmt w:val="bullet"/>
+      <w:lvlText w:val=""/>
+      <w:lvlJc w:val="left"/>
+      <w:pPr>
+        <w:tabs>
+          <w:tab w:val="num" w:pos="2880"/>
+        </w:tabs>
+        <w:ind w:left="2880" w:hanging="360"/>
+      </w:pPr>
+      <w:rPr>
+        <w:rFonts w:ascii="Wingdings" w:hAnsi="Wingdings" w:hint="default"/>
+        <w:sz w:val="20"/>
+      </w:rPr>
+    </w:lvl>
+    <w:lvl w:ilvl="4" w:tentative="1">
+      <w:start w:val="1"/>
+      <w:numFmt w:val="bullet"/>
+      <w:lvlText w:val=""/>
+      <w:lvlJc w:val="left"/>
+      <w:pPr>
+        <w:tabs>
+          <w:tab w:val="num" w:pos="3600"/>
+        </w:tabs>
+        <w:ind w:left="3600" w:hanging="360"/>
+      </w:pPr>
+      <w:rPr>
+        <w:rFonts w:ascii="Wingdings" w:hAnsi="Wingdings" w:hint="default"/>
+        <w:sz w:val="20"/>
+      </w:rPr>
+    </w:lvl>
+    <w:lvl w:ilvl="5" w:tentative="1">
+      <w:start w:val="1"/>
+      <w:numFmt w:val="bullet"/>
+      <w:lvlText w:val=""/>
+      <w:lvlJc w:val="left"/>
+      <w:pPr>
+        <w:tabs>
+          <w:tab w:val="num" w:pos="4320"/>
+        </w:tabs>
+        <w:ind w:left="4320" w:hanging="360"/>
+      </w:pPr>
+      <w:rPr>
+        <w:rFonts w:ascii="Wingdings" w:hAnsi="Wingdings" w:hint="default"/>
+        <w:sz w:val="20"/>
+      </w:rPr>
+    </w:lvl>
+    <w:lvl w:ilvl="6" w:tentative="1">
+      <w:start w:val="1"/>
+      <w:numFmt w:val="bullet"/>
+      <w:lvlText w:val=""/>
+      <w:lvlJc w:val="left"/>
+      <w:pPr>
+        <w:tabs>
+          <w:tab w:val="num" w:pos="5040"/>
+        </w:tabs>
+        <w:ind w:left="5040" w:hanging="360"/>
+      </w:pPr>
+      <w:rPr>
+        <w:rFonts w:ascii="Wingdings" w:hAnsi="Wingdings" w:hint="default"/>
+        <w:sz w:val="20"/>
+      </w:rPr>
+    </w:lvl>
+    <w:lvl w:ilvl="7" w:tentative="1">
+      <w:start w:val="1"/>
+      <w:numFmt w:val="bullet"/>
+      <w:lvlText w:val=""/>
+      <w:lvlJc w:val="left"/>
+      <w:pPr>
+        <w:tabs>
+          <w:tab w:val="num" w:pos="5760"/>
+        </w:tabs>
+        <w:ind w:left="5760" w:hanging="360"/>
+      </w:pPr>
+      <w:rPr>
+        <w:rFonts w:ascii="Wingdings" w:hAnsi="Wingdings" w:hint="default"/>
+        <w:sz w:val="20"/>
+      </w:rPr>
+    </w:lvl>
+    <w:lvl w:ilvl="8" w:tentative="1">
+      <w:start w:val="1"/>
+      <w:numFmt w:val="bullet"/>
+      <w:lvlText w:val=""/>
+      <w:lvlJc w:val="left"/>
+      <w:pPr>
+        <w:tabs>
+          <w:tab w:val="num" w:pos="6480"/>
+        </w:tabs>
+        <w:ind w:left="6480" w:hanging="360"/>
+      </w:pPr>
+      <w:rPr>
+        <w:rFonts w:ascii="Wingdings" w:hAnsi="Wingdings" w:hint="default"/>
+        <w:sz w:val="20"/>
+      </w:rPr>
+    </w:lvl>
+  </w:abstractNum>
+  <w:abstractNum w:abstractNumId="8" w15:restartNumberingAfterBreak="0">
     <w:nsid w:val="67DF3275"/>
     <w:multiLevelType w:val="hybridMultilevel"/>
     <w:tmpl w:val="E2EC1626"/>
@@ -3968,7 +4536,7 @@
       </w:rPr>
     </w:lvl>
   </w:abstractNum>
-  <w:abstractNum w:abstractNumId="8" w15:restartNumberingAfterBreak="0">
+  <w:abstractNum w:abstractNumId="9" w15:restartNumberingAfterBreak="0">
     <w:nsid w:val="686940CE"/>
     <w:multiLevelType w:val="hybridMultilevel"/>
     <w:tmpl w:val="D108CD02"/>
@@ -4081,7 +4649,7 @@
       </w:rPr>
     </w:lvl>
   </w:abstractNum>
-  <w:abstractNum w:abstractNumId="9" w15:restartNumberingAfterBreak="0">
+  <w:abstractNum w:abstractNumId="10" w15:restartNumberingAfterBreak="0">
     <w:nsid w:val="68706F6D"/>
     <w:multiLevelType w:val="multilevel"/>
     <w:tmpl w:val="F42E0AE2"/>
@@ -4230,7 +4798,156 @@
       </w:rPr>
     </w:lvl>
   </w:abstractNum>
-  <w:abstractNum w:abstractNumId="10" w15:restartNumberingAfterBreak="0">
+  <w:abstractNum w:abstractNumId="11" w15:restartNumberingAfterBreak="0">
+    <w:nsid w:val="70B77A39"/>
+    <w:multiLevelType w:val="multilevel"/>
+    <w:tmpl w:val="6F5A6B02"/>
+    <w:lvl w:ilvl="0">
+      <w:start w:val="1"/>
+      <w:numFmt w:val="bullet"/>
+      <w:lvlText w:val=""/>
+      <w:lvlJc w:val="left"/>
+      <w:pPr>
+        <w:tabs>
+          <w:tab w:val="num" w:pos="720"/>
+        </w:tabs>
+        <w:ind w:left="720" w:hanging="360"/>
+      </w:pPr>
+      <w:rPr>
+        <w:rFonts w:ascii="Symbol" w:hAnsi="Symbol" w:hint="default"/>
+        <w:sz w:val="20"/>
+      </w:rPr>
+    </w:lvl>
+    <w:lvl w:ilvl="1" w:tentative="1">
+      <w:start w:val="1"/>
+      <w:numFmt w:val="bullet"/>
+      <w:lvlText w:val="o"/>
+      <w:lvlJc w:val="left"/>
+      <w:pPr>
+        <w:tabs>
+          <w:tab w:val="num" w:pos="1440"/>
+        </w:tabs>
+        <w:ind w:left="1440" w:hanging="360"/>
+      </w:pPr>
+      <w:rPr>
+        <w:rFonts w:ascii="Courier New" w:hAnsi="Courier New" w:hint="default"/>
+        <w:sz w:val="20"/>
+      </w:rPr>
+    </w:lvl>
+    <w:lvl w:ilvl="2" w:tentative="1">
+      <w:start w:val="1"/>
+      <w:numFmt w:val="bullet"/>
+      <w:lvlText w:val=""/>
+      <w:lvlJc w:val="left"/>
+      <w:pPr>
+        <w:tabs>
+          <w:tab w:val="num" w:pos="2160"/>
+        </w:tabs>
+        <w:ind w:left="2160" w:hanging="360"/>
+      </w:pPr>
+      <w:rPr>
+        <w:rFonts w:ascii="Wingdings" w:hAnsi="Wingdings" w:hint="default"/>
+        <w:sz w:val="20"/>
+      </w:rPr>
+    </w:lvl>
+    <w:lvl w:ilvl="3" w:tentative="1">
+      <w:start w:val="1"/>
+      <w:numFmt w:val="bullet"/>
+      <w:lvlText w:val=""/>
+      <w:lvlJc w:val="left"/>
+      <w:pPr>
+        <w:tabs>
+          <w:tab w:val="num" w:pos="2880"/>
+        </w:tabs>
+        <w:ind w:left="2880" w:hanging="360"/>
+      </w:pPr>
+      <w:rPr>
+        <w:rFonts w:ascii="Wingdings" w:hAnsi="Wingdings" w:hint="default"/>
+        <w:sz w:val="20"/>
+      </w:rPr>
+    </w:lvl>
+    <w:lvl w:ilvl="4" w:tentative="1">
+      <w:start w:val="1"/>
+      <w:numFmt w:val="bullet"/>
+      <w:lvlText w:val=""/>
+      <w:lvlJc w:val="left"/>
+      <w:pPr>
+        <w:tabs>
+          <w:tab w:val="num" w:pos="3600"/>
+        </w:tabs>
+        <w:ind w:left="3600" w:hanging="360"/>
+      </w:pPr>
+      <w:rPr>
+        <w:rFonts w:ascii="Wingdings" w:hAnsi="Wingdings" w:hint="default"/>
+        <w:sz w:val="20"/>
+      </w:rPr>
+    </w:lvl>
+    <w:lvl w:ilvl="5" w:tentative="1">
+      <w:start w:val="1"/>
+      <w:numFmt w:val="bullet"/>
+      <w:lvlText w:val=""/>
+      <w:lvlJc w:val="left"/>
+      <w:pPr>
+        <w:tabs>
+          <w:tab w:val="num" w:pos="4320"/>
+        </w:tabs>
+        <w:ind w:left="4320" w:hanging="360"/>
+      </w:pPr>
+      <w:rPr>
+        <w:rFonts w:ascii="Wingdings" w:hAnsi="Wingdings" w:hint="default"/>
+        <w:sz w:val="20"/>
+      </w:rPr>
+    </w:lvl>
+    <w:lvl w:ilvl="6" w:tentative="1">
+      <w:start w:val="1"/>
+      <w:numFmt w:val="bullet"/>
+      <w:lvlText w:val=""/>
+      <w:lvlJc w:val="left"/>
+      <w:pPr>
+        <w:tabs>
+          <w:tab w:val="num" w:pos="5040"/>
+        </w:tabs>
+        <w:ind w:left="5040" w:hanging="360"/>
+      </w:pPr>
+      <w:rPr>
+        <w:rFonts w:ascii="Wingdings" w:hAnsi="Wingdings" w:hint="default"/>
+        <w:sz w:val="20"/>
+      </w:rPr>
+    </w:lvl>
+    <w:lvl w:ilvl="7" w:tentative="1">
+      <w:start w:val="1"/>
+      <w:numFmt w:val="bullet"/>
+      <w:lvlText w:val=""/>
+      <w:lvlJc w:val="left"/>
+      <w:pPr>
+        <w:tabs>
+          <w:tab w:val="num" w:pos="5760"/>
+        </w:tabs>
+        <w:ind w:left="5760" w:hanging="360"/>
+      </w:pPr>
+      <w:rPr>
+        <w:rFonts w:ascii="Wingdings" w:hAnsi="Wingdings" w:hint="default"/>
+        <w:sz w:val="20"/>
+      </w:rPr>
+    </w:lvl>
+    <w:lvl w:ilvl="8" w:tentative="1">
+      <w:start w:val="1"/>
+      <w:numFmt w:val="bullet"/>
+      <w:lvlText w:val=""/>
+      <w:lvlJc w:val="left"/>
+      <w:pPr>
+        <w:tabs>
+          <w:tab w:val="num" w:pos="6480"/>
+        </w:tabs>
+        <w:ind w:left="6480" w:hanging="360"/>
+      </w:pPr>
+      <w:rPr>
+        <w:rFonts w:ascii="Wingdings" w:hAnsi="Wingdings" w:hint="default"/>
+        <w:sz w:val="20"/>
+      </w:rPr>
+    </w:lvl>
+  </w:abstractNum>
+  <w:abstractNum w:abstractNumId="12" w15:restartNumberingAfterBreak="0">
     <w:nsid w:val="790A499E"/>
     <w:multiLevelType w:val="hybridMultilevel"/>
     <w:tmpl w:val="EBE410D6"/>
@@ -4343,7 +5060,7 @@
       </w:rPr>
     </w:lvl>
   </w:abstractNum>
-  <w:abstractNum w:abstractNumId="11" w15:restartNumberingAfterBreak="0">
+  <w:abstractNum w:abstractNumId="13" w15:restartNumberingAfterBreak="0">
     <w:nsid w:val="7FD72C61"/>
     <w:multiLevelType w:val="hybridMultilevel"/>
     <w:tmpl w:val="74F2EC36"/>
@@ -4460,19 +5177,19 @@
     <w:abstractNumId w:val="2"/>
   </w:num>
   <w:num w:numId="2">
-    <w:abstractNumId w:val="10"/>
+    <w:abstractNumId w:val="12"/>
   </w:num>
   <w:num w:numId="3">
     <w:abstractNumId w:val="4"/>
   </w:num>
   <w:num w:numId="4">
-    <w:abstractNumId w:val="11"/>
+    <w:abstractNumId w:val="13"/>
   </w:num>
   <w:num w:numId="5">
     <w:abstractNumId w:val="3"/>
   </w:num>
   <w:num w:numId="6">
-    <w:abstractNumId w:val="9"/>
+    <w:abstractNumId w:val="10"/>
   </w:num>
   <w:num w:numId="7">
     <w:abstractNumId w:val="1"/>
@@ -4484,13 +5201,19 @@
     <w:abstractNumId w:val="0"/>
   </w:num>
   <w:num w:numId="10">
-    <w:abstractNumId w:val="8"/>
+    <w:abstractNumId w:val="9"/>
   </w:num>
   <w:num w:numId="11">
-    <w:abstractNumId w:val="7"/>
+    <w:abstractNumId w:val="8"/>
   </w:num>
   <w:num w:numId="12">
     <w:abstractNumId w:val="6"/>
+  </w:num>
+  <w:num w:numId="13">
+    <w:abstractNumId w:val="11"/>
+  </w:num>
+  <w:num w:numId="14">
+    <w:abstractNumId w:val="7"/>
   </w:num>
 </w:numbering>
 </file>
@@ -4894,6 +5617,27 @@
     <w:name w:val="Normal"/>
     <w:qFormat/>
   </w:style>
+  <w:style w:type="paragraph" w:styleId="Heading1">
+    <w:name w:val="heading 1"/>
+    <w:basedOn w:val="Normal"/>
+    <w:next w:val="Normal"/>
+    <w:link w:val="Heading1Char"/>
+    <w:uiPriority w:val="9"/>
+    <w:qFormat/>
+    <w:rsid w:val="008C25B1"/>
+    <w:pPr>
+      <w:keepNext/>
+      <w:keepLines/>
+      <w:spacing w:before="240" w:after="0"/>
+      <w:outlineLvl w:val="0"/>
+    </w:pPr>
+    <w:rPr>
+      <w:rFonts w:asciiTheme="majorHAnsi" w:eastAsiaTheme="majorEastAsia" w:hAnsiTheme="majorHAnsi" w:cstheme="majorBidi"/>
+      <w:color w:val="2F5496" w:themeColor="accent1" w:themeShade="BF"/>
+      <w:sz w:val="32"/>
+      <w:szCs w:val="32"/>
+    </w:rPr>
+  </w:style>
   <w:style w:type="paragraph" w:styleId="Heading4">
     <w:name w:val="heading 4"/>
     <w:basedOn w:val="Normal"/>
@@ -5096,6 +5840,66 @@
     <w:rPr>
       <w:color w:val="605E5C"/>
       <w:shd w:val="clear" w:color="auto" w:fill="E1DFDD"/>
+    </w:rPr>
+  </w:style>
+  <w:style w:type="character" w:customStyle="1" w:styleId="Heading1Char">
+    <w:name w:val="Heading 1 Char"/>
+    <w:basedOn w:val="DefaultParagraphFont"/>
+    <w:link w:val="Heading1"/>
+    <w:uiPriority w:val="9"/>
+    <w:rsid w:val="008C25B1"/>
+    <w:rPr>
+      <w:rFonts w:asciiTheme="majorHAnsi" w:eastAsiaTheme="majorEastAsia" w:hAnsiTheme="majorHAnsi" w:cstheme="majorBidi"/>
+      <w:color w:val="2F5496" w:themeColor="accent1" w:themeShade="BF"/>
+      <w:sz w:val="32"/>
+      <w:szCs w:val="32"/>
+    </w:rPr>
+  </w:style>
+  <w:style w:type="character" w:customStyle="1" w:styleId="publish-text">
+    <w:name w:val="publish-text"/>
+    <w:basedOn w:val="DefaultParagraphFont"/>
+    <w:rsid w:val="008C25B1"/>
+  </w:style>
+  <w:style w:type="character" w:customStyle="1" w:styleId="screenreader-only">
+    <w:name w:val="screenreader-only"/>
+    <w:basedOn w:val="DefaultParagraphFont"/>
+    <w:rsid w:val="008C25B1"/>
+  </w:style>
+  <w:style w:type="paragraph" w:styleId="NormalWeb">
+    <w:name w:val="Normal (Web)"/>
+    <w:basedOn w:val="Normal"/>
+    <w:uiPriority w:val="99"/>
+    <w:semiHidden/>
+    <w:unhideWhenUsed/>
+    <w:rsid w:val="008C25B1"/>
+    <w:pPr>
+      <w:spacing w:before="100" w:beforeAutospacing="1" w:after="100" w:afterAutospacing="1" w:line="240" w:lineRule="auto"/>
+    </w:pPr>
+    <w:rPr>
+      <w:rFonts w:ascii="Times New Roman" w:eastAsia="Times New Roman" w:hAnsi="Times New Roman" w:cs="Times New Roman"/>
+      <w:szCs w:val="24"/>
+    </w:rPr>
+  </w:style>
+  <w:style w:type="character" w:styleId="Strong">
+    <w:name w:val="Strong"/>
+    <w:basedOn w:val="DefaultParagraphFont"/>
+    <w:uiPriority w:val="22"/>
+    <w:qFormat/>
+    <w:rsid w:val="008C25B1"/>
+    <w:rPr>
+      <w:b/>
+      <w:bCs/>
+    </w:rPr>
+  </w:style>
+  <w:style w:type="character" w:styleId="Emphasis">
+    <w:name w:val="Emphasis"/>
+    <w:basedOn w:val="DefaultParagraphFont"/>
+    <w:uiPriority w:val="20"/>
+    <w:qFormat/>
+    <w:rsid w:val="008C25B1"/>
+    <w:rPr>
+      <w:i/>
+      <w:iCs/>
     </w:rPr>
   </w:style>
 </w:styles>

</xml_diff>

<commit_message>
Add to assignments.docx: more assignment details
</commit_message>
<xml_diff>
--- a/assignments.docx
+++ b/assignments.docx
@@ -647,21 +647,7 @@
                   <w:rStyle w:val="Hyperlink"/>
                   <w:rFonts w:cs="Arial"/>
                 </w:rPr>
-                <w:t>On-Bo</w:t>
-              </w:r>
-              <w:r>
-                <w:rPr>
-                  <w:rStyle w:val="Hyperlink"/>
-                  <w:rFonts w:cs="Arial"/>
-                </w:rPr>
-                <w:t>a</w:t>
-              </w:r>
-              <w:r>
-                <w:rPr>
-                  <w:rStyle w:val="Hyperlink"/>
-                  <w:rFonts w:cs="Arial"/>
-                </w:rPr>
-                <w:t>rding Quiz</w:t>
+                <w:t>On-Boarding Quiz</w:t>
               </w:r>
             </w:hyperlink>
           </w:p>
@@ -802,21 +788,7 @@
                   <w:rStyle w:val="Hyperlink"/>
                   <w:rFonts w:cs="Arial"/>
                 </w:rPr>
-                <w:t>Midter</w:t>
-              </w:r>
-              <w:r>
-                <w:rPr>
-                  <w:rStyle w:val="Hyperlink"/>
-                  <w:rFonts w:cs="Arial"/>
-                </w:rPr>
-                <w:t>m</w:t>
-              </w:r>
-              <w:r>
-                <w:rPr>
-                  <w:rStyle w:val="Hyperlink"/>
-                  <w:rFonts w:cs="Arial"/>
-                </w:rPr>
-                <w:t xml:space="preserve"> Paper</w:t>
+                <w:t>Midterm Paper</w:t>
               </w:r>
             </w:hyperlink>
           </w:p>
@@ -864,21 +836,7 @@
                   <w:rStyle w:val="Hyperlink"/>
                   <w:rFonts w:cs="Arial"/>
                 </w:rPr>
-                <w:t>Proj</w:t>
-              </w:r>
-              <w:r>
-                <w:rPr>
-                  <w:rStyle w:val="Hyperlink"/>
-                  <w:rFonts w:cs="Arial"/>
-                </w:rPr>
-                <w:t>e</w:t>
-              </w:r>
-              <w:r>
-                <w:rPr>
-                  <w:rStyle w:val="Hyperlink"/>
-                  <w:rFonts w:cs="Arial"/>
-                </w:rPr>
-                <w:t>ct</w:t>
+                <w:t>Project</w:t>
               </w:r>
             </w:hyperlink>
           </w:p>
@@ -890,12 +848,21 @@
                 <w:color w:val="000000"/>
               </w:rPr>
             </w:pPr>
+            <w:hyperlink w:anchor="InitialGoals" w:history="1">
+              <w:r>
+                <w:rPr>
+                  <w:rStyle w:val="Hyperlink"/>
+                  <w:rFonts w:cs="Arial"/>
+                </w:rPr>
+                <w:t>Initial Goals</w:t>
+              </w:r>
+            </w:hyperlink>
             <w:r>
               <w:rPr>
                 <w:rFonts w:cs="Arial"/>
                 <w:color w:val="000000"/>
               </w:rPr>
-              <w:t>Initial Goals (individual)</w:t>
+              <w:t xml:space="preserve"> (individual)</w:t>
             </w:r>
           </w:p>
           <w:p>
@@ -906,13 +873,15 @@
                 <w:color w:val="000000"/>
               </w:rPr>
             </w:pPr>
-            <w:r>
-              <w:rPr>
-                <w:rFonts w:cs="Arial"/>
-                <w:color w:val="000000"/>
-              </w:rPr>
-              <w:t>Team Formation</w:t>
-            </w:r>
+            <w:hyperlink w:anchor="TeamFormation" w:history="1">
+              <w:r>
+                <w:rPr>
+                  <w:rStyle w:val="Hyperlink"/>
+                  <w:rFonts w:cs="Arial"/>
+                </w:rPr>
+                <w:t>Team Formation</w:t>
+              </w:r>
+            </w:hyperlink>
           </w:p>
           <w:p>
             <w:pPr>
@@ -922,13 +891,15 @@
                 <w:color w:val="000000"/>
               </w:rPr>
             </w:pPr>
-            <w:r>
-              <w:rPr>
-                <w:rFonts w:cs="Arial"/>
-                <w:color w:val="000000"/>
-              </w:rPr>
-              <w:t>Team Goals &amp; Deliverables</w:t>
-            </w:r>
+            <w:hyperlink w:anchor="TeamGoals" w:history="1">
+              <w:r>
+                <w:rPr>
+                  <w:rStyle w:val="Hyperlink"/>
+                  <w:rFonts w:cs="Arial"/>
+                </w:rPr>
+                <w:t>Team Goals &amp; Deliverables</w:t>
+              </w:r>
+            </w:hyperlink>
           </w:p>
           <w:p>
             <w:pPr>
@@ -938,13 +909,15 @@
                 <w:color w:val="000000"/>
               </w:rPr>
             </w:pPr>
-            <w:r>
-              <w:rPr>
-                <w:rFonts w:cs="Arial"/>
-                <w:color w:val="000000"/>
-              </w:rPr>
-              <w:t>Present to TA</w:t>
-            </w:r>
+            <w:hyperlink w:anchor="PresentToTA" w:history="1">
+              <w:r>
+                <w:rPr>
+                  <w:rStyle w:val="Hyperlink"/>
+                  <w:rFonts w:cs="Arial"/>
+                </w:rPr>
+                <w:t>Present to TA</w:t>
+              </w:r>
+            </w:hyperlink>
           </w:p>
           <w:p>
             <w:pPr>
@@ -1315,21 +1288,7 @@
             <w:rStyle w:val="Hyperlink"/>
             <w:szCs w:val="24"/>
           </w:rPr>
-          <w:t>T</w:t>
-        </w:r>
-        <w:r>
-          <w:rPr>
-            <w:rStyle w:val="Hyperlink"/>
-            <w:szCs w:val="24"/>
-          </w:rPr>
-          <w:t>O</w:t>
-        </w:r>
-        <w:r>
-          <w:rPr>
-            <w:rStyle w:val="Hyperlink"/>
-            <w:szCs w:val="24"/>
-          </w:rPr>
-          <w:t>P</w:t>
+          <w:t>TOP</w:t>
         </w:r>
       </w:hyperlink>
       <w:r>
@@ -1349,7 +1308,21 @@
         <w:rPr>
           <w:szCs w:val="24"/>
         </w:rPr>
-        <w:t>This is simply a Canvas quiz to ensure that the quiz functionality is enabled for you and you’re all set for the Mid-Term Exam.</w:t>
+        <w:t xml:space="preserve">This is simply a Canvas quiz to ensure that the quiz functionality is enabled for </w:t>
+      </w:r>
+      <w:proofErr w:type="gramStart"/>
+      <w:r>
+        <w:rPr>
+          <w:szCs w:val="24"/>
+        </w:rPr>
+        <w:t>you</w:t>
+      </w:r>
+      <w:proofErr w:type="gramEnd"/>
+      <w:r>
+        <w:rPr>
+          <w:szCs w:val="24"/>
+        </w:rPr>
+        <w:t xml:space="preserve"> and you’re all set for the Mid-Term Exam.</w:t>
       </w:r>
     </w:p>
     <w:p>
@@ -1790,21 +1763,7 @@
             <w:rStyle w:val="Hyperlink"/>
             <w:szCs w:val="24"/>
           </w:rPr>
-          <w:t>T</w:t>
-        </w:r>
-        <w:r>
-          <w:rPr>
-            <w:rStyle w:val="Hyperlink"/>
-            <w:szCs w:val="24"/>
-          </w:rPr>
-          <w:t>O</w:t>
-        </w:r>
-        <w:r>
-          <w:rPr>
-            <w:rStyle w:val="Hyperlink"/>
-            <w:szCs w:val="24"/>
-          </w:rPr>
-          <w:t>P</w:t>
+          <w:t>TOP</w:t>
         </w:r>
       </w:hyperlink>
       <w:r>
@@ -1836,14 +1795,7 @@
           <w:sz w:val="32"/>
           <w:szCs w:val="32"/>
         </w:rPr>
-        <w:t>Midterm Paper</w:t>
-      </w:r>
-      <w:r>
-        <w:rPr>
-          <w:sz w:val="32"/>
-          <w:szCs w:val="32"/>
-        </w:rPr>
-        <w:t xml:space="preserve"> </w:t>
+        <w:t xml:space="preserve">Midterm Paper </w:t>
       </w:r>
       <w:r>
         <w:rPr>
@@ -1857,14 +1809,7 @@
             <w:rStyle w:val="Hyperlink"/>
             <w:szCs w:val="24"/>
           </w:rPr>
-          <w:t>TO</w:t>
-        </w:r>
-        <w:r>
-          <w:rPr>
-            <w:rStyle w:val="Hyperlink"/>
-            <w:szCs w:val="24"/>
-          </w:rPr>
-          <w:t>P</w:t>
+          <w:t>TOP</w:t>
         </w:r>
       </w:hyperlink>
       <w:r>
@@ -1909,14 +1854,7 @@
             <w:rStyle w:val="Hyperlink"/>
             <w:szCs w:val="24"/>
           </w:rPr>
-          <w:t>TO</w:t>
-        </w:r>
-        <w:r>
-          <w:rPr>
-            <w:rStyle w:val="Hyperlink"/>
-            <w:szCs w:val="24"/>
-          </w:rPr>
-          <w:t>P</w:t>
+          <w:t>TOP</w:t>
         </w:r>
       </w:hyperlink>
       <w:r>
@@ -2221,22 +2159,27 @@
       </w:r>
     </w:p>
     <w:p>
-      <w:pPr>
+      <w:bookmarkStart w:id="7" w:name="InitialGoals"/>
+      <w:bookmarkEnd w:id="7"/>
+      <w:r>
         <w:rPr>
           <w:rFonts w:cs="Arial"/>
           <w:i/>
           <w:iCs/>
           <w:color w:val="000000"/>
-        </w:rPr>
-      </w:pPr>
+          <w:u w:val="single"/>
+        </w:rPr>
+        <w:t>Initial Goals (individual</w:t>
+      </w:r>
       <w:r>
         <w:rPr>
           <w:rFonts w:cs="Arial"/>
           <w:i/>
           <w:iCs/>
           <w:color w:val="000000"/>
-        </w:rPr>
-        <w:t>Initial Goals (individual</w:t>
+          <w:u w:val="single"/>
+        </w:rPr>
+        <w:t xml:space="preserve"> submission</w:t>
       </w:r>
       <w:r>
         <w:rPr>
@@ -2244,26 +2187,33 @@
           <w:i/>
           <w:iCs/>
           <w:color w:val="000000"/>
-        </w:rPr>
-        <w:t xml:space="preserve"> submission</w:t>
-      </w:r>
-      <w:r>
-        <w:rPr>
-          <w:rFonts w:cs="Arial"/>
-          <w:i/>
-          <w:iCs/>
-          <w:color w:val="000000"/>
+          <w:u w:val="single"/>
         </w:rPr>
         <w:t>)</w:t>
       </w:r>
       <w:r>
-        <w:rPr>
-          <w:rFonts w:cs="Arial"/>
-          <w:i/>
-          <w:iCs/>
-          <w:color w:val="000000"/>
-        </w:rPr>
         <w:t xml:space="preserve"> </w:t>
+      </w:r>
+      <w:r>
+        <w:rPr>
+          <w:szCs w:val="24"/>
+        </w:rPr>
+        <w:t>[</w:t>
+      </w:r>
+      <w:hyperlink w:anchor="_top" w:history="1">
+        <w:r>
+          <w:rPr>
+            <w:rStyle w:val="Hyperlink"/>
+            <w:szCs w:val="24"/>
+          </w:rPr>
+          <w:t>TOP</w:t>
+        </w:r>
+      </w:hyperlink>
+      <w:r>
+        <w:rPr>
+          <w:szCs w:val="24"/>
+        </w:rPr>
+        <w:t>]</w:t>
       </w:r>
     </w:p>
     <w:p>
@@ -2376,7 +2326,21 @@
           <w:rFonts w:cs="Arial"/>
           <w:color w:val="000000"/>
         </w:rPr>
+        <w:t xml:space="preserve">One </w:t>
+      </w:r>
+      <w:r>
+        <w:rPr>
+          <w:rFonts w:cs="Arial"/>
+          <w:color w:val="000000"/>
+        </w:rPr>
         <w:t>PDF</w:t>
+      </w:r>
+      <w:r>
+        <w:rPr>
+          <w:rFonts w:cs="Arial"/>
+          <w:color w:val="000000"/>
+        </w:rPr>
+        <w:t xml:space="preserve"> document</w:t>
       </w:r>
     </w:p>
     <w:p>
@@ -2563,142 +2527,155 @@
       <w:pPr>
         <w:rPr>
           <w:rFonts w:cs="Arial"/>
+          <w:color w:val="000000"/>
+          <w:u w:val="single"/>
+        </w:rPr>
+      </w:pPr>
+      <w:bookmarkStart w:id="8" w:name="TeamFormation"/>
+      <w:bookmarkEnd w:id="8"/>
+      <w:r>
+        <w:rPr>
+          <w:rFonts w:cs="Arial"/>
           <w:i/>
           <w:iCs/>
           <w:color w:val="000000"/>
-        </w:rPr>
-      </w:pPr>
-      <w:r>
-        <w:rPr>
-          <w:rFonts w:cs="Arial"/>
+          <w:u w:val="single"/>
+        </w:rPr>
+        <w:t>Team Formation</w:t>
+      </w:r>
+      <w:r>
+        <w:t xml:space="preserve"> </w:t>
+      </w:r>
+      <w:r>
+        <w:rPr>
+          <w:szCs w:val="24"/>
+        </w:rPr>
+        <w:t>[</w:t>
+      </w:r>
+      <w:hyperlink w:anchor="_top" w:history="1">
+        <w:r>
+          <w:rPr>
+            <w:rStyle w:val="Hyperlink"/>
+            <w:szCs w:val="24"/>
+          </w:rPr>
+          <w:t>TOP</w:t>
+        </w:r>
+      </w:hyperlink>
+      <w:r>
+        <w:rPr>
+          <w:szCs w:val="24"/>
+        </w:rPr>
+        <w:t>]</w:t>
+      </w:r>
+    </w:p>
+    <w:p>
+      <w:pPr>
+        <w:rPr>
+          <w:szCs w:val="24"/>
+        </w:rPr>
+      </w:pPr>
+      <w:r>
+        <w:rPr>
+          <w:szCs w:val="24"/>
+        </w:rPr>
+        <w:lastRenderedPageBreak/>
+        <w:t>Guidelines. Although you may be a “team of one”, we recommend working in a team with at least one other person. This allows you to leverage diverse backgrounds and talent, thereby facilitating learning</w:t>
+      </w:r>
+      <w:r>
+        <w:rPr>
+          <w:szCs w:val="24"/>
+        </w:rPr>
+        <w:t>. Team</w:t>
+      </w:r>
+      <w:r>
+        <w:rPr>
+          <w:szCs w:val="24"/>
+        </w:rPr>
+        <w:t xml:space="preserve"> are limited to a </w:t>
+      </w:r>
+      <w:r>
+        <w:rPr>
           <w:i/>
           <w:iCs/>
-          <w:color w:val="000000"/>
-        </w:rPr>
-        <w:t>Team Formation</w:t>
-      </w:r>
-      <w:r>
-        <w:rPr>
-          <w:rFonts w:cs="Arial"/>
+          <w:szCs w:val="24"/>
+        </w:rPr>
+        <w:t>maximum of 5 members</w:t>
+      </w:r>
+      <w:r>
+        <w:rPr>
+          <w:szCs w:val="24"/>
+        </w:rPr>
+        <w:t xml:space="preserve">. Any issues with team formation or dynamics should be brought to the attention of the Instructors team early and ASAP. </w:t>
+      </w:r>
+    </w:p>
+    <w:p>
+      <w:pPr>
+        <w:rPr>
+          <w:szCs w:val="24"/>
+        </w:rPr>
+      </w:pPr>
+      <w:r>
+        <w:rPr>
+          <w:szCs w:val="24"/>
+        </w:rPr>
+        <w:t>Process. This is outlined in the steps below:</w:t>
+      </w:r>
+    </w:p>
+    <w:p>
+      <w:pPr>
+        <w:rPr>
+          <w:b/>
+          <w:bCs/>
+          <w:szCs w:val="24"/>
+        </w:rPr>
+      </w:pPr>
+      <w:r>
+        <w:rPr>
+          <w:szCs w:val="24"/>
+        </w:rPr>
+        <w:t>1) Instructors team - posts available projects to Piazza</w:t>
+      </w:r>
+      <w:r>
+        <w:rPr>
+          <w:szCs w:val="24"/>
+        </w:rPr>
+        <w:br/>
+        <w:t>2) Students - post reply to the project with which they would like to work; students are welcome to suggest their own ideas for projects.</w:t>
+      </w:r>
+      <w:r>
+        <w:rPr>
+          <w:szCs w:val="24"/>
+        </w:rPr>
+        <w:br/>
+        <w:t xml:space="preserve">3) Project member – submits </w:t>
+      </w:r>
+      <w:r>
+        <w:rPr>
           <w:i/>
           <w:iCs/>
-          <w:color w:val="000000"/>
-        </w:rPr>
-        <w:t xml:space="preserve"> </w:t>
-      </w:r>
-    </w:p>
-    <w:p>
-      <w:pPr>
-        <w:rPr>
-          <w:szCs w:val="24"/>
-        </w:rPr>
-      </w:pPr>
-      <w:r>
-        <w:rPr>
-          <w:szCs w:val="24"/>
-        </w:rPr>
-        <w:lastRenderedPageBreak/>
-        <w:t xml:space="preserve">Guidelines. Although you may be a “team of one”, we recommend working </w:t>
-      </w:r>
-      <w:r>
-        <w:rPr>
-          <w:szCs w:val="24"/>
-        </w:rPr>
-        <w:t>in a team with at least one other person. This allows you to</w:t>
-      </w:r>
-      <w:r>
-        <w:rPr>
-          <w:szCs w:val="24"/>
-        </w:rPr>
-        <w:t xml:space="preserve"> leverage diverse backgrounds and talent</w:t>
-      </w:r>
-      <w:r>
-        <w:rPr>
-          <w:szCs w:val="24"/>
-        </w:rPr>
-        <w:t>, thereby facilitating learning</w:t>
-      </w:r>
-      <w:r>
-        <w:rPr>
-          <w:szCs w:val="24"/>
-        </w:rPr>
-        <w:t>. Team</w:t>
-      </w:r>
-      <w:r>
-        <w:rPr>
-          <w:szCs w:val="24"/>
-        </w:rPr>
-        <w:t xml:space="preserve"> are limited to a </w:t>
-      </w:r>
-      <w:r>
-        <w:rPr>
-          <w:i/>
-          <w:iCs/>
-          <w:szCs w:val="24"/>
-        </w:rPr>
-        <w:t>maximum of 5 members</w:t>
-      </w:r>
-      <w:r>
-        <w:rPr>
-          <w:szCs w:val="24"/>
-        </w:rPr>
-        <w:t xml:space="preserve">. Any issues with team formation or dynamics should be brought to the attention of the Instructors team early and ASAP. </w:t>
-      </w:r>
-    </w:p>
-    <w:p>
-      <w:pPr>
-        <w:rPr>
-          <w:szCs w:val="24"/>
-        </w:rPr>
-      </w:pPr>
-      <w:r>
-        <w:rPr>
-          <w:szCs w:val="24"/>
-        </w:rPr>
-        <w:t>Process. This is outlined in the steps below:</w:t>
-      </w:r>
-    </w:p>
-    <w:p>
-      <w:pPr>
+          <w:szCs w:val="24"/>
+        </w:rPr>
+        <w:t>Team Formation Assignment</w:t>
+      </w:r>
+      <w:r>
+        <w:rPr>
+          <w:szCs w:val="24"/>
+        </w:rPr>
+        <w:t xml:space="preserve"> to Canvas. NOTE: If you achieve the maximum number of students (5) allowed on a team, please post the word </w:t>
+      </w:r>
+      <w:r>
         <w:rPr>
           <w:b/>
           <w:bCs/>
           <w:szCs w:val="24"/>
         </w:rPr>
-      </w:pPr>
-      <w:r>
-        <w:rPr>
-          <w:szCs w:val="24"/>
-        </w:rPr>
-        <w:t>1) Instructors team - posts available projects to Piazza</w:t>
-      </w:r>
-      <w:r>
-        <w:rPr>
-          <w:szCs w:val="24"/>
-        </w:rPr>
-        <w:br/>
-        <w:t>2) Students - post reply to the project with which they would like to work; students are welcome to suggest their own ideas for projects.</w:t>
-      </w:r>
-      <w:r>
-        <w:rPr>
-          <w:szCs w:val="24"/>
-        </w:rPr>
-        <w:br/>
-        <w:t xml:space="preserve">3) Project member – submits </w:t>
-      </w:r>
-      <w:r>
-        <w:rPr>
-          <w:i/>
-          <w:iCs/>
-          <w:szCs w:val="24"/>
-        </w:rPr>
-        <w:t>Team Formation Assignment</w:t>
-      </w:r>
-      <w:r>
-        <w:rPr>
-          <w:szCs w:val="24"/>
-        </w:rPr>
-        <w:t xml:space="preserve"> to Canvas. NOTE: If you achieve the maximum number of students (5) allowed on a team, please post the word </w:t>
+        <w:t>Closed</w:t>
+      </w:r>
+      <w:r>
+        <w:rPr>
+          <w:szCs w:val="24"/>
+        </w:rPr>
+        <w:t xml:space="preserve"> in bold font, at the top of the Piazza Project Thread</w:t>
       </w:r>
       <w:r>
         <w:rPr>
@@ -2706,20 +2683,6 @@
           <w:bCs/>
           <w:szCs w:val="24"/>
         </w:rPr>
-        <w:t>Closed</w:t>
-      </w:r>
-      <w:r>
-        <w:rPr>
-          <w:szCs w:val="24"/>
-        </w:rPr>
-        <w:t xml:space="preserve"> in bold font, at the top of the Piazza Project Thread</w:t>
-      </w:r>
-      <w:r>
-        <w:rPr>
-          <w:b/>
-          <w:bCs/>
-          <w:szCs w:val="24"/>
-        </w:rPr>
         <w:t>.</w:t>
       </w:r>
     </w:p>
@@ -2780,616 +2743,50 @@
           <w:color w:val="C45911" w:themeColor="accent2" w:themeShade="BF"/>
           <w:szCs w:val="24"/>
         </w:rPr>
-        <w:t xml:space="preserve"> Some form of this may end up being the TA grading rubric for this particular assignment. </w:t>
+        <w:t xml:space="preserve"> </w:t>
       </w:r>
       <w:r>
         <w:rPr>
           <w:color w:val="C45911" w:themeColor="accent2" w:themeShade="BF"/>
           <w:szCs w:val="24"/>
         </w:rPr>
+        <w:t xml:space="preserve">Perhaps some form of this could be </w:t>
+      </w:r>
+      <w:r>
+        <w:rPr>
+          <w:color w:val="C45911" w:themeColor="accent2" w:themeShade="BF"/>
+          <w:szCs w:val="24"/>
+        </w:rPr>
+        <w:t>the TA grading rubric for this particular assignment</w:t>
+      </w:r>
+      <w:r>
+        <w:rPr>
+          <w:color w:val="C45911" w:themeColor="accent2" w:themeShade="BF"/>
+          <w:szCs w:val="24"/>
+        </w:rPr>
+        <w:t>?</w:t>
+      </w:r>
+      <w:r>
+        <w:rPr>
+          <w:color w:val="C45911" w:themeColor="accent2" w:themeShade="BF"/>
+          <w:szCs w:val="24"/>
+        </w:rPr>
         <w:t>)</w:t>
       </w:r>
     </w:p>
     <w:p>
       <w:pPr>
         <w:rPr>
-          <w:szCs w:val="24"/>
-        </w:rPr>
-      </w:pPr>
-      <w:r>
-        <w:rPr>
-          <w:szCs w:val="24"/>
-        </w:rPr>
-        <w:t>Team Formation</w:t>
-      </w:r>
-      <w:r>
-        <w:rPr>
-          <w:szCs w:val="24"/>
-        </w:rPr>
-        <w:t xml:space="preserve"> </w:t>
-      </w:r>
-      <w:r>
-        <w:rPr>
-          <w:szCs w:val="24"/>
-        </w:rPr>
-        <w:t>Ass</w:t>
-      </w:r>
-      <w:r>
-        <w:rPr>
-          <w:szCs w:val="24"/>
-        </w:rPr>
-        <w:t xml:space="preserve">ignment </w:t>
-      </w:r>
-      <w:r>
-        <w:rPr>
-          <w:szCs w:val="24"/>
-        </w:rPr>
-        <w:t>R</w:t>
-      </w:r>
-      <w:r>
-        <w:rPr>
-          <w:szCs w:val="24"/>
-        </w:rPr>
-        <w:t>ubric:</w:t>
-      </w:r>
-    </w:p>
-    <w:tbl>
-      <w:tblPr>
-        <w:tblStyle w:val="TableGrid"/>
-        <w:tblW w:w="0" w:type="auto"/>
-        <w:tblLook w:val="04A0" w:firstRow="1" w:lastRow="0" w:firstColumn="1" w:lastColumn="0" w:noHBand="0" w:noVBand="1"/>
-      </w:tblPr>
-      <w:tblGrid>
-        <w:gridCol w:w="4225"/>
-        <w:gridCol w:w="2008"/>
-      </w:tblGrid>
-      <w:tr>
-        <w:tc>
-          <w:tcPr>
-            <w:tcW w:w="4225" w:type="dxa"/>
-          </w:tcPr>
-          <w:p>
-            <w:pPr>
-              <w:rPr>
-                <w:b/>
-                <w:bCs/>
-                <w:szCs w:val="24"/>
-              </w:rPr>
-            </w:pPr>
-            <w:r>
-              <w:rPr>
-                <w:b/>
-                <w:bCs/>
-                <w:szCs w:val="24"/>
-              </w:rPr>
-              <w:t>Category</w:t>
-            </w:r>
-          </w:p>
-          <w:p>
-            <w:pPr>
-              <w:rPr>
-                <w:szCs w:val="24"/>
-              </w:rPr>
-            </w:pPr>
-          </w:p>
-        </w:tc>
-        <w:tc>
-          <w:tcPr>
-            <w:tcW w:w="2008" w:type="dxa"/>
-          </w:tcPr>
-          <w:p>
-            <w:pPr>
-              <w:rPr>
-                <w:b/>
-                <w:bCs/>
-                <w:szCs w:val="24"/>
-              </w:rPr>
-            </w:pPr>
-            <w:r>
-              <w:rPr>
-                <w:b/>
-                <w:bCs/>
-                <w:szCs w:val="24"/>
-              </w:rPr>
-              <w:t>Points</w:t>
-            </w:r>
-          </w:p>
-        </w:tc>
-      </w:tr>
-      <w:tr>
-        <w:trPr>
-          <w:trHeight w:val="413"/>
-        </w:trPr>
-        <w:tc>
-          <w:tcPr>
-            <w:tcW w:w="4225" w:type="dxa"/>
-          </w:tcPr>
-          <w:p>
-            <w:pPr>
-              <w:rPr>
-                <w:szCs w:val="24"/>
-              </w:rPr>
-            </w:pPr>
-            <w:r>
-              <w:rPr>
-                <w:szCs w:val="24"/>
-              </w:rPr>
-              <w:t>Team name</w:t>
-            </w:r>
-          </w:p>
-        </w:tc>
-        <w:tc>
-          <w:tcPr>
-            <w:tcW w:w="2008" w:type="dxa"/>
-          </w:tcPr>
-          <w:p>
-            <w:pPr>
-              <w:rPr>
-                <w:szCs w:val="24"/>
-              </w:rPr>
-            </w:pPr>
-            <w:r>
-              <w:rPr>
-                <w:szCs w:val="24"/>
-              </w:rPr>
-              <w:t>15</w:t>
-            </w:r>
-          </w:p>
-        </w:tc>
-      </w:tr>
-      <w:tr>
-        <w:trPr>
-          <w:trHeight w:val="449"/>
-        </w:trPr>
-        <w:tc>
-          <w:tcPr>
-            <w:tcW w:w="4225" w:type="dxa"/>
-          </w:tcPr>
-          <w:p>
-            <w:pPr>
-              <w:rPr>
-                <w:i/>
-                <w:iCs/>
-                <w:szCs w:val="24"/>
-              </w:rPr>
-            </w:pPr>
-            <w:r>
-              <w:rPr>
-                <w:szCs w:val="24"/>
-              </w:rPr>
-              <w:t>Project</w:t>
-            </w:r>
-            <w:r>
-              <w:rPr>
-                <w:szCs w:val="24"/>
-              </w:rPr>
-              <w:t xml:space="preserve"> lead</w:t>
-            </w:r>
-            <w:r>
-              <w:rPr>
-                <w:szCs w:val="24"/>
-              </w:rPr>
-              <w:t>’s name</w:t>
-            </w:r>
-          </w:p>
-        </w:tc>
-        <w:tc>
-          <w:tcPr>
-            <w:tcW w:w="2008" w:type="dxa"/>
-          </w:tcPr>
-          <w:p>
-            <w:pPr>
-              <w:rPr>
-                <w:szCs w:val="24"/>
-              </w:rPr>
-            </w:pPr>
-            <w:r>
-              <w:rPr>
-                <w:szCs w:val="24"/>
-              </w:rPr>
-              <w:t>15</w:t>
-            </w:r>
-          </w:p>
-        </w:tc>
-      </w:tr>
-      <w:tr>
-        <w:trPr>
-          <w:trHeight w:val="431"/>
-        </w:trPr>
-        <w:tc>
-          <w:tcPr>
-            <w:tcW w:w="4225" w:type="dxa"/>
-          </w:tcPr>
-          <w:p>
-            <w:pPr>
-              <w:rPr>
-                <w:szCs w:val="24"/>
-              </w:rPr>
-            </w:pPr>
-            <w:r>
-              <w:rPr>
-                <w:szCs w:val="24"/>
-              </w:rPr>
-              <w:t>Team members’ names</w:t>
-            </w:r>
-          </w:p>
-        </w:tc>
-        <w:tc>
-          <w:tcPr>
-            <w:tcW w:w="2008" w:type="dxa"/>
-          </w:tcPr>
-          <w:p>
-            <w:pPr>
-              <w:rPr>
-                <w:szCs w:val="24"/>
-              </w:rPr>
-            </w:pPr>
-            <w:r>
-              <w:rPr>
-                <w:szCs w:val="24"/>
-              </w:rPr>
-              <w:t>15</w:t>
-            </w:r>
-          </w:p>
-        </w:tc>
-      </w:tr>
-      <w:tr>
-        <w:trPr>
-          <w:trHeight w:val="440"/>
-        </w:trPr>
-        <w:tc>
-          <w:tcPr>
-            <w:tcW w:w="4225" w:type="dxa"/>
-          </w:tcPr>
-          <w:p>
-            <w:pPr>
-              <w:rPr>
-                <w:i/>
-                <w:iCs/>
-                <w:szCs w:val="24"/>
-              </w:rPr>
-            </w:pPr>
-            <w:r>
-              <w:rPr>
-                <w:szCs w:val="24"/>
-              </w:rPr>
-              <w:t>Each team member’s assigned duties</w:t>
-            </w:r>
-          </w:p>
-        </w:tc>
-        <w:tc>
-          <w:tcPr>
-            <w:tcW w:w="2008" w:type="dxa"/>
-          </w:tcPr>
-          <w:p>
-            <w:pPr>
-              <w:rPr>
-                <w:szCs w:val="24"/>
-              </w:rPr>
-            </w:pPr>
-            <w:r>
-              <w:rPr>
-                <w:szCs w:val="24"/>
-              </w:rPr>
-              <w:t>10</w:t>
-            </w:r>
-          </w:p>
-        </w:tc>
-      </w:tr>
-      <w:tr>
-        <w:trPr>
-          <w:trHeight w:val="719"/>
-        </w:trPr>
-        <w:tc>
-          <w:tcPr>
-            <w:tcW w:w="4225" w:type="dxa"/>
-          </w:tcPr>
-          <w:p>
-            <w:pPr>
-              <w:rPr>
-                <w:i/>
-                <w:iCs/>
-                <w:szCs w:val="24"/>
-              </w:rPr>
-            </w:pPr>
-            <w:r>
-              <w:rPr>
-                <w:szCs w:val="24"/>
-              </w:rPr>
-              <w:t>Description of the p</w:t>
-            </w:r>
-            <w:r>
-              <w:rPr>
-                <w:szCs w:val="24"/>
-              </w:rPr>
-              <w:t>roblem you hope to solve</w:t>
-            </w:r>
-          </w:p>
-        </w:tc>
-        <w:tc>
-          <w:tcPr>
-            <w:tcW w:w="2008" w:type="dxa"/>
-          </w:tcPr>
-          <w:p>
-            <w:pPr>
-              <w:rPr>
-                <w:szCs w:val="24"/>
-              </w:rPr>
-            </w:pPr>
-            <w:r>
-              <w:rPr>
-                <w:szCs w:val="24"/>
-              </w:rPr>
-              <w:t>10</w:t>
-            </w:r>
-          </w:p>
-        </w:tc>
-      </w:tr>
-      <w:tr>
-        <w:tc>
-          <w:tcPr>
-            <w:tcW w:w="4225" w:type="dxa"/>
-          </w:tcPr>
-          <w:p>
-            <w:pPr>
-              <w:rPr>
-                <w:i/>
-                <w:iCs/>
-                <w:szCs w:val="24"/>
-              </w:rPr>
-            </w:pPr>
-            <w:r>
-              <w:rPr>
-                <w:szCs w:val="24"/>
-              </w:rPr>
-              <w:t>How you plan to mitigate the problem</w:t>
-            </w:r>
-          </w:p>
-          <w:p>
-            <w:pPr>
-              <w:rPr>
-                <w:szCs w:val="24"/>
-              </w:rPr>
-            </w:pPr>
-          </w:p>
-        </w:tc>
-        <w:tc>
-          <w:tcPr>
-            <w:tcW w:w="2008" w:type="dxa"/>
-          </w:tcPr>
-          <w:p>
-            <w:pPr>
-              <w:rPr>
-                <w:szCs w:val="24"/>
-              </w:rPr>
-            </w:pPr>
-            <w:r>
-              <w:rPr>
-                <w:szCs w:val="24"/>
-              </w:rPr>
-              <w:t>10</w:t>
-            </w:r>
-          </w:p>
-        </w:tc>
-      </w:tr>
-      <w:tr>
-        <w:tc>
-          <w:tcPr>
-            <w:tcW w:w="4225" w:type="dxa"/>
-          </w:tcPr>
-          <w:p>
-            <w:pPr>
-              <w:rPr>
-                <w:i/>
-                <w:iCs/>
-                <w:szCs w:val="24"/>
-              </w:rPr>
-            </w:pPr>
-            <w:r>
-              <w:rPr>
-                <w:szCs w:val="24"/>
-              </w:rPr>
-              <w:t>Challenges you anticipate</w:t>
-            </w:r>
-          </w:p>
-          <w:p>
-            <w:pPr>
-              <w:rPr>
-                <w:szCs w:val="24"/>
-              </w:rPr>
-            </w:pPr>
-          </w:p>
-        </w:tc>
-        <w:tc>
-          <w:tcPr>
-            <w:tcW w:w="2008" w:type="dxa"/>
-          </w:tcPr>
-          <w:p>
-            <w:pPr>
-              <w:rPr>
-                <w:szCs w:val="24"/>
-              </w:rPr>
-            </w:pPr>
-            <w:r>
-              <w:rPr>
-                <w:szCs w:val="24"/>
-              </w:rPr>
-              <w:t>10</w:t>
-            </w:r>
-          </w:p>
-        </w:tc>
-      </w:tr>
-      <w:tr>
-        <w:tc>
-          <w:tcPr>
-            <w:tcW w:w="4225" w:type="dxa"/>
-          </w:tcPr>
-          <w:p>
-            <w:pPr>
-              <w:rPr>
-                <w:i/>
-                <w:iCs/>
-                <w:szCs w:val="24"/>
-              </w:rPr>
-            </w:pPr>
-            <w:r>
-              <w:rPr>
-                <w:szCs w:val="24"/>
-              </w:rPr>
-              <w:t>Achievements, if any, so far</w:t>
-            </w:r>
-          </w:p>
-          <w:p>
-            <w:pPr>
-              <w:rPr>
-                <w:szCs w:val="24"/>
-              </w:rPr>
-            </w:pPr>
-          </w:p>
-        </w:tc>
-        <w:tc>
-          <w:tcPr>
-            <w:tcW w:w="2008" w:type="dxa"/>
-          </w:tcPr>
-          <w:p>
-            <w:pPr>
-              <w:rPr>
-                <w:szCs w:val="24"/>
-              </w:rPr>
-            </w:pPr>
-            <w:r>
-              <w:rPr>
-                <w:szCs w:val="24"/>
-              </w:rPr>
-              <w:t>5</w:t>
-            </w:r>
-          </w:p>
-        </w:tc>
-      </w:tr>
-      <w:tr>
-        <w:tc>
-          <w:tcPr>
-            <w:tcW w:w="4225" w:type="dxa"/>
-          </w:tcPr>
-          <w:p>
-            <w:pPr>
-              <w:rPr>
-                <w:i/>
-                <w:iCs/>
-                <w:szCs w:val="24"/>
-              </w:rPr>
-            </w:pPr>
-            <w:r>
-              <w:rPr>
-                <w:szCs w:val="24"/>
-              </w:rPr>
-              <w:t>Milepost</w:t>
-            </w:r>
-            <w:r>
-              <w:rPr>
-                <w:szCs w:val="24"/>
-              </w:rPr>
-              <w:t>s and goals</w:t>
-            </w:r>
-          </w:p>
-          <w:p>
-            <w:pPr>
-              <w:rPr>
-                <w:szCs w:val="24"/>
-              </w:rPr>
-            </w:pPr>
-          </w:p>
-        </w:tc>
-        <w:tc>
-          <w:tcPr>
-            <w:tcW w:w="2008" w:type="dxa"/>
-          </w:tcPr>
-          <w:p>
-            <w:pPr>
-              <w:rPr>
-                <w:szCs w:val="24"/>
-              </w:rPr>
-            </w:pPr>
-            <w:r>
-              <w:rPr>
-                <w:szCs w:val="24"/>
-              </w:rPr>
-              <w:t>10</w:t>
-            </w:r>
-          </w:p>
-        </w:tc>
-      </w:tr>
-      <w:tr>
-        <w:trPr>
-          <w:trHeight w:val="449"/>
-        </w:trPr>
-        <w:tc>
-          <w:tcPr>
-            <w:tcW w:w="4225" w:type="dxa"/>
-          </w:tcPr>
-          <w:p>
-            <w:pPr>
-              <w:rPr>
-                <w:b/>
-                <w:bCs/>
-                <w:szCs w:val="24"/>
-              </w:rPr>
-            </w:pPr>
-            <w:r>
-              <w:rPr>
-                <w:b/>
-                <w:bCs/>
-                <w:szCs w:val="24"/>
-              </w:rPr>
-              <w:t>Total</w:t>
-            </w:r>
-          </w:p>
-        </w:tc>
-        <w:tc>
-          <w:tcPr>
-            <w:tcW w:w="2008" w:type="dxa"/>
-          </w:tcPr>
-          <w:p>
-            <w:pPr>
-              <w:rPr>
-                <w:szCs w:val="24"/>
-              </w:rPr>
-            </w:pPr>
-            <w:r>
-              <w:rPr>
-                <w:szCs w:val="24"/>
-              </w:rPr>
-              <w:t>100</w:t>
-            </w:r>
-          </w:p>
-        </w:tc>
-      </w:tr>
-    </w:tbl>
-    <w:p>
-      <w:pPr>
-        <w:rPr>
-          <w:rFonts w:cs="Arial"/>
-          <w:color w:val="000000"/>
-        </w:rPr>
-      </w:pPr>
-    </w:p>
-    <w:p>
-      <w:pPr>
-        <w:rPr>
-          <w:rFonts w:cs="Arial"/>
-          <w:i/>
-          <w:iCs/>
-          <w:color w:val="000000"/>
-        </w:rPr>
-      </w:pPr>
-      <w:r>
-        <w:rPr>
-          <w:rFonts w:cs="Arial"/>
-          <w:i/>
-          <w:iCs/>
-          <w:color w:val="000000"/>
-        </w:rPr>
-        <w:t>Team Goals &amp; Deliverable</w:t>
+          <w:rFonts w:cs="Arial"/>
+          <w:color w:val="000000"/>
+        </w:rPr>
+      </w:pPr>
+      <w:r>
+        <w:rPr>
+          <w:rFonts w:cs="Arial"/>
+          <w:color w:val="000000"/>
+        </w:rPr>
+        <w:t>Technical requirements:</w:t>
       </w:r>
     </w:p>
     <w:p>
@@ -3397,7 +2794,7 @@
         <w:pStyle w:val="ListParagraph"/>
         <w:numPr>
           <w:ilvl w:val="0"/>
-          <w:numId w:val="20"/>
+          <w:numId w:val="16"/>
         </w:numPr>
         <w:rPr>
           <w:rFonts w:cs="Arial"/>
@@ -3409,36 +2806,7 @@
           <w:rFonts w:cs="Arial"/>
           <w:color w:val="000000"/>
         </w:rPr>
-        <w:lastRenderedPageBreak/>
-        <w:t>Description of goals and anticipated deliverable</w:t>
-      </w:r>
-    </w:p>
-    <w:p>
-      <w:pPr>
-        <w:rPr>
-          <w:rFonts w:cs="Arial"/>
-          <w:i/>
-          <w:iCs/>
-          <w:color w:val="000000"/>
-        </w:rPr>
-      </w:pPr>
-      <w:r>
-        <w:rPr>
-          <w:rFonts w:cs="Arial"/>
-          <w:i/>
-          <w:iCs/>
-          <w:color w:val="000000"/>
-        </w:rPr>
-        <w:t>Present to T</w:t>
-      </w:r>
-      <w:r>
-        <w:rPr>
-          <w:rFonts w:cs="Arial"/>
-          <w:i/>
-          <w:iCs/>
-          <w:color w:val="000000"/>
-        </w:rPr>
-        <w:t>A</w:t>
+        <w:t>One PDF document</w:t>
       </w:r>
     </w:p>
     <w:p>
@@ -3446,7 +2814,7 @@
         <w:pStyle w:val="ListParagraph"/>
         <w:numPr>
           <w:ilvl w:val="0"/>
-          <w:numId w:val="20"/>
+          <w:numId w:val="16"/>
         </w:numPr>
         <w:rPr>
           <w:rFonts w:cs="Arial"/>
@@ -3458,26 +2826,57 @@
           <w:rFonts w:cs="Arial"/>
           <w:color w:val="000000"/>
         </w:rPr>
-        <w:t>Team presents its proposed project to a TA (via appointment?)</w:t>
-      </w:r>
-    </w:p>
-    <w:p>
-      <w:pPr>
-        <w:rPr>
-          <w:rFonts w:cs="Arial"/>
-          <w:i/>
-          <w:iCs/>
-          <w:color w:val="000000"/>
-        </w:rPr>
-      </w:pPr>
-      <w:r>
-        <w:rPr>
-          <w:rFonts w:cs="Arial"/>
-          <w:i/>
-          <w:iCs/>
-          <w:color w:val="000000"/>
-        </w:rPr>
-        <w:t>Team Web Page</w:t>
+        <w:t>Single-spaced 1-2 pp total (including references, appendices, etc.)</w:t>
+      </w:r>
+    </w:p>
+    <w:p>
+      <w:pPr>
+        <w:rPr>
+          <w:rFonts w:cs="Arial"/>
+          <w:color w:val="000000"/>
+        </w:rPr>
+      </w:pPr>
+      <w:r>
+        <w:rPr>
+          <w:rFonts w:cs="Arial"/>
+          <w:color w:val="000000"/>
+        </w:rPr>
+        <w:t>Content requirements</w:t>
+      </w:r>
+      <w:r>
+        <w:rPr>
+          <w:rFonts w:cs="Arial"/>
+          <w:color w:val="000000"/>
+        </w:rPr>
+        <w:t>/points (</w:t>
+      </w:r>
+      <w:r>
+        <w:rPr>
+          <w:rFonts w:cs="Arial"/>
+          <w:color w:val="000000"/>
+        </w:rPr>
+        <w:t>1</w:t>
+      </w:r>
+      <w:r>
+        <w:rPr>
+          <w:rFonts w:cs="Arial"/>
+          <w:color w:val="000000"/>
+        </w:rPr>
+        <w:t>00</w:t>
+      </w:r>
+      <w:r>
+        <w:rPr>
+          <w:rFonts w:cs="Arial"/>
+          <w:color w:val="000000"/>
+        </w:rPr>
+        <w:t xml:space="preserve"> total</w:t>
+      </w:r>
+      <w:r>
+        <w:rPr>
+          <w:rFonts w:cs="Arial"/>
+          <w:color w:val="000000"/>
+        </w:rPr>
+        <w:t>):</w:t>
       </w:r>
     </w:p>
     <w:p>
@@ -3485,7 +2884,7 @@
         <w:pStyle w:val="ListParagraph"/>
         <w:numPr>
           <w:ilvl w:val="0"/>
-          <w:numId w:val="20"/>
+          <w:numId w:val="15"/>
         </w:numPr>
         <w:rPr>
           <w:rFonts w:cs="Arial"/>
@@ -3497,26 +2896,28 @@
           <w:rFonts w:cs="Arial"/>
           <w:color w:val="000000"/>
         </w:rPr>
-        <w:t>Team’s web page/site is submitted</w:t>
-      </w:r>
-    </w:p>
-    <w:p>
-      <w:pPr>
-        <w:rPr>
-          <w:rFonts w:cs="Arial"/>
-          <w:i/>
-          <w:iCs/>
-          <w:color w:val="000000"/>
-        </w:rPr>
-      </w:pPr>
-      <w:r>
-        <w:rPr>
-          <w:rFonts w:cs="Arial"/>
-          <w:i/>
-          <w:iCs/>
-          <w:color w:val="000000"/>
-        </w:rPr>
-        <w:t>Initial Evaluations (with partner organizations)</w:t>
+        <w:t>Team name</w:t>
+      </w:r>
+      <w:r>
+        <w:rPr>
+          <w:rFonts w:cs="Arial"/>
+          <w:color w:val="000000"/>
+        </w:rPr>
+        <w:t xml:space="preserve"> (</w:t>
+      </w:r>
+      <w:r>
+        <w:rPr>
+          <w:rFonts w:cs="Arial"/>
+          <w:color w:val="000000"/>
+        </w:rPr>
+        <w:t>15</w:t>
+      </w:r>
+      <w:r>
+        <w:rPr>
+          <w:rFonts w:cs="Arial"/>
+          <w:color w:val="000000"/>
+        </w:rPr>
+        <w:t>)</w:t>
       </w:r>
     </w:p>
     <w:p>
@@ -3524,7 +2925,7 @@
         <w:pStyle w:val="ListParagraph"/>
         <w:numPr>
           <w:ilvl w:val="0"/>
-          <w:numId w:val="20"/>
+          <w:numId w:val="15"/>
         </w:numPr>
         <w:rPr>
           <w:rFonts w:cs="Arial"/>
@@ -3533,29 +2934,42 @@
       </w:pPr>
       <w:r>
         <w:rPr>
-          <w:rFonts w:cs="Arial"/>
-          <w:color w:val="000000"/>
-        </w:rPr>
-        <w:t>Preliminary assessment of project work at the “halfway point”</w:t>
-      </w:r>
-    </w:p>
-    <w:p>
-      <w:pPr>
-        <w:rPr>
-          <w:rFonts w:cs="Arial"/>
-          <w:i/>
-          <w:iCs/>
-          <w:color w:val="000000"/>
-        </w:rPr>
-      </w:pPr>
-      <w:r>
-        <w:rPr>
-          <w:rFonts w:cs="Arial"/>
-          <w:i/>
-          <w:iCs/>
-          <w:color w:val="000000"/>
-        </w:rPr>
-        <w:t>Demo (present to TA)</w:t>
+          <w:szCs w:val="24"/>
+        </w:rPr>
+        <w:t>Project</w:t>
+      </w:r>
+      <w:r>
+        <w:rPr>
+          <w:szCs w:val="24"/>
+        </w:rPr>
+        <w:t xml:space="preserve"> lead</w:t>
+      </w:r>
+      <w:r>
+        <w:rPr>
+          <w:szCs w:val="24"/>
+        </w:rPr>
+        <w:t>’s name</w:t>
+      </w:r>
+      <w:r>
+        <w:rPr>
+          <w:rFonts w:cs="Arial"/>
+          <w:color w:val="000000"/>
+        </w:rPr>
+        <w:t xml:space="preserve"> (</w:t>
+      </w:r>
+      <w:r>
+        <w:rPr>
+          <w:rFonts w:cs="Arial"/>
+          <w:color w:val="000000"/>
+        </w:rPr>
+        <w:t>1</w:t>
+      </w:r>
+      <w:r>
+        <w:rPr>
+          <w:rFonts w:cs="Arial"/>
+          <w:color w:val="000000"/>
+        </w:rPr>
+        <w:t>5)</w:t>
       </w:r>
     </w:p>
     <w:p>
@@ -3563,7 +2977,7 @@
         <w:pStyle w:val="ListParagraph"/>
         <w:numPr>
           <w:ilvl w:val="0"/>
-          <w:numId w:val="20"/>
+          <w:numId w:val="15"/>
         </w:numPr>
         <w:rPr>
           <w:rFonts w:cs="Arial"/>
@@ -3575,112 +2989,647 @@
           <w:rFonts w:cs="Arial"/>
           <w:color w:val="000000"/>
         </w:rPr>
-        <w:t>Project in its final form is demonstrated to a TA</w:t>
-      </w:r>
-      <w:r>
-        <w:rPr>
-          <w:rFonts w:cs="Arial"/>
-          <w:color w:val="000000"/>
-        </w:rPr>
-        <w:t xml:space="preserve"> before client sees it</w:t>
-      </w:r>
-    </w:p>
-    <w:p>
-      <w:pPr>
+        <w:t>Team members’ names</w:t>
+      </w:r>
+      <w:r>
+        <w:rPr>
+          <w:rFonts w:cs="Arial"/>
+          <w:color w:val="000000"/>
+        </w:rPr>
+        <w:t xml:space="preserve"> (</w:t>
+      </w:r>
+      <w:r>
+        <w:rPr>
+          <w:rFonts w:cs="Arial"/>
+          <w:color w:val="000000"/>
+        </w:rPr>
+        <w:t>15</w:t>
+      </w:r>
+      <w:r>
+        <w:rPr>
+          <w:rFonts w:cs="Arial"/>
+          <w:color w:val="000000"/>
+        </w:rPr>
+        <w:t>)</w:t>
+      </w:r>
+    </w:p>
+    <w:p>
+      <w:pPr>
+        <w:pStyle w:val="ListParagraph"/>
+        <w:numPr>
+          <w:ilvl w:val="0"/>
+          <w:numId w:val="15"/>
+        </w:numPr>
+        <w:rPr>
+          <w:rFonts w:cs="Arial"/>
+          <w:color w:val="000000"/>
+        </w:rPr>
+      </w:pPr>
+      <w:r>
+        <w:rPr>
+          <w:rFonts w:cs="Arial"/>
+          <w:color w:val="000000"/>
+        </w:rPr>
+        <w:t>Each team member’s assigned duties</w:t>
+      </w:r>
+      <w:r>
+        <w:rPr>
+          <w:rFonts w:cs="Arial"/>
+          <w:color w:val="000000"/>
+        </w:rPr>
+        <w:t xml:space="preserve"> (</w:t>
+      </w:r>
+      <w:r>
+        <w:rPr>
+          <w:rFonts w:cs="Arial"/>
+          <w:color w:val="000000"/>
+        </w:rPr>
+        <w:t>10</w:t>
+      </w:r>
+      <w:r>
+        <w:rPr>
+          <w:rFonts w:cs="Arial"/>
+          <w:color w:val="000000"/>
+        </w:rPr>
+        <w:t>)</w:t>
+      </w:r>
+    </w:p>
+    <w:p>
+      <w:pPr>
+        <w:pStyle w:val="ListParagraph"/>
+        <w:numPr>
+          <w:ilvl w:val="0"/>
+          <w:numId w:val="15"/>
+        </w:numPr>
+        <w:rPr>
+          <w:rFonts w:cs="Arial"/>
+          <w:color w:val="000000"/>
+        </w:rPr>
+      </w:pPr>
+      <w:r>
+        <w:rPr>
+          <w:rFonts w:cs="Arial"/>
+          <w:color w:val="000000"/>
+        </w:rPr>
+        <w:t>Description of the problem you hope to solve (</w:t>
+      </w:r>
+      <w:r>
+        <w:rPr>
+          <w:rFonts w:cs="Arial"/>
+          <w:color w:val="000000"/>
+        </w:rPr>
+        <w:t>10</w:t>
+      </w:r>
+      <w:r>
+        <w:rPr>
+          <w:rFonts w:cs="Arial"/>
+          <w:color w:val="000000"/>
+        </w:rPr>
+        <w:t>)</w:t>
+      </w:r>
+    </w:p>
+    <w:p>
+      <w:pPr>
+        <w:pStyle w:val="ListParagraph"/>
+        <w:numPr>
+          <w:ilvl w:val="0"/>
+          <w:numId w:val="15"/>
+        </w:numPr>
+        <w:rPr>
+          <w:rFonts w:cs="Arial"/>
+          <w:color w:val="000000"/>
+        </w:rPr>
+      </w:pPr>
+      <w:r>
+        <w:rPr>
+          <w:rFonts w:cs="Arial"/>
+          <w:color w:val="000000"/>
+        </w:rPr>
+        <w:t>How you plan to mitigate the problem (10)</w:t>
+      </w:r>
+    </w:p>
+    <w:p>
+      <w:pPr>
+        <w:pStyle w:val="ListParagraph"/>
+        <w:numPr>
+          <w:ilvl w:val="0"/>
+          <w:numId w:val="15"/>
+        </w:numPr>
+        <w:rPr>
+          <w:rFonts w:cs="Arial"/>
+          <w:color w:val="000000"/>
+        </w:rPr>
+      </w:pPr>
+      <w:r>
+        <w:rPr>
+          <w:rFonts w:cs="Arial"/>
+          <w:color w:val="000000"/>
+        </w:rPr>
+        <w:t>Challenges you anticipate (10)</w:t>
+      </w:r>
+    </w:p>
+    <w:p>
+      <w:pPr>
+        <w:pStyle w:val="ListParagraph"/>
+        <w:numPr>
+          <w:ilvl w:val="0"/>
+          <w:numId w:val="15"/>
+        </w:numPr>
+        <w:rPr>
+          <w:rFonts w:cs="Arial"/>
+          <w:color w:val="000000"/>
+        </w:rPr>
+      </w:pPr>
+      <w:r>
+        <w:rPr>
+          <w:rFonts w:cs="Arial"/>
+          <w:color w:val="000000"/>
+        </w:rPr>
+        <w:t>Work done to date on the project (5)</w:t>
+      </w:r>
+    </w:p>
+    <w:p>
+      <w:pPr>
+        <w:pStyle w:val="ListParagraph"/>
+        <w:numPr>
+          <w:ilvl w:val="0"/>
+          <w:numId w:val="15"/>
+        </w:numPr>
+        <w:rPr>
+          <w:rFonts w:cs="Arial"/>
+          <w:color w:val="000000"/>
+        </w:rPr>
+      </w:pPr>
+      <w:r>
+        <w:rPr>
+          <w:rFonts w:cs="Arial"/>
+          <w:color w:val="000000"/>
+        </w:rPr>
+        <w:t>Mileposts and goals (10)</w:t>
+      </w:r>
+    </w:p>
+    <w:p>
+      <w:pPr>
+        <w:rPr>
+          <w:szCs w:val="24"/>
+        </w:rPr>
+      </w:pPr>
+    </w:p>
+    <w:p>
+      <w:bookmarkStart w:id="9" w:name="TeamGoals"/>
+      <w:bookmarkEnd w:id="9"/>
+      <w:r>
         <w:rPr>
           <w:rFonts w:cs="Arial"/>
           <w:i/>
           <w:iCs/>
           <w:color w:val="000000"/>
-        </w:rPr>
-      </w:pPr>
-      <w:r>
+          <w:u w:val="single"/>
+        </w:rPr>
+        <w:t>Team Goals &amp; Deliverable</w:t>
+      </w:r>
+      <w:r>
+        <w:t xml:space="preserve"> </w:t>
+      </w:r>
+      <w:r>
+        <w:rPr>
+          <w:szCs w:val="24"/>
+        </w:rPr>
+        <w:t>[</w:t>
+      </w:r>
+      <w:hyperlink w:anchor="_top" w:history="1">
+        <w:r>
+          <w:rPr>
+            <w:rStyle w:val="Hyperlink"/>
+            <w:szCs w:val="24"/>
+          </w:rPr>
+          <w:t>TOP</w:t>
+        </w:r>
+      </w:hyperlink>
+      <w:r>
+        <w:rPr>
+          <w:szCs w:val="24"/>
+        </w:rPr>
+        <w:t>]</w:t>
+      </w:r>
+    </w:p>
+    <w:p>
+      <w:pPr>
+        <w:rPr>
+          <w:rFonts w:cs="Arial"/>
+          <w:color w:val="000000"/>
+        </w:rPr>
+      </w:pPr>
+      <w:r>
+        <w:rPr>
+          <w:rFonts w:cs="Arial"/>
+          <w:color w:val="000000"/>
+        </w:rPr>
+        <w:t xml:space="preserve">Objectives. </w:t>
+      </w:r>
+      <w:r>
+        <w:rPr>
+          <w:rFonts w:cs="Arial"/>
+          <w:color w:val="000000"/>
+        </w:rPr>
+        <w:t>This assignment provides you an opportunity to organize both your team and a workflow. Additionally, you have an opportunity to predict the look of a deliverable. This is, of course, done in dialogue with your client.</w:t>
+      </w:r>
+    </w:p>
+    <w:p>
+      <w:pPr>
+        <w:rPr>
+          <w:rFonts w:cs="Arial"/>
+          <w:color w:val="000000"/>
+        </w:rPr>
+      </w:pPr>
+      <w:r>
+        <w:rPr>
+          <w:rFonts w:cs="Arial"/>
+          <w:color w:val="000000"/>
+        </w:rPr>
+        <w:t>Technical requirements:</w:t>
+      </w:r>
+    </w:p>
+    <w:p>
+      <w:pPr>
+        <w:pStyle w:val="ListParagraph"/>
+        <w:numPr>
+          <w:ilvl w:val="0"/>
+          <w:numId w:val="16"/>
+        </w:numPr>
+        <w:rPr>
+          <w:rFonts w:cs="Arial"/>
+          <w:color w:val="000000"/>
+        </w:rPr>
+      </w:pPr>
+      <w:r>
+        <w:rPr>
+          <w:rFonts w:cs="Arial"/>
+          <w:color w:val="000000"/>
+        </w:rPr>
+        <w:lastRenderedPageBreak/>
+        <w:t>One PDF document</w:t>
+      </w:r>
+    </w:p>
+    <w:p>
+      <w:pPr>
+        <w:pStyle w:val="ListParagraph"/>
+        <w:numPr>
+          <w:ilvl w:val="0"/>
+          <w:numId w:val="16"/>
+        </w:numPr>
+        <w:rPr>
+          <w:rFonts w:cs="Arial"/>
+          <w:color w:val="000000"/>
+        </w:rPr>
+      </w:pPr>
+      <w:r>
+        <w:rPr>
+          <w:rFonts w:cs="Arial"/>
+          <w:color w:val="000000"/>
+        </w:rPr>
+        <w:t>Single-spaced 1-2 pp total (including references, appendices, etc.)</w:t>
+      </w:r>
+    </w:p>
+    <w:p>
+      <w:pPr>
+        <w:rPr>
+          <w:rFonts w:cs="Arial"/>
+          <w:color w:val="000000"/>
+        </w:rPr>
+      </w:pPr>
+      <w:r>
+        <w:rPr>
+          <w:rFonts w:cs="Arial"/>
+          <w:color w:val="000000"/>
+        </w:rPr>
+        <w:t>Content requirements/points (100 total):</w:t>
+      </w:r>
+    </w:p>
+    <w:p>
+      <w:pPr>
+        <w:pStyle w:val="ListParagraph"/>
+        <w:numPr>
+          <w:ilvl w:val="0"/>
+          <w:numId w:val="21"/>
+        </w:numPr>
+        <w:rPr>
+          <w:rFonts w:cs="Arial"/>
+          <w:color w:val="000000"/>
+        </w:rPr>
+      </w:pPr>
+      <w:r>
+        <w:rPr>
+          <w:rFonts w:cs="Arial"/>
+          <w:color w:val="000000"/>
+        </w:rPr>
+        <w:t>Team’s goals (50)</w:t>
+      </w:r>
+    </w:p>
+    <w:p>
+      <w:pPr>
+        <w:pStyle w:val="ListParagraph"/>
+        <w:numPr>
+          <w:ilvl w:val="1"/>
+          <w:numId w:val="21"/>
+        </w:numPr>
+        <w:rPr>
+          <w:rFonts w:cs="Arial"/>
+          <w:color w:val="000000"/>
+        </w:rPr>
+      </w:pPr>
+      <w:r>
+        <w:rPr>
+          <w:rFonts w:cs="Arial"/>
+          <w:color w:val="000000"/>
+        </w:rPr>
+        <w:t>Goals are clearly stated (25)</w:t>
+      </w:r>
+    </w:p>
+    <w:p>
+      <w:pPr>
+        <w:pStyle w:val="ListParagraph"/>
+        <w:numPr>
+          <w:ilvl w:val="1"/>
+          <w:numId w:val="21"/>
+        </w:numPr>
+        <w:rPr>
+          <w:rFonts w:cs="Arial"/>
+          <w:color w:val="000000"/>
+        </w:rPr>
+      </w:pPr>
+      <w:r>
+        <w:rPr>
+          <w:rFonts w:cs="Arial"/>
+          <w:color w:val="000000"/>
+        </w:rPr>
+        <w:t>Goals are sufficiently granular (25)</w:t>
+      </w:r>
+    </w:p>
+    <w:p>
+      <w:pPr>
+        <w:pStyle w:val="ListParagraph"/>
+        <w:numPr>
+          <w:ilvl w:val="0"/>
+          <w:numId w:val="21"/>
+        </w:numPr>
+        <w:rPr>
+          <w:rFonts w:cs="Arial"/>
+          <w:color w:val="000000"/>
+        </w:rPr>
+      </w:pPr>
+      <w:r>
+        <w:rPr>
+          <w:rFonts w:cs="Arial"/>
+          <w:color w:val="000000"/>
+        </w:rPr>
+        <w:t>Deliverable (50)</w:t>
+      </w:r>
+    </w:p>
+    <w:p>
+      <w:pPr>
+        <w:pStyle w:val="ListParagraph"/>
+        <w:numPr>
+          <w:ilvl w:val="1"/>
+          <w:numId w:val="21"/>
+        </w:numPr>
+        <w:rPr>
+          <w:rFonts w:cs="Arial"/>
+          <w:color w:val="000000"/>
+        </w:rPr>
+      </w:pPr>
+      <w:r>
+        <w:rPr>
+          <w:rFonts w:cs="Arial"/>
+          <w:color w:val="000000"/>
+        </w:rPr>
+        <w:t>Deliverable is clearly described (25)</w:t>
+      </w:r>
+    </w:p>
+    <w:p>
+      <w:pPr>
+        <w:pStyle w:val="ListParagraph"/>
+        <w:numPr>
+          <w:ilvl w:val="1"/>
+          <w:numId w:val="21"/>
+        </w:numPr>
+        <w:rPr>
+          <w:rFonts w:cs="Arial"/>
+          <w:color w:val="000000"/>
+        </w:rPr>
+      </w:pPr>
+      <w:r>
+        <w:rPr>
+          <w:rFonts w:cs="Arial"/>
+          <w:color w:val="000000"/>
+        </w:rPr>
+        <w:t>Deliverable vision is bolstered with diagrams, etc. (25)</w:t>
+      </w:r>
+    </w:p>
+    <w:p>
+      <w:pPr>
         <w:rPr>
           <w:rFonts w:cs="Arial"/>
           <w:i/>
           <w:iCs/>
           <w:color w:val="000000"/>
         </w:rPr>
-        <w:t>Field Evaluation</w:t>
-      </w:r>
-    </w:p>
-    <w:p>
-      <w:pPr>
-        <w:rPr>
-          <w:szCs w:val="24"/>
-        </w:rPr>
-      </w:pPr>
-      <w:r>
-        <w:rPr>
-          <w:szCs w:val="24"/>
-        </w:rPr>
-        <w:t xml:space="preserve">This assignment involves evaluation of the team by the </w:t>
-      </w:r>
-      <w:r>
-        <w:rPr>
-          <w:szCs w:val="24"/>
-        </w:rPr>
-        <w:t>client organization</w:t>
-      </w:r>
-      <w:r>
-        <w:rPr>
-          <w:szCs w:val="24"/>
-        </w:rPr>
-        <w:t xml:space="preserve"> according to the metrics</w:t>
-      </w:r>
-      <w:r>
-        <w:rPr>
-          <w:szCs w:val="24"/>
-        </w:rPr>
-        <w:t xml:space="preserve"> shown below. </w:t>
-      </w:r>
-      <w:r>
-        <w:rPr>
-          <w:szCs w:val="24"/>
-        </w:rPr>
-        <w:t xml:space="preserve">It is completed by the client after the project is submitted in its </w:t>
-      </w:r>
-      <w:r>
-        <w:rPr>
-          <w:szCs w:val="24"/>
-        </w:rPr>
-        <w:t>“</w:t>
-      </w:r>
-      <w:r>
-        <w:rPr>
-          <w:szCs w:val="24"/>
-        </w:rPr>
-        <w:t>final form</w:t>
-      </w:r>
-      <w:r>
-        <w:rPr>
-          <w:szCs w:val="24"/>
-        </w:rPr>
-        <w:t>”</w:t>
-      </w:r>
-      <w:r>
-        <w:rPr>
-          <w:szCs w:val="24"/>
-        </w:rPr>
-        <w:t xml:space="preserve"> to the client.</w:t>
-      </w:r>
-      <w:r>
-        <w:rPr>
-          <w:szCs w:val="24"/>
-        </w:rPr>
-        <w:t xml:space="preserve"> It is understood that no project is ever “final” and that projects are organic and evolving.</w:t>
-      </w:r>
-      <w:r>
-        <w:rPr>
-          <w:szCs w:val="24"/>
-        </w:rPr>
-        <w:t xml:space="preserve"> </w:t>
-      </w:r>
-      <w:r>
-        <w:rPr>
-          <w:szCs w:val="24"/>
-        </w:rPr>
-        <w:t>If you feel that your team evaluation was not fair, please submit a regrade request to the Instructors Team.</w:t>
+      </w:pPr>
+    </w:p>
+    <w:p>
+      <w:pPr>
+        <w:rPr>
+          <w:rFonts w:cs="Arial"/>
+          <w:color w:val="000000"/>
+        </w:rPr>
+      </w:pPr>
+      <w:bookmarkStart w:id="10" w:name="PresentToTA"/>
+      <w:bookmarkEnd w:id="10"/>
+      <w:r>
+        <w:rPr>
+          <w:rFonts w:cs="Arial"/>
+          <w:i/>
+          <w:iCs/>
+          <w:color w:val="000000"/>
+          <w:u w:val="single"/>
+        </w:rPr>
+        <w:t>Present to T</w:t>
+      </w:r>
+      <w:r>
+        <w:rPr>
+          <w:rFonts w:cs="Arial"/>
+          <w:i/>
+          <w:iCs/>
+          <w:color w:val="000000"/>
+          <w:u w:val="single"/>
+        </w:rPr>
+        <w:t>A</w:t>
+      </w:r>
+      <w:r>
+        <w:rPr>
+          <w:rFonts w:cs="Arial"/>
+          <w:i/>
+          <w:iCs/>
+          <w:color w:val="000000"/>
+        </w:rPr>
+        <w:t xml:space="preserve">  </w:t>
+      </w:r>
+      <w:r>
+        <w:rPr>
+          <w:szCs w:val="24"/>
+        </w:rPr>
+        <w:t>[</w:t>
+      </w:r>
+      <w:hyperlink w:anchor="_top" w:history="1">
+        <w:r>
+          <w:rPr>
+            <w:rStyle w:val="Hyperlink"/>
+            <w:szCs w:val="24"/>
+          </w:rPr>
+          <w:t>TOP</w:t>
+        </w:r>
+      </w:hyperlink>
+      <w:r>
+        <w:rPr>
+          <w:szCs w:val="24"/>
+        </w:rPr>
+        <w:t>]</w:t>
+      </w:r>
+    </w:p>
+    <w:p>
+      <w:pPr>
+        <w:rPr>
+          <w:rFonts w:cs="Arial"/>
+          <w:color w:val="000000"/>
+        </w:rPr>
+      </w:pPr>
+      <w:r>
+        <w:rPr>
+          <w:rFonts w:cs="Arial"/>
+          <w:i/>
+          <w:iCs/>
+          <w:color w:val="000000"/>
+        </w:rPr>
+        <w:t>Objectives.</w:t>
+      </w:r>
+      <w:r>
+        <w:rPr>
+          <w:rFonts w:cs="Arial"/>
+          <w:color w:val="000000"/>
+        </w:rPr>
+        <w:t xml:space="preserve"> The primary goal is crafting a presentation regarding your proposed project. This will be presented to a TA over videoconference. </w:t>
+      </w:r>
+      <w:r>
+        <w:rPr>
+          <w:rFonts w:cs="Arial"/>
+          <w:color w:val="000000"/>
+        </w:rPr>
+        <w:t xml:space="preserve">To allow for proper planning, it is recommended that you schedule your presentation no later than 1 week in advance with your assigned TA. Please see Piazza for your team’s assigned TA. </w:t>
+      </w:r>
+    </w:p>
+    <w:p>
+      <w:pPr>
+        <w:rPr>
+          <w:rFonts w:cs="Arial"/>
+          <w:i/>
+          <w:iCs/>
+          <w:color w:val="000000"/>
+        </w:rPr>
+      </w:pPr>
+      <w:r>
+        <w:rPr>
+          <w:rFonts w:cs="Arial"/>
+          <w:i/>
+          <w:iCs/>
+          <w:color w:val="000000"/>
+        </w:rPr>
+        <w:t>Technical requirements</w:t>
+      </w:r>
+      <w:r>
+        <w:rPr>
+          <w:rFonts w:cs="Arial"/>
+          <w:i/>
+          <w:iCs/>
+          <w:color w:val="000000"/>
+        </w:rPr>
+        <w:t xml:space="preserve"> – 10 min total</w:t>
+      </w:r>
+      <w:r>
+        <w:rPr>
+          <w:rFonts w:cs="Arial"/>
+          <w:i/>
+          <w:iCs/>
+          <w:color w:val="000000"/>
+        </w:rPr>
+        <w:t>:</w:t>
+      </w:r>
+    </w:p>
+    <w:p>
+      <w:pPr>
+        <w:pStyle w:val="ListParagraph"/>
+        <w:numPr>
+          <w:ilvl w:val="0"/>
+          <w:numId w:val="22"/>
+        </w:numPr>
+        <w:rPr>
+          <w:rFonts w:cs="Arial"/>
+          <w:color w:val="000000"/>
+        </w:rPr>
+      </w:pPr>
+      <w:r>
+        <w:rPr>
+          <w:rFonts w:cs="Arial"/>
+          <w:color w:val="000000"/>
+        </w:rPr>
+        <w:t>4-5 minutes in length</w:t>
+      </w:r>
+    </w:p>
+    <w:p>
+      <w:pPr>
+        <w:pStyle w:val="ListParagraph"/>
+        <w:numPr>
+          <w:ilvl w:val="0"/>
+          <w:numId w:val="22"/>
+        </w:numPr>
+        <w:rPr>
+          <w:rFonts w:cs="Arial"/>
+          <w:color w:val="000000"/>
+        </w:rPr>
+      </w:pPr>
+      <w:r>
+        <w:rPr>
+          <w:rFonts w:cs="Arial"/>
+          <w:color w:val="000000"/>
+        </w:rPr>
+        <w:t>4-5 minutes: TA questions</w:t>
+      </w:r>
+    </w:p>
+    <w:p>
+      <w:pPr>
+        <w:rPr>
+          <w:rFonts w:cs="Arial"/>
+          <w:i/>
+          <w:iCs/>
+          <w:color w:val="000000"/>
+        </w:rPr>
+      </w:pPr>
+      <w:r>
+        <w:rPr>
+          <w:rFonts w:cs="Arial"/>
+          <w:i/>
+          <w:iCs/>
+          <w:color w:val="000000"/>
+        </w:rPr>
+        <w:t>Content requirements</w:t>
+      </w:r>
+      <w:r>
+        <w:rPr>
+          <w:rFonts w:cs="Arial"/>
+          <w:i/>
+          <w:iCs/>
+          <w:color w:val="000000"/>
+        </w:rPr>
+        <w:t>:</w:t>
       </w:r>
     </w:p>
     <w:tbl>
@@ -3752,7 +3701,7 @@
               <w:rPr>
                 <w:szCs w:val="24"/>
               </w:rPr>
-              <w:t>How well did the team solve your problem?</w:t>
+              <w:t>Content was professional</w:t>
             </w:r>
           </w:p>
         </w:tc>
@@ -3793,7 +3742,7 @@
               <w:rPr>
                 <w:szCs w:val="24"/>
               </w:rPr>
-              <w:t>How sustainable/maintainable is the deliverable?</w:t>
+              <w:t>Content was engaging</w:t>
             </w:r>
           </w:p>
         </w:tc>
@@ -3840,7 +3789,7 @@
               <w:rPr>
                 <w:szCs w:val="24"/>
               </w:rPr>
-              <w:t>How accessible was the team lead and/or members?</w:t>
+              <w:t>Presenter or presenters were clear and articulate</w:t>
             </w:r>
           </w:p>
         </w:tc>
@@ -3881,6 +3830,453 @@
               <w:rPr>
                 <w:szCs w:val="24"/>
               </w:rPr>
+              <w:t>Team members answered TA questions succinctly and clearly</w:t>
+            </w:r>
+          </w:p>
+        </w:tc>
+        <w:tc>
+          <w:tcPr>
+            <w:tcW w:w="1165" w:type="dxa"/>
+          </w:tcPr>
+          <w:p>
+            <w:pPr>
+              <w:rPr>
+                <w:szCs w:val="24"/>
+              </w:rPr>
+            </w:pPr>
+            <w:r>
+              <w:rPr>
+                <w:szCs w:val="24"/>
+              </w:rPr>
+              <w:t>15</w:t>
+            </w:r>
+          </w:p>
+        </w:tc>
+      </w:tr>
+    </w:tbl>
+    <w:p>
+      <w:pPr>
+        <w:rPr>
+          <w:rFonts w:cs="Arial"/>
+          <w:color w:val="000000"/>
+        </w:rPr>
+      </w:pPr>
+    </w:p>
+    <w:p>
+      <w:pPr>
+        <w:rPr>
+          <w:rFonts w:cs="Arial"/>
+          <w:i/>
+          <w:iCs/>
+          <w:color w:val="000000"/>
+        </w:rPr>
+      </w:pPr>
+      <w:r>
+        <w:rPr>
+          <w:rFonts w:cs="Arial"/>
+          <w:i/>
+          <w:iCs/>
+          <w:color w:val="000000"/>
+        </w:rPr>
+        <w:t>Team Web Page</w:t>
+      </w:r>
+    </w:p>
+    <w:p>
+      <w:pPr>
+        <w:pStyle w:val="ListParagraph"/>
+        <w:numPr>
+          <w:ilvl w:val="0"/>
+          <w:numId w:val="20"/>
+        </w:numPr>
+        <w:rPr>
+          <w:rFonts w:cs="Arial"/>
+          <w:color w:val="000000"/>
+        </w:rPr>
+      </w:pPr>
+      <w:r>
+        <w:rPr>
+          <w:rFonts w:cs="Arial"/>
+          <w:color w:val="000000"/>
+        </w:rPr>
+        <w:t>Team’s web page/site is submitted</w:t>
+      </w:r>
+    </w:p>
+    <w:p>
+      <w:pPr>
+        <w:rPr>
+          <w:rFonts w:cs="Arial"/>
+          <w:i/>
+          <w:iCs/>
+          <w:color w:val="000000"/>
+        </w:rPr>
+      </w:pPr>
+      <w:r>
+        <w:rPr>
+          <w:rFonts w:cs="Arial"/>
+          <w:i/>
+          <w:iCs/>
+          <w:color w:val="000000"/>
+        </w:rPr>
+        <w:t>Initial Evaluations (with partner organizations)</w:t>
+      </w:r>
+    </w:p>
+    <w:p>
+      <w:pPr>
+        <w:pStyle w:val="ListParagraph"/>
+        <w:numPr>
+          <w:ilvl w:val="0"/>
+          <w:numId w:val="20"/>
+        </w:numPr>
+        <w:rPr>
+          <w:rFonts w:cs="Arial"/>
+          <w:color w:val="000000"/>
+        </w:rPr>
+      </w:pPr>
+      <w:r>
+        <w:rPr>
+          <w:rFonts w:cs="Arial"/>
+          <w:color w:val="000000"/>
+        </w:rPr>
+        <w:t>Preliminary assessment of project work at the “halfway point”</w:t>
+      </w:r>
+    </w:p>
+    <w:p>
+      <w:pPr>
+        <w:rPr>
+          <w:rFonts w:cs="Arial"/>
+          <w:i/>
+          <w:iCs/>
+          <w:color w:val="000000"/>
+        </w:rPr>
+      </w:pPr>
+      <w:r>
+        <w:rPr>
+          <w:rFonts w:cs="Arial"/>
+          <w:i/>
+          <w:iCs/>
+          <w:color w:val="000000"/>
+        </w:rPr>
+        <w:t>Demo (present to TA)</w:t>
+      </w:r>
+    </w:p>
+    <w:p>
+      <w:pPr>
+        <w:pStyle w:val="ListParagraph"/>
+        <w:numPr>
+          <w:ilvl w:val="0"/>
+          <w:numId w:val="20"/>
+        </w:numPr>
+        <w:rPr>
+          <w:rFonts w:cs="Arial"/>
+          <w:color w:val="000000"/>
+        </w:rPr>
+      </w:pPr>
+      <w:r>
+        <w:rPr>
+          <w:rFonts w:cs="Arial"/>
+          <w:color w:val="000000"/>
+        </w:rPr>
+        <w:t>Project in its final form is demonstrated to a TA</w:t>
+      </w:r>
+      <w:r>
+        <w:rPr>
+          <w:rFonts w:cs="Arial"/>
+          <w:color w:val="000000"/>
+        </w:rPr>
+        <w:t xml:space="preserve"> before client sees it</w:t>
+      </w:r>
+    </w:p>
+    <w:p>
+      <w:pPr>
+        <w:rPr>
+          <w:rFonts w:cs="Arial"/>
+          <w:i/>
+          <w:iCs/>
+          <w:color w:val="000000"/>
+        </w:rPr>
+      </w:pPr>
+      <w:r>
+        <w:rPr>
+          <w:rFonts w:cs="Arial"/>
+          <w:i/>
+          <w:iCs/>
+          <w:color w:val="000000"/>
+        </w:rPr>
+        <w:lastRenderedPageBreak/>
+        <w:t>Field Evaluation</w:t>
+      </w:r>
+    </w:p>
+    <w:p>
+      <w:pPr>
+        <w:rPr>
+          <w:szCs w:val="24"/>
+        </w:rPr>
+      </w:pPr>
+      <w:r>
+        <w:rPr>
+          <w:szCs w:val="24"/>
+        </w:rPr>
+        <w:t>This assignment involves evaluation of the team by the client organization</w:t>
+      </w:r>
+      <w:r>
+        <w:rPr>
+          <w:szCs w:val="24"/>
+        </w:rPr>
+        <w:t xml:space="preserve"> according to the metrics</w:t>
+      </w:r>
+      <w:r>
+        <w:rPr>
+          <w:szCs w:val="24"/>
+        </w:rPr>
+        <w:t xml:space="preserve"> shown below. </w:t>
+      </w:r>
+      <w:r>
+        <w:rPr>
+          <w:szCs w:val="24"/>
+        </w:rPr>
+        <w:t xml:space="preserve">It is completed by the client after the project is submitted in its </w:t>
+      </w:r>
+      <w:r>
+        <w:rPr>
+          <w:szCs w:val="24"/>
+        </w:rPr>
+        <w:t>“</w:t>
+      </w:r>
+      <w:r>
+        <w:rPr>
+          <w:szCs w:val="24"/>
+        </w:rPr>
+        <w:t>final form</w:t>
+      </w:r>
+      <w:r>
+        <w:rPr>
+          <w:szCs w:val="24"/>
+        </w:rPr>
+        <w:t>”</w:t>
+      </w:r>
+      <w:r>
+        <w:rPr>
+          <w:szCs w:val="24"/>
+        </w:rPr>
+        <w:t xml:space="preserve"> to the client.</w:t>
+      </w:r>
+      <w:r>
+        <w:rPr>
+          <w:szCs w:val="24"/>
+        </w:rPr>
+        <w:t xml:space="preserve"> It is understood that no project is ever “final” and that projects are organic and evolving.</w:t>
+      </w:r>
+      <w:r>
+        <w:rPr>
+          <w:szCs w:val="24"/>
+        </w:rPr>
+        <w:t xml:space="preserve"> </w:t>
+      </w:r>
+      <w:r>
+        <w:rPr>
+          <w:szCs w:val="24"/>
+        </w:rPr>
+        <w:t>If you feel that your team evaluation was not fair, please submit a regrade request to the Instructors Team.</w:t>
+      </w:r>
+    </w:p>
+    <w:tbl>
+      <w:tblPr>
+        <w:tblStyle w:val="TableGrid"/>
+        <w:tblW w:w="0" w:type="auto"/>
+        <w:tblLook w:val="04A0" w:firstRow="1" w:lastRow="0" w:firstColumn="1" w:lastColumn="0" w:noHBand="0" w:noVBand="1"/>
+      </w:tblPr>
+      <w:tblGrid>
+        <w:gridCol w:w="8185"/>
+        <w:gridCol w:w="1165"/>
+      </w:tblGrid>
+      <w:tr>
+        <w:trPr>
+          <w:trHeight w:val="431"/>
+        </w:trPr>
+        <w:tc>
+          <w:tcPr>
+            <w:tcW w:w="8185" w:type="dxa"/>
+          </w:tcPr>
+          <w:p>
+            <w:pPr>
+              <w:rPr>
+                <w:szCs w:val="24"/>
+              </w:rPr>
+            </w:pPr>
+            <w:r>
+              <w:rPr>
+                <w:szCs w:val="24"/>
+              </w:rPr>
+              <w:t>Evaluation Item</w:t>
+            </w:r>
+          </w:p>
+        </w:tc>
+        <w:tc>
+          <w:tcPr>
+            <w:tcW w:w="1165" w:type="dxa"/>
+          </w:tcPr>
+          <w:p>
+            <w:pPr>
+              <w:rPr>
+                <w:szCs w:val="24"/>
+              </w:rPr>
+            </w:pPr>
+            <w:r>
+              <w:rPr>
+                <w:szCs w:val="24"/>
+              </w:rPr>
+              <w:t>Points</w:t>
+            </w:r>
+          </w:p>
+        </w:tc>
+      </w:tr>
+      <w:tr>
+        <w:trPr>
+          <w:trHeight w:val="440"/>
+        </w:trPr>
+        <w:tc>
+          <w:tcPr>
+            <w:tcW w:w="8185" w:type="dxa"/>
+          </w:tcPr>
+          <w:p>
+            <w:pPr>
+              <w:rPr>
+                <w:szCs w:val="24"/>
+              </w:rPr>
+            </w:pPr>
+            <w:r>
+              <w:rPr>
+                <w:szCs w:val="24"/>
+              </w:rPr>
+              <w:t>How well did the team solve your problem?</w:t>
+            </w:r>
+          </w:p>
+        </w:tc>
+        <w:tc>
+          <w:tcPr>
+            <w:tcW w:w="1165" w:type="dxa"/>
+          </w:tcPr>
+          <w:p>
+            <w:pPr>
+              <w:rPr>
+                <w:szCs w:val="24"/>
+              </w:rPr>
+            </w:pPr>
+            <w:r>
+              <w:rPr>
+                <w:szCs w:val="24"/>
+              </w:rPr>
+              <w:t>50</w:t>
+            </w:r>
+          </w:p>
+        </w:tc>
+      </w:tr>
+      <w:tr>
+        <w:trPr>
+          <w:trHeight w:val="440"/>
+        </w:trPr>
+        <w:tc>
+          <w:tcPr>
+            <w:tcW w:w="8185" w:type="dxa"/>
+          </w:tcPr>
+          <w:p>
+            <w:pPr>
+              <w:rPr>
+                <w:szCs w:val="24"/>
+              </w:rPr>
+            </w:pPr>
+            <w:r>
+              <w:rPr>
+                <w:szCs w:val="24"/>
+              </w:rPr>
+              <w:t>How sustainable/maintainable is the deliverable?</w:t>
+            </w:r>
+          </w:p>
+        </w:tc>
+        <w:tc>
+          <w:tcPr>
+            <w:tcW w:w="1165" w:type="dxa"/>
+          </w:tcPr>
+          <w:p>
+            <w:pPr>
+              <w:rPr>
+                <w:szCs w:val="24"/>
+              </w:rPr>
+            </w:pPr>
+            <w:r>
+              <w:rPr>
+                <w:szCs w:val="24"/>
+              </w:rPr>
+              <w:t>2</w:t>
+            </w:r>
+            <w:r>
+              <w:rPr>
+                <w:szCs w:val="24"/>
+              </w:rPr>
+              <w:t>0</w:t>
+            </w:r>
+          </w:p>
+        </w:tc>
+      </w:tr>
+      <w:tr>
+        <w:trPr>
+          <w:trHeight w:val="431"/>
+        </w:trPr>
+        <w:tc>
+          <w:tcPr>
+            <w:tcW w:w="8185" w:type="dxa"/>
+          </w:tcPr>
+          <w:p>
+            <w:pPr>
+              <w:rPr>
+                <w:szCs w:val="24"/>
+              </w:rPr>
+            </w:pPr>
+            <w:r>
+              <w:rPr>
+                <w:szCs w:val="24"/>
+              </w:rPr>
+              <w:t>How accessible was the team lead and/or members?</w:t>
+            </w:r>
+          </w:p>
+        </w:tc>
+        <w:tc>
+          <w:tcPr>
+            <w:tcW w:w="1165" w:type="dxa"/>
+          </w:tcPr>
+          <w:p>
+            <w:pPr>
+              <w:rPr>
+                <w:szCs w:val="24"/>
+              </w:rPr>
+            </w:pPr>
+            <w:r>
+              <w:rPr>
+                <w:szCs w:val="24"/>
+              </w:rPr>
+              <w:t>15</w:t>
+            </w:r>
+          </w:p>
+        </w:tc>
+      </w:tr>
+      <w:tr>
+        <w:trPr>
+          <w:trHeight w:val="710"/>
+        </w:trPr>
+        <w:tc>
+          <w:tcPr>
+            <w:tcW w:w="8185" w:type="dxa"/>
+          </w:tcPr>
+          <w:p>
+            <w:pPr>
+              <w:rPr>
+                <w:szCs w:val="24"/>
+              </w:rPr>
+            </w:pPr>
+            <w:r>
+              <w:rPr>
+                <w:szCs w:val="24"/>
+              </w:rPr>
               <w:t>If you decide to augment your technical staff, how likely would you be to hire a member/members of this team?</w:t>
             </w:r>
           </w:p>
@@ -4089,7 +4485,6 @@
           <w:sz w:val="32"/>
           <w:szCs w:val="32"/>
         </w:rPr>
-        <w:lastRenderedPageBreak/>
         <w:t>Mid</w:t>
       </w:r>
       <w:r>
@@ -4183,7 +4578,25 @@
           <w:bCs/>
           <w:szCs w:val="24"/>
         </w:rPr>
-        <w:t>due on Sunday October 10, 2021 11:59 PM</w:t>
+        <w:t xml:space="preserve">due on Sunday October 10, </w:t>
+      </w:r>
+      <w:proofErr w:type="gramStart"/>
+      <w:r>
+        <w:rPr>
+          <w:b/>
+          <w:bCs/>
+          <w:szCs w:val="24"/>
+        </w:rPr>
+        <w:t>2021</w:t>
+      </w:r>
+      <w:proofErr w:type="gramEnd"/>
+      <w:r>
+        <w:rPr>
+          <w:b/>
+          <w:bCs/>
+          <w:szCs w:val="24"/>
+        </w:rPr>
+        <w:t xml:space="preserve"> 11:59 PM</w:t>
       </w:r>
       <w:r>
         <w:rPr>
@@ -4370,8 +4783,8 @@
           <w:szCs w:val="32"/>
         </w:rPr>
       </w:pPr>
-      <w:bookmarkStart w:id="7" w:name="PeerReview"/>
-      <w:bookmarkEnd w:id="7"/>
+      <w:bookmarkStart w:id="11" w:name="PeerReview"/>
+      <w:bookmarkEnd w:id="11"/>
       <w:r>
         <w:rPr>
           <w:sz w:val="32"/>
@@ -4585,8 +4998,8 @@
           <w:szCs w:val="32"/>
         </w:rPr>
       </w:pPr>
-      <w:bookmarkStart w:id="8" w:name="Resources"/>
-      <w:bookmarkEnd w:id="8"/>
+      <w:bookmarkStart w:id="12" w:name="Resources"/>
+      <w:bookmarkEnd w:id="12"/>
       <w:r>
         <w:rPr>
           <w:sz w:val="32"/>
@@ -6758,6 +7171,119 @@
     </w:lvl>
   </w:abstractNum>
   <w:abstractNum w:abstractNumId="17" w15:restartNumberingAfterBreak="0">
+    <w:nsid w:val="6D4F2CBD"/>
+    <w:multiLevelType w:val="hybridMultilevel"/>
+    <w:tmpl w:val="02D4C180"/>
+    <w:lvl w:ilvl="0" w:tplc="04090001">
+      <w:start w:val="1"/>
+      <w:numFmt w:val="bullet"/>
+      <w:lvlText w:val=""/>
+      <w:lvlJc w:val="left"/>
+      <w:pPr>
+        <w:ind w:left="720" w:hanging="360"/>
+      </w:pPr>
+      <w:rPr>
+        <w:rFonts w:ascii="Symbol" w:hAnsi="Symbol" w:hint="default"/>
+      </w:rPr>
+    </w:lvl>
+    <w:lvl w:ilvl="1" w:tplc="04090003">
+      <w:start w:val="1"/>
+      <w:numFmt w:val="bullet"/>
+      <w:lvlText w:val="o"/>
+      <w:lvlJc w:val="left"/>
+      <w:pPr>
+        <w:ind w:left="1440" w:hanging="360"/>
+      </w:pPr>
+      <w:rPr>
+        <w:rFonts w:ascii="Courier New" w:hAnsi="Courier New" w:cs="Courier New" w:hint="default"/>
+      </w:rPr>
+    </w:lvl>
+    <w:lvl w:ilvl="2" w:tplc="04090005" w:tentative="1">
+      <w:start w:val="1"/>
+      <w:numFmt w:val="bullet"/>
+      <w:lvlText w:val=""/>
+      <w:lvlJc w:val="left"/>
+      <w:pPr>
+        <w:ind w:left="2160" w:hanging="360"/>
+      </w:pPr>
+      <w:rPr>
+        <w:rFonts w:ascii="Wingdings" w:hAnsi="Wingdings" w:hint="default"/>
+      </w:rPr>
+    </w:lvl>
+    <w:lvl w:ilvl="3" w:tplc="04090001" w:tentative="1">
+      <w:start w:val="1"/>
+      <w:numFmt w:val="bullet"/>
+      <w:lvlText w:val=""/>
+      <w:lvlJc w:val="left"/>
+      <w:pPr>
+        <w:ind w:left="2880" w:hanging="360"/>
+      </w:pPr>
+      <w:rPr>
+        <w:rFonts w:ascii="Symbol" w:hAnsi="Symbol" w:hint="default"/>
+      </w:rPr>
+    </w:lvl>
+    <w:lvl w:ilvl="4" w:tplc="04090003" w:tentative="1">
+      <w:start w:val="1"/>
+      <w:numFmt w:val="bullet"/>
+      <w:lvlText w:val="o"/>
+      <w:lvlJc w:val="left"/>
+      <w:pPr>
+        <w:ind w:left="3600" w:hanging="360"/>
+      </w:pPr>
+      <w:rPr>
+        <w:rFonts w:ascii="Courier New" w:hAnsi="Courier New" w:cs="Courier New" w:hint="default"/>
+      </w:rPr>
+    </w:lvl>
+    <w:lvl w:ilvl="5" w:tplc="04090005" w:tentative="1">
+      <w:start w:val="1"/>
+      <w:numFmt w:val="bullet"/>
+      <w:lvlText w:val=""/>
+      <w:lvlJc w:val="left"/>
+      <w:pPr>
+        <w:ind w:left="4320" w:hanging="360"/>
+      </w:pPr>
+      <w:rPr>
+        <w:rFonts w:ascii="Wingdings" w:hAnsi="Wingdings" w:hint="default"/>
+      </w:rPr>
+    </w:lvl>
+    <w:lvl w:ilvl="6" w:tplc="04090001" w:tentative="1">
+      <w:start w:val="1"/>
+      <w:numFmt w:val="bullet"/>
+      <w:lvlText w:val=""/>
+      <w:lvlJc w:val="left"/>
+      <w:pPr>
+        <w:ind w:left="5040" w:hanging="360"/>
+      </w:pPr>
+      <w:rPr>
+        <w:rFonts w:ascii="Symbol" w:hAnsi="Symbol" w:hint="default"/>
+      </w:rPr>
+    </w:lvl>
+    <w:lvl w:ilvl="7" w:tplc="04090003" w:tentative="1">
+      <w:start w:val="1"/>
+      <w:numFmt w:val="bullet"/>
+      <w:lvlText w:val="o"/>
+      <w:lvlJc w:val="left"/>
+      <w:pPr>
+        <w:ind w:left="5760" w:hanging="360"/>
+      </w:pPr>
+      <w:rPr>
+        <w:rFonts w:ascii="Courier New" w:hAnsi="Courier New" w:cs="Courier New" w:hint="default"/>
+      </w:rPr>
+    </w:lvl>
+    <w:lvl w:ilvl="8" w:tplc="04090005" w:tentative="1">
+      <w:start w:val="1"/>
+      <w:numFmt w:val="bullet"/>
+      <w:lvlText w:val=""/>
+      <w:lvlJc w:val="left"/>
+      <w:pPr>
+        <w:ind w:left="6480" w:hanging="360"/>
+      </w:pPr>
+      <w:rPr>
+        <w:rFonts w:ascii="Wingdings" w:hAnsi="Wingdings" w:hint="default"/>
+      </w:rPr>
+    </w:lvl>
+  </w:abstractNum>
+  <w:abstractNum w:abstractNumId="18" w15:restartNumberingAfterBreak="0">
     <w:nsid w:val="70B77A39"/>
     <w:multiLevelType w:val="multilevel"/>
     <w:tmpl w:val="6F5A6B02"/>
@@ -6906,7 +7432,120 @@
       </w:rPr>
     </w:lvl>
   </w:abstractNum>
-  <w:abstractNum w:abstractNumId="18" w15:restartNumberingAfterBreak="0">
+  <w:abstractNum w:abstractNumId="19" w15:restartNumberingAfterBreak="0">
+    <w:nsid w:val="7695000C"/>
+    <w:multiLevelType w:val="hybridMultilevel"/>
+    <w:tmpl w:val="1646D58A"/>
+    <w:lvl w:ilvl="0" w:tplc="04090001">
+      <w:start w:val="1"/>
+      <w:numFmt w:val="bullet"/>
+      <w:lvlText w:val=""/>
+      <w:lvlJc w:val="left"/>
+      <w:pPr>
+        <w:ind w:left="720" w:hanging="360"/>
+      </w:pPr>
+      <w:rPr>
+        <w:rFonts w:ascii="Symbol" w:hAnsi="Symbol" w:hint="default"/>
+      </w:rPr>
+    </w:lvl>
+    <w:lvl w:ilvl="1" w:tplc="04090003" w:tentative="1">
+      <w:start w:val="1"/>
+      <w:numFmt w:val="bullet"/>
+      <w:lvlText w:val="o"/>
+      <w:lvlJc w:val="left"/>
+      <w:pPr>
+        <w:ind w:left="1440" w:hanging="360"/>
+      </w:pPr>
+      <w:rPr>
+        <w:rFonts w:ascii="Courier New" w:hAnsi="Courier New" w:cs="Courier New" w:hint="default"/>
+      </w:rPr>
+    </w:lvl>
+    <w:lvl w:ilvl="2" w:tplc="04090005" w:tentative="1">
+      <w:start w:val="1"/>
+      <w:numFmt w:val="bullet"/>
+      <w:lvlText w:val=""/>
+      <w:lvlJc w:val="left"/>
+      <w:pPr>
+        <w:ind w:left="2160" w:hanging="360"/>
+      </w:pPr>
+      <w:rPr>
+        <w:rFonts w:ascii="Wingdings" w:hAnsi="Wingdings" w:hint="default"/>
+      </w:rPr>
+    </w:lvl>
+    <w:lvl w:ilvl="3" w:tplc="04090001" w:tentative="1">
+      <w:start w:val="1"/>
+      <w:numFmt w:val="bullet"/>
+      <w:lvlText w:val=""/>
+      <w:lvlJc w:val="left"/>
+      <w:pPr>
+        <w:ind w:left="2880" w:hanging="360"/>
+      </w:pPr>
+      <w:rPr>
+        <w:rFonts w:ascii="Symbol" w:hAnsi="Symbol" w:hint="default"/>
+      </w:rPr>
+    </w:lvl>
+    <w:lvl w:ilvl="4" w:tplc="04090003" w:tentative="1">
+      <w:start w:val="1"/>
+      <w:numFmt w:val="bullet"/>
+      <w:lvlText w:val="o"/>
+      <w:lvlJc w:val="left"/>
+      <w:pPr>
+        <w:ind w:left="3600" w:hanging="360"/>
+      </w:pPr>
+      <w:rPr>
+        <w:rFonts w:ascii="Courier New" w:hAnsi="Courier New" w:cs="Courier New" w:hint="default"/>
+      </w:rPr>
+    </w:lvl>
+    <w:lvl w:ilvl="5" w:tplc="04090005" w:tentative="1">
+      <w:start w:val="1"/>
+      <w:numFmt w:val="bullet"/>
+      <w:lvlText w:val=""/>
+      <w:lvlJc w:val="left"/>
+      <w:pPr>
+        <w:ind w:left="4320" w:hanging="360"/>
+      </w:pPr>
+      <w:rPr>
+        <w:rFonts w:ascii="Wingdings" w:hAnsi="Wingdings" w:hint="default"/>
+      </w:rPr>
+    </w:lvl>
+    <w:lvl w:ilvl="6" w:tplc="04090001" w:tentative="1">
+      <w:start w:val="1"/>
+      <w:numFmt w:val="bullet"/>
+      <w:lvlText w:val=""/>
+      <w:lvlJc w:val="left"/>
+      <w:pPr>
+        <w:ind w:left="5040" w:hanging="360"/>
+      </w:pPr>
+      <w:rPr>
+        <w:rFonts w:ascii="Symbol" w:hAnsi="Symbol" w:hint="default"/>
+      </w:rPr>
+    </w:lvl>
+    <w:lvl w:ilvl="7" w:tplc="04090003" w:tentative="1">
+      <w:start w:val="1"/>
+      <w:numFmt w:val="bullet"/>
+      <w:lvlText w:val="o"/>
+      <w:lvlJc w:val="left"/>
+      <w:pPr>
+        <w:ind w:left="5760" w:hanging="360"/>
+      </w:pPr>
+      <w:rPr>
+        <w:rFonts w:ascii="Courier New" w:hAnsi="Courier New" w:cs="Courier New" w:hint="default"/>
+      </w:rPr>
+    </w:lvl>
+    <w:lvl w:ilvl="8" w:tplc="04090005" w:tentative="1">
+      <w:start w:val="1"/>
+      <w:numFmt w:val="bullet"/>
+      <w:lvlText w:val=""/>
+      <w:lvlJc w:val="left"/>
+      <w:pPr>
+        <w:ind w:left="6480" w:hanging="360"/>
+      </w:pPr>
+      <w:rPr>
+        <w:rFonts w:ascii="Wingdings" w:hAnsi="Wingdings" w:hint="default"/>
+      </w:rPr>
+    </w:lvl>
+  </w:abstractNum>
+  <w:abstractNum w:abstractNumId="20" w15:restartNumberingAfterBreak="0">
     <w:nsid w:val="790A499E"/>
     <w:multiLevelType w:val="hybridMultilevel"/>
     <w:tmpl w:val="EBE410D6"/>
@@ -7019,7 +7658,7 @@
       </w:rPr>
     </w:lvl>
   </w:abstractNum>
-  <w:abstractNum w:abstractNumId="19" w15:restartNumberingAfterBreak="0">
+  <w:abstractNum w:abstractNumId="21" w15:restartNumberingAfterBreak="0">
     <w:nsid w:val="7FD72C61"/>
     <w:multiLevelType w:val="hybridMultilevel"/>
     <w:tmpl w:val="74F2EC36"/>
@@ -7136,13 +7775,13 @@
     <w:abstractNumId w:val="5"/>
   </w:num>
   <w:num w:numId="2">
-    <w:abstractNumId w:val="18"/>
+    <w:abstractNumId w:val="20"/>
   </w:num>
   <w:num w:numId="3">
     <w:abstractNumId w:val="7"/>
   </w:num>
   <w:num w:numId="4">
-    <w:abstractNumId w:val="19"/>
+    <w:abstractNumId w:val="21"/>
   </w:num>
   <w:num w:numId="5">
     <w:abstractNumId w:val="6"/>
@@ -7169,7 +7808,7 @@
     <w:abstractNumId w:val="11"/>
   </w:num>
   <w:num w:numId="13">
-    <w:abstractNumId w:val="17"/>
+    <w:abstractNumId w:val="18"/>
   </w:num>
   <w:num w:numId="14">
     <w:abstractNumId w:val="12"/>
@@ -7191,6 +7830,12 @@
   </w:num>
   <w:num w:numId="20">
     <w:abstractNumId w:val="10"/>
+  </w:num>
+  <w:num w:numId="21">
+    <w:abstractNumId w:val="17"/>
+  </w:num>
+  <w:num w:numId="22">
+    <w:abstractNumId w:val="19"/>
   </w:num>
 </w:numbering>
 </file>
@@ -7636,7 +8281,6 @@
   <w:style w:type="character" w:default="1" w:styleId="DefaultParagraphFont">
     <w:name w:val="Default Paragraph Font"/>
     <w:uiPriority w:val="1"/>
-    <w:semiHidden/>
     <w:unhideWhenUsed/>
   </w:style>
   <w:style w:type="table" w:default="1" w:styleId="TableNormal">

</xml_diff>